<commit_message>
encryption & decryption examples
</commit_message>
<xml_diff>
--- a/Spring Cloud.docx
+++ b/Spring Cloud.docx
@@ -6959,6 +6959,2263 @@
           <w:szCs w:val="24"/>
         </w:rPr>
       </w:pPr>
+      <w:proofErr w:type="spellStart"/>
+      <w:r>
+        <w:rPr>
+          <w:rFonts w:ascii="Consolas" w:hAnsi="Consolas"/>
+          <w:sz w:val="24"/>
+          <w:szCs w:val="24"/>
+          <w:highlight w:val="yellow"/>
+        </w:rPr>
+        <w:t>Todays</w:t>
+      </w:r>
+      <w:proofErr w:type="spellEnd"/>
+      <w:r>
+        <w:rPr>
+          <w:rFonts w:ascii="Consolas" w:hAnsi="Consolas"/>
+          <w:sz w:val="24"/>
+          <w:szCs w:val="24"/>
+          <w:highlight w:val="yellow"/>
+        </w:rPr>
+        <w:t xml:space="preserve"> Agenda</w:t>
+      </w:r>
+    </w:p>
+    <w:p>
+      <w:pPr>
+        <w:pStyle w:val="ListParagraph"/>
+        <w:numPr>
+          <w:ilvl w:val="0"/>
+          <w:numId w:val="11"/>
+        </w:numPr>
+        <w:rPr>
+          <w:rFonts w:ascii="Consolas" w:hAnsi="Consolas"/>
+          <w:sz w:val="24"/>
+          <w:szCs w:val="24"/>
+        </w:rPr>
+      </w:pPr>
+      <w:r>
+        <w:rPr>
+          <w:rFonts w:ascii="Consolas" w:hAnsi="Consolas"/>
+          <w:sz w:val="24"/>
+          <w:szCs w:val="24"/>
+        </w:rPr>
+        <w:t>Configuration server to pointing to GIT</w:t>
+      </w:r>
+    </w:p>
+    <w:p>
+      <w:pPr>
+        <w:pStyle w:val="ListParagraph"/>
+        <w:numPr>
+          <w:ilvl w:val="0"/>
+          <w:numId w:val="11"/>
+        </w:numPr>
+        <w:rPr>
+          <w:rFonts w:ascii="Consolas" w:hAnsi="Consolas"/>
+          <w:sz w:val="24"/>
+          <w:szCs w:val="24"/>
+        </w:rPr>
+      </w:pPr>
+      <w:r>
+        <w:rPr>
+          <w:rFonts w:ascii="Consolas" w:hAnsi="Consolas"/>
+          <w:sz w:val="24"/>
+          <w:szCs w:val="24"/>
+        </w:rPr>
+        <w:t xml:space="preserve">Search configurations in other locations </w:t>
+      </w:r>
+    </w:p>
+    <w:p>
+      <w:pPr>
+        <w:pStyle w:val="ListParagraph"/>
+        <w:numPr>
+          <w:ilvl w:val="0"/>
+          <w:numId w:val="11"/>
+        </w:numPr>
+        <w:rPr>
+          <w:rFonts w:ascii="Consolas" w:hAnsi="Consolas"/>
+          <w:sz w:val="24"/>
+          <w:szCs w:val="24"/>
+        </w:rPr>
+      </w:pPr>
+      <w:r>
+        <w:rPr>
+          <w:rFonts w:ascii="Consolas" w:hAnsi="Consolas"/>
+          <w:sz w:val="24"/>
+          <w:szCs w:val="24"/>
+        </w:rPr>
+        <w:t>Reloading the configurations without restarting the client application</w:t>
+      </w:r>
+    </w:p>
+    <w:p>
+      <w:pPr>
+        <w:pStyle w:val="ListParagraph"/>
+        <w:numPr>
+          <w:ilvl w:val="0"/>
+          <w:numId w:val="11"/>
+        </w:numPr>
+        <w:rPr>
+          <w:rFonts w:ascii="Consolas" w:hAnsi="Consolas"/>
+          <w:sz w:val="24"/>
+          <w:szCs w:val="24"/>
+        </w:rPr>
+      </w:pPr>
+      <w:r>
+        <w:rPr>
+          <w:rFonts w:ascii="Consolas" w:hAnsi="Consolas"/>
+          <w:sz w:val="24"/>
+          <w:szCs w:val="24"/>
+        </w:rPr>
+        <w:t xml:space="preserve">Encryption and Decryption of configurations (sensitive </w:t>
+      </w:r>
+      <w:proofErr w:type="spellStart"/>
+      <w:r>
+        <w:rPr>
+          <w:rFonts w:ascii="Consolas" w:hAnsi="Consolas"/>
+          <w:sz w:val="24"/>
+          <w:szCs w:val="24"/>
+        </w:rPr>
+        <w:t>informations</w:t>
+      </w:r>
+      <w:proofErr w:type="spellEnd"/>
+      <w:r>
+        <w:rPr>
+          <w:rFonts w:ascii="Consolas" w:hAnsi="Consolas"/>
+          <w:sz w:val="24"/>
+          <w:szCs w:val="24"/>
+        </w:rPr>
+        <w:t>) - JCE</w:t>
+      </w:r>
+    </w:p>
+    <w:p>
+      <w:pPr>
+        <w:pStyle w:val="ListParagraph"/>
+        <w:numPr>
+          <w:ilvl w:val="0"/>
+          <w:numId w:val="11"/>
+        </w:numPr>
+        <w:rPr>
+          <w:rFonts w:ascii="Consolas" w:hAnsi="Consolas"/>
+          <w:sz w:val="24"/>
+          <w:szCs w:val="24"/>
+        </w:rPr>
+      </w:pPr>
+      <w:r>
+        <w:rPr>
+          <w:rFonts w:ascii="Consolas" w:hAnsi="Consolas"/>
+          <w:sz w:val="24"/>
+          <w:szCs w:val="24"/>
+        </w:rPr>
+        <w:t>Active Profiles: load the configurations based on the provide (developer, production, testing, default)</w:t>
+      </w:r>
+    </w:p>
+    <w:p>
+      <w:pPr>
+        <w:pStyle w:val="ListParagraph"/>
+        <w:numPr>
+          <w:ilvl w:val="0"/>
+          <w:numId w:val="11"/>
+        </w:numPr>
+        <w:rPr>
+          <w:rFonts w:ascii="Consolas" w:hAnsi="Consolas"/>
+          <w:sz w:val="24"/>
+          <w:szCs w:val="24"/>
+        </w:rPr>
+      </w:pPr>
+      <w:r>
+        <w:rPr>
+          <w:rFonts w:ascii="Consolas" w:hAnsi="Consolas"/>
+          <w:sz w:val="24"/>
+          <w:szCs w:val="24"/>
+        </w:rPr>
+        <w:t>Accessing the private repositories</w:t>
+      </w:r>
+    </w:p>
+    <w:p>
+      <w:pPr>
+        <w:rPr>
+          <w:rFonts w:ascii="Consolas" w:hAnsi="Consolas"/>
+          <w:sz w:val="24"/>
+          <w:szCs w:val="24"/>
+        </w:rPr>
+      </w:pPr>
+    </w:p>
+    <w:p>
+      <w:pPr>
+        <w:rPr>
+          <w:rFonts w:ascii="Consolas" w:hAnsi="Consolas"/>
+          <w:sz w:val="24"/>
+          <w:szCs w:val="24"/>
+        </w:rPr>
+      </w:pPr>
+    </w:p>
+    <w:p>
+      <w:pPr>
+        <w:rPr>
+          <w:rFonts w:ascii="Consolas" w:hAnsi="Consolas"/>
+          <w:sz w:val="24"/>
+          <w:szCs w:val="24"/>
+        </w:rPr>
+      </w:pPr>
+      <w:r>
+        <w:rPr>
+          <w:rFonts w:ascii="Consolas" w:hAnsi="Consolas"/>
+          <w:sz w:val="24"/>
+          <w:szCs w:val="24"/>
+          <w:highlight w:val="yellow"/>
+        </w:rPr>
+        <w:t>Configurations using Git backend</w:t>
+      </w:r>
+    </w:p>
+    <w:p>
+      <w:pPr>
+        <w:rPr>
+          <w:rFonts w:ascii="Consolas" w:hAnsi="Consolas"/>
+          <w:sz w:val="24"/>
+          <w:szCs w:val="24"/>
+        </w:rPr>
+      </w:pPr>
+      <w:r>
+        <w:rPr>
+          <w:rFonts w:ascii="Consolas" w:hAnsi="Consolas"/>
+          <w:sz w:val="24"/>
+          <w:szCs w:val="24"/>
+        </w:rPr>
+        <w:t xml:space="preserve">You must use </w:t>
+      </w:r>
+      <w:proofErr w:type="spellStart"/>
+      <w:r>
+        <w:rPr>
+          <w:rFonts w:ascii="Consolas" w:hAnsi="Consolas"/>
+          <w:sz w:val="24"/>
+          <w:szCs w:val="24"/>
+        </w:rPr>
+        <w:t>config.server.uri</w:t>
+      </w:r>
+      <w:proofErr w:type="spellEnd"/>
+      <w:r>
+        <w:rPr>
+          <w:rFonts w:ascii="Consolas" w:hAnsi="Consolas"/>
+          <w:sz w:val="24"/>
+          <w:szCs w:val="24"/>
+        </w:rPr>
+        <w:t xml:space="preserve"> which comes as a part of Configuration Server library</w:t>
+      </w:r>
+    </w:p>
+    <w:p>
+      <w:pPr>
+        <w:rPr>
+          <w:rFonts w:ascii="Consolas" w:hAnsi="Consolas"/>
+          <w:sz w:val="24"/>
+          <w:szCs w:val="24"/>
+        </w:rPr>
+      </w:pPr>
+      <w:r>
+        <w:rPr>
+          <w:rFonts w:ascii="Consolas" w:hAnsi="Consolas"/>
+          <w:sz w:val="24"/>
+          <w:szCs w:val="24"/>
+          <w:highlight w:val="yellow"/>
+        </w:rPr>
+        <w:t>Create remote-server.yml and push to git</w:t>
+      </w:r>
+    </w:p>
+    <w:p>
+      <w:pPr>
+        <w:rPr>
+          <w:rFonts w:ascii="Consolas" w:hAnsi="Consolas"/>
+          <w:sz w:val="24"/>
+          <w:szCs w:val="24"/>
+        </w:rPr>
+      </w:pPr>
+      <w:r>
+        <w:rPr>
+          <w:rFonts w:ascii="Consolas" w:hAnsi="Consolas"/>
+          <w:noProof/>
+          <w:sz w:val="24"/>
+          <w:szCs w:val="24"/>
+        </w:rPr>
+        <w:drawing>
+          <wp:inline distT="0" distB="0" distL="0" distR="0">
+            <wp:extent cx="5727700" cy="4184015"/>
+            <wp:effectExtent l="19050" t="0" r="6350" b="0"/>
+            <wp:docPr id="37" name="Picture 3"/>
+            <wp:cNvGraphicFramePr>
+              <a:graphicFrameLocks xmlns:a="http://schemas.openxmlformats.org/drawingml/2006/main" noChangeAspect="1"/>
+            </wp:cNvGraphicFramePr>
+            <a:graphic xmlns:a="http://schemas.openxmlformats.org/drawingml/2006/main">
+              <a:graphicData uri="http://schemas.openxmlformats.org/drawingml/2006/picture">
+                <pic:pic xmlns:pic="http://schemas.openxmlformats.org/drawingml/2006/picture">
+                  <pic:nvPicPr>
+                    <pic:cNvPr id="0" name="Picture 3"/>
+                    <pic:cNvPicPr>
+                      <a:picLocks noChangeAspect="1" noChangeArrowheads="1"/>
+                    </pic:cNvPicPr>
+                  </pic:nvPicPr>
+                  <pic:blipFill>
+                    <a:blip r:embed="rId39"/>
+                    <a:srcRect/>
+                    <a:stretch>
+                      <a:fillRect/>
+                    </a:stretch>
+                  </pic:blipFill>
+                  <pic:spPr bwMode="auto">
+                    <a:xfrm>
+                      <a:off x="0" y="0"/>
+                      <a:ext cx="5727700" cy="4184015"/>
+                    </a:xfrm>
+                    <a:prstGeom prst="rect">
+                      <a:avLst/>
+                    </a:prstGeom>
+                    <a:noFill/>
+                    <a:ln w="9525">
+                      <a:noFill/>
+                      <a:miter lim="800000"/>
+                      <a:headEnd/>
+                      <a:tailEnd/>
+                    </a:ln>
+                  </pic:spPr>
+                </pic:pic>
+              </a:graphicData>
+            </a:graphic>
+          </wp:inline>
+        </w:drawing>
+      </w:r>
+    </w:p>
+    <w:p>
+      <w:pPr>
+        <w:rPr>
+          <w:rFonts w:ascii="Consolas" w:hAnsi="Consolas"/>
+          <w:sz w:val="24"/>
+          <w:szCs w:val="24"/>
+        </w:rPr>
+      </w:pPr>
+      <w:r>
+        <w:rPr>
+          <w:rFonts w:ascii="Consolas" w:hAnsi="Consolas"/>
+          <w:sz w:val="24"/>
+          <w:szCs w:val="24"/>
+          <w:highlight w:val="yellow"/>
+        </w:rPr>
+        <w:t>Configuration Server</w:t>
+      </w:r>
+    </w:p>
+    <w:p>
+      <w:pPr>
+        <w:rPr>
+          <w:rFonts w:ascii="Consolas" w:hAnsi="Consolas"/>
+          <w:sz w:val="24"/>
+          <w:szCs w:val="24"/>
+        </w:rPr>
+      </w:pPr>
+      <w:r>
+        <w:rPr>
+          <w:rFonts w:ascii="Consolas" w:hAnsi="Consolas"/>
+          <w:sz w:val="24"/>
+          <w:szCs w:val="24"/>
+          <w:highlight w:val="yellow"/>
+        </w:rPr>
+        <w:t>No content in bootstrap.yml</w:t>
+      </w:r>
+    </w:p>
+    <w:p>
+      <w:pPr>
+        <w:rPr>
+          <w:rFonts w:ascii="Consolas" w:hAnsi="Consolas"/>
+          <w:sz w:val="24"/>
+          <w:szCs w:val="24"/>
+        </w:rPr>
+      </w:pPr>
+      <w:r>
+        <w:rPr>
+          <w:rFonts w:ascii="Consolas" w:hAnsi="Consolas"/>
+          <w:noProof/>
+          <w:sz w:val="24"/>
+          <w:szCs w:val="24"/>
+        </w:rPr>
+        <w:lastRenderedPageBreak/>
+        <w:drawing>
+          <wp:inline distT="0" distB="0" distL="0" distR="0">
+            <wp:extent cx="5727700" cy="2962910"/>
+            <wp:effectExtent l="19050" t="0" r="6350" b="0"/>
+            <wp:docPr id="30" name="Picture 1"/>
+            <wp:cNvGraphicFramePr>
+              <a:graphicFrameLocks xmlns:a="http://schemas.openxmlformats.org/drawingml/2006/main" noChangeAspect="1"/>
+            </wp:cNvGraphicFramePr>
+            <a:graphic xmlns:a="http://schemas.openxmlformats.org/drawingml/2006/main">
+              <a:graphicData uri="http://schemas.openxmlformats.org/drawingml/2006/picture">
+                <pic:pic xmlns:pic="http://schemas.openxmlformats.org/drawingml/2006/picture">
+                  <pic:nvPicPr>
+                    <pic:cNvPr id="0" name="Picture 1"/>
+                    <pic:cNvPicPr>
+                      <a:picLocks noChangeAspect="1" noChangeArrowheads="1"/>
+                    </pic:cNvPicPr>
+                  </pic:nvPicPr>
+                  <pic:blipFill>
+                    <a:blip r:embed="rId40"/>
+                    <a:srcRect/>
+                    <a:stretch>
+                      <a:fillRect/>
+                    </a:stretch>
+                  </pic:blipFill>
+                  <pic:spPr bwMode="auto">
+                    <a:xfrm>
+                      <a:off x="0" y="0"/>
+                      <a:ext cx="5727700" cy="2962910"/>
+                    </a:xfrm>
+                    <a:prstGeom prst="rect">
+                      <a:avLst/>
+                    </a:prstGeom>
+                    <a:noFill/>
+                    <a:ln w="9525">
+                      <a:noFill/>
+                      <a:miter lim="800000"/>
+                      <a:headEnd/>
+                      <a:tailEnd/>
+                    </a:ln>
+                  </pic:spPr>
+                </pic:pic>
+              </a:graphicData>
+            </a:graphic>
+          </wp:inline>
+        </w:drawing>
+      </w:r>
+    </w:p>
+    <w:p>
+      <w:pPr>
+        <w:rPr>
+          <w:rFonts w:ascii="Consolas" w:hAnsi="Consolas"/>
+          <w:sz w:val="24"/>
+          <w:szCs w:val="24"/>
+        </w:rPr>
+      </w:pPr>
+    </w:p>
+    <w:p>
+      <w:pPr>
+        <w:rPr>
+          <w:rFonts w:ascii="Consolas" w:hAnsi="Consolas"/>
+          <w:sz w:val="24"/>
+          <w:szCs w:val="24"/>
+        </w:rPr>
+      </w:pPr>
+    </w:p>
+    <w:p>
+      <w:pPr>
+        <w:rPr>
+          <w:rFonts w:ascii="Consolas" w:hAnsi="Consolas"/>
+          <w:sz w:val="24"/>
+          <w:szCs w:val="24"/>
+        </w:rPr>
+      </w:pPr>
+      <w:r>
+        <w:rPr>
+          <w:rFonts w:ascii="Consolas" w:hAnsi="Consolas"/>
+          <w:sz w:val="24"/>
+          <w:szCs w:val="24"/>
+          <w:highlight w:val="yellow"/>
+        </w:rPr>
+        <w:t>Configuration Client</w:t>
+      </w:r>
+    </w:p>
+    <w:p>
+      <w:pPr>
+        <w:rPr>
+          <w:rFonts w:ascii="Consolas" w:hAnsi="Consolas"/>
+          <w:sz w:val="24"/>
+          <w:szCs w:val="24"/>
+        </w:rPr>
+      </w:pPr>
+      <w:r>
+        <w:rPr>
+          <w:rFonts w:ascii="Consolas" w:hAnsi="Consolas"/>
+          <w:sz w:val="24"/>
+          <w:szCs w:val="24"/>
+          <w:highlight w:val="yellow"/>
+        </w:rPr>
+        <w:t>bootstrap.yml</w:t>
+      </w:r>
+    </w:p>
+    <w:p>
+      <w:pPr>
+        <w:rPr>
+          <w:rFonts w:ascii="Consolas" w:hAnsi="Consolas"/>
+          <w:sz w:val="24"/>
+          <w:szCs w:val="24"/>
+        </w:rPr>
+      </w:pPr>
+      <w:r>
+        <w:rPr>
+          <w:rFonts w:ascii="Consolas" w:hAnsi="Consolas"/>
+          <w:noProof/>
+          <w:sz w:val="24"/>
+          <w:szCs w:val="24"/>
+        </w:rPr>
+        <w:drawing>
+          <wp:inline distT="0" distB="0" distL="0" distR="0">
+            <wp:extent cx="2977515" cy="1250950"/>
+            <wp:effectExtent l="19050" t="0" r="0" b="0"/>
+            <wp:docPr id="36" name="Picture 2"/>
+            <wp:cNvGraphicFramePr>
+              <a:graphicFrameLocks xmlns:a="http://schemas.openxmlformats.org/drawingml/2006/main" noChangeAspect="1"/>
+            </wp:cNvGraphicFramePr>
+            <a:graphic xmlns:a="http://schemas.openxmlformats.org/drawingml/2006/main">
+              <a:graphicData uri="http://schemas.openxmlformats.org/drawingml/2006/picture">
+                <pic:pic xmlns:pic="http://schemas.openxmlformats.org/drawingml/2006/picture">
+                  <pic:nvPicPr>
+                    <pic:cNvPr id="0" name="Picture 2"/>
+                    <pic:cNvPicPr>
+                      <a:picLocks noChangeAspect="1" noChangeArrowheads="1"/>
+                    </pic:cNvPicPr>
+                  </pic:nvPicPr>
+                  <pic:blipFill>
+                    <a:blip r:embed="rId41"/>
+                    <a:srcRect/>
+                    <a:stretch>
+                      <a:fillRect/>
+                    </a:stretch>
+                  </pic:blipFill>
+                  <pic:spPr bwMode="auto">
+                    <a:xfrm>
+                      <a:off x="0" y="0"/>
+                      <a:ext cx="2977515" cy="1250950"/>
+                    </a:xfrm>
+                    <a:prstGeom prst="rect">
+                      <a:avLst/>
+                    </a:prstGeom>
+                    <a:noFill/>
+                    <a:ln w="9525">
+                      <a:noFill/>
+                      <a:miter lim="800000"/>
+                      <a:headEnd/>
+                      <a:tailEnd/>
+                    </a:ln>
+                  </pic:spPr>
+                </pic:pic>
+              </a:graphicData>
+            </a:graphic>
+          </wp:inline>
+        </w:drawing>
+      </w:r>
+    </w:p>
+    <w:p>
+      <w:pPr>
+        <w:rPr>
+          <w:rFonts w:ascii="Consolas" w:hAnsi="Consolas"/>
+          <w:sz w:val="24"/>
+          <w:szCs w:val="24"/>
+        </w:rPr>
+      </w:pPr>
+      <w:r>
+        <w:rPr>
+          <w:rFonts w:ascii="Consolas" w:hAnsi="Consolas"/>
+          <w:sz w:val="24"/>
+          <w:szCs w:val="24"/>
+          <w:highlight w:val="yellow"/>
+        </w:rPr>
+        <w:t>application.yml</w:t>
+      </w:r>
+    </w:p>
+    <w:p>
+      <w:pPr>
+        <w:rPr>
+          <w:rFonts w:ascii="Consolas" w:hAnsi="Consolas"/>
+          <w:sz w:val="24"/>
+          <w:szCs w:val="24"/>
+        </w:rPr>
+      </w:pPr>
+      <w:r>
+        <w:rPr>
+          <w:rFonts w:ascii="Consolas" w:hAnsi="Consolas"/>
+          <w:noProof/>
+          <w:sz w:val="24"/>
+          <w:szCs w:val="24"/>
+        </w:rPr>
+        <w:drawing>
+          <wp:inline distT="0" distB="0" distL="0" distR="0">
+            <wp:extent cx="1675130" cy="1075055"/>
+            <wp:effectExtent l="19050" t="0" r="1270" b="0"/>
+            <wp:docPr id="38" name="Picture 4"/>
+            <wp:cNvGraphicFramePr>
+              <a:graphicFrameLocks xmlns:a="http://schemas.openxmlformats.org/drawingml/2006/main" noChangeAspect="1"/>
+            </wp:cNvGraphicFramePr>
+            <a:graphic xmlns:a="http://schemas.openxmlformats.org/drawingml/2006/main">
+              <a:graphicData uri="http://schemas.openxmlformats.org/drawingml/2006/picture">
+                <pic:pic xmlns:pic="http://schemas.openxmlformats.org/drawingml/2006/picture">
+                  <pic:nvPicPr>
+                    <pic:cNvPr id="0" name="Picture 4"/>
+                    <pic:cNvPicPr>
+                      <a:picLocks noChangeAspect="1" noChangeArrowheads="1"/>
+                    </pic:cNvPicPr>
+                  </pic:nvPicPr>
+                  <pic:blipFill>
+                    <a:blip r:embed="rId42"/>
+                    <a:srcRect/>
+                    <a:stretch>
+                      <a:fillRect/>
+                    </a:stretch>
+                  </pic:blipFill>
+                  <pic:spPr bwMode="auto">
+                    <a:xfrm>
+                      <a:off x="0" y="0"/>
+                      <a:ext cx="1675130" cy="1075055"/>
+                    </a:xfrm>
+                    <a:prstGeom prst="rect">
+                      <a:avLst/>
+                    </a:prstGeom>
+                    <a:noFill/>
+                    <a:ln w="9525">
+                      <a:noFill/>
+                      <a:miter lim="800000"/>
+                      <a:headEnd/>
+                      <a:tailEnd/>
+                    </a:ln>
+                  </pic:spPr>
+                </pic:pic>
+              </a:graphicData>
+            </a:graphic>
+          </wp:inline>
+        </w:drawing>
+      </w:r>
+    </w:p>
+    <w:p>
+      <w:pPr>
+        <w:rPr>
+          <w:rFonts w:ascii="Consolas" w:hAnsi="Consolas"/>
+          <w:sz w:val="24"/>
+          <w:szCs w:val="24"/>
+        </w:rPr>
+      </w:pPr>
+      <w:r>
+        <w:rPr>
+          <w:rFonts w:ascii="Consolas" w:hAnsi="Consolas"/>
+          <w:sz w:val="24"/>
+          <w:szCs w:val="24"/>
+          <w:highlight w:val="yellow"/>
+        </w:rPr>
+        <w:t>RestApi.java</w:t>
+      </w:r>
+    </w:p>
+    <w:p>
+      <w:pPr>
+        <w:rPr>
+          <w:rFonts w:ascii="Consolas" w:hAnsi="Consolas"/>
+          <w:sz w:val="24"/>
+          <w:szCs w:val="24"/>
+        </w:rPr>
+      </w:pPr>
+      <w:r>
+        <w:rPr>
+          <w:rFonts w:ascii="Consolas" w:hAnsi="Consolas"/>
+          <w:noProof/>
+          <w:sz w:val="24"/>
+          <w:szCs w:val="24"/>
+        </w:rPr>
+        <w:lastRenderedPageBreak/>
+        <w:drawing>
+          <wp:inline distT="0" distB="0" distL="0" distR="0">
+            <wp:extent cx="5727700" cy="3620770"/>
+            <wp:effectExtent l="19050" t="0" r="6350" b="0"/>
+            <wp:docPr id="39" name="Picture 5"/>
+            <wp:cNvGraphicFramePr>
+              <a:graphicFrameLocks xmlns:a="http://schemas.openxmlformats.org/drawingml/2006/main" noChangeAspect="1"/>
+            </wp:cNvGraphicFramePr>
+            <a:graphic xmlns:a="http://schemas.openxmlformats.org/drawingml/2006/main">
+              <a:graphicData uri="http://schemas.openxmlformats.org/drawingml/2006/picture">
+                <pic:pic xmlns:pic="http://schemas.openxmlformats.org/drawingml/2006/picture">
+                  <pic:nvPicPr>
+                    <pic:cNvPr id="0" name="Picture 5"/>
+                    <pic:cNvPicPr>
+                      <a:picLocks noChangeAspect="1" noChangeArrowheads="1"/>
+                    </pic:cNvPicPr>
+                  </pic:nvPicPr>
+                  <pic:blipFill>
+                    <a:blip r:embed="rId43"/>
+                    <a:srcRect/>
+                    <a:stretch>
+                      <a:fillRect/>
+                    </a:stretch>
+                  </pic:blipFill>
+                  <pic:spPr bwMode="auto">
+                    <a:xfrm>
+                      <a:off x="0" y="0"/>
+                      <a:ext cx="5727700" cy="3620770"/>
+                    </a:xfrm>
+                    <a:prstGeom prst="rect">
+                      <a:avLst/>
+                    </a:prstGeom>
+                    <a:noFill/>
+                    <a:ln w="9525">
+                      <a:noFill/>
+                      <a:miter lim="800000"/>
+                      <a:headEnd/>
+                      <a:tailEnd/>
+                    </a:ln>
+                  </pic:spPr>
+                </pic:pic>
+              </a:graphicData>
+            </a:graphic>
+          </wp:inline>
+        </w:drawing>
+      </w:r>
+    </w:p>
+    <w:p>
+      <w:pPr>
+        <w:rPr>
+          <w:rFonts w:ascii="Consolas" w:hAnsi="Consolas"/>
+          <w:sz w:val="24"/>
+          <w:szCs w:val="24"/>
+        </w:rPr>
+      </w:pPr>
+      <w:r>
+        <w:rPr>
+          <w:rFonts w:ascii="Consolas" w:hAnsi="Consolas"/>
+          <w:sz w:val="24"/>
+          <w:szCs w:val="24"/>
+          <w:highlight w:val="yellow"/>
+        </w:rPr>
+        <w:t>Output:</w:t>
+      </w:r>
+    </w:p>
+    <w:p>
+      <w:pPr>
+        <w:rPr>
+          <w:rFonts w:ascii="Consolas" w:hAnsi="Consolas"/>
+          <w:sz w:val="24"/>
+          <w:szCs w:val="24"/>
+        </w:rPr>
+      </w:pPr>
+      <w:r>
+        <w:rPr>
+          <w:rFonts w:ascii="Consolas" w:hAnsi="Consolas"/>
+          <w:noProof/>
+          <w:sz w:val="24"/>
+          <w:szCs w:val="24"/>
+        </w:rPr>
+        <w:drawing>
+          <wp:inline distT="0" distB="0" distL="0" distR="0">
+            <wp:extent cx="5727700" cy="424180"/>
+            <wp:effectExtent l="19050" t="0" r="6350" b="0"/>
+            <wp:docPr id="40" name="Picture 6"/>
+            <wp:cNvGraphicFramePr>
+              <a:graphicFrameLocks xmlns:a="http://schemas.openxmlformats.org/drawingml/2006/main" noChangeAspect="1"/>
+            </wp:cNvGraphicFramePr>
+            <a:graphic xmlns:a="http://schemas.openxmlformats.org/drawingml/2006/main">
+              <a:graphicData uri="http://schemas.openxmlformats.org/drawingml/2006/picture">
+                <pic:pic xmlns:pic="http://schemas.openxmlformats.org/drawingml/2006/picture">
+                  <pic:nvPicPr>
+                    <pic:cNvPr id="0" name="Picture 6"/>
+                    <pic:cNvPicPr>
+                      <a:picLocks noChangeAspect="1" noChangeArrowheads="1"/>
+                    </pic:cNvPicPr>
+                  </pic:nvPicPr>
+                  <pic:blipFill>
+                    <a:blip r:embed="rId44"/>
+                    <a:srcRect/>
+                    <a:stretch>
+                      <a:fillRect/>
+                    </a:stretch>
+                  </pic:blipFill>
+                  <pic:spPr bwMode="auto">
+                    <a:xfrm>
+                      <a:off x="0" y="0"/>
+                      <a:ext cx="5727700" cy="424180"/>
+                    </a:xfrm>
+                    <a:prstGeom prst="rect">
+                      <a:avLst/>
+                    </a:prstGeom>
+                    <a:noFill/>
+                    <a:ln w="9525">
+                      <a:noFill/>
+                      <a:miter lim="800000"/>
+                      <a:headEnd/>
+                      <a:tailEnd/>
+                    </a:ln>
+                  </pic:spPr>
+                </pic:pic>
+              </a:graphicData>
+            </a:graphic>
+          </wp:inline>
+        </w:drawing>
+      </w:r>
+    </w:p>
+    <w:p>
+      <w:pPr>
+        <w:rPr>
+          <w:rFonts w:ascii="Consolas" w:hAnsi="Consolas"/>
+          <w:sz w:val="24"/>
+          <w:szCs w:val="24"/>
+        </w:rPr>
+      </w:pPr>
+    </w:p>
+    <w:p>
+      <w:pPr>
+        <w:rPr>
+          <w:rFonts w:ascii="Consolas" w:hAnsi="Consolas"/>
+          <w:sz w:val="24"/>
+          <w:szCs w:val="24"/>
+        </w:rPr>
+      </w:pPr>
+    </w:p>
+    <w:p>
+      <w:pPr>
+        <w:rPr>
+          <w:rFonts w:ascii="Consolas" w:hAnsi="Consolas"/>
+          <w:sz w:val="24"/>
+          <w:szCs w:val="24"/>
+        </w:rPr>
+      </w:pPr>
+      <w:r>
+        <w:rPr>
+          <w:rFonts w:ascii="Consolas" w:hAnsi="Consolas"/>
+          <w:sz w:val="24"/>
+          <w:szCs w:val="24"/>
+        </w:rPr>
+        <w:t>The configurations are not updated to the client so we can use actuator @</w:t>
+      </w:r>
+      <w:proofErr w:type="spellStart"/>
+      <w:r>
+        <w:rPr>
+          <w:rFonts w:ascii="Consolas" w:hAnsi="Consolas"/>
+          <w:sz w:val="24"/>
+          <w:szCs w:val="24"/>
+        </w:rPr>
+        <w:t>RefreshScope</w:t>
+      </w:r>
+      <w:proofErr w:type="spellEnd"/>
+      <w:r>
+        <w:rPr>
+          <w:rFonts w:ascii="Consolas" w:hAnsi="Consolas"/>
+          <w:sz w:val="24"/>
+          <w:szCs w:val="24"/>
+        </w:rPr>
+        <w:t>.</w:t>
+      </w:r>
+    </w:p>
+    <w:p>
+      <w:pPr>
+        <w:rPr>
+          <w:rFonts w:ascii="Consolas" w:hAnsi="Consolas"/>
+          <w:sz w:val="24"/>
+          <w:szCs w:val="24"/>
+        </w:rPr>
+      </w:pPr>
+      <w:r>
+        <w:rPr>
+          <w:rFonts w:ascii="Consolas" w:hAnsi="Consolas"/>
+          <w:sz w:val="24"/>
+          <w:szCs w:val="24"/>
+          <w:highlight w:val="yellow"/>
+        </w:rPr>
+        <w:t>You must add actuator library</w:t>
+      </w:r>
+    </w:p>
+    <w:p>
+      <w:pPr>
+        <w:autoSpaceDE w:val="0"/>
+        <w:autoSpaceDN w:val="0"/>
+        <w:adjustRightInd w:val="0"/>
+        <w:spacing w:after="0" w:line="240" w:lineRule="auto"/>
+        <w:rPr>
+          <w:rFonts w:ascii="Consolas" w:hAnsi="Consolas" w:cs="Consolas"/>
+          <w:sz w:val="24"/>
+          <w:szCs w:val="24"/>
+        </w:rPr>
+      </w:pPr>
+      <w:r>
+        <w:rPr>
+          <w:rFonts w:ascii="Consolas" w:hAnsi="Consolas" w:cs="Consolas"/>
+          <w:color w:val="008080"/>
+          <w:sz w:val="24"/>
+          <w:szCs w:val="24"/>
+        </w:rPr>
+        <w:t>&lt;</w:t>
+      </w:r>
+      <w:proofErr w:type="spellStart"/>
+      <w:r>
+        <w:rPr>
+          <w:rFonts w:ascii="Consolas" w:hAnsi="Consolas" w:cs="Consolas"/>
+          <w:color w:val="3F7F7F"/>
+          <w:sz w:val="24"/>
+          <w:szCs w:val="24"/>
+        </w:rPr>
+        <w:t>groupId</w:t>
+      </w:r>
+      <w:proofErr w:type="spellEnd"/>
+      <w:r>
+        <w:rPr>
+          <w:rFonts w:ascii="Consolas" w:hAnsi="Consolas" w:cs="Consolas"/>
+          <w:color w:val="008080"/>
+          <w:sz w:val="24"/>
+          <w:szCs w:val="24"/>
+        </w:rPr>
+        <w:t>&gt;</w:t>
+      </w:r>
+      <w:proofErr w:type="spellStart"/>
+      <w:r>
+        <w:rPr>
+          <w:rFonts w:ascii="Consolas" w:hAnsi="Consolas" w:cs="Consolas"/>
+          <w:color w:val="000000"/>
+          <w:sz w:val="24"/>
+          <w:szCs w:val="24"/>
+        </w:rPr>
+        <w:t>org.springframework.boot</w:t>
+      </w:r>
+      <w:proofErr w:type="spellEnd"/>
+      <w:r>
+        <w:rPr>
+          <w:rFonts w:ascii="Consolas" w:hAnsi="Consolas" w:cs="Consolas"/>
+          <w:color w:val="008080"/>
+          <w:sz w:val="24"/>
+          <w:szCs w:val="24"/>
+        </w:rPr>
+        <w:t>&lt;/</w:t>
+      </w:r>
+      <w:proofErr w:type="spellStart"/>
+      <w:r>
+        <w:rPr>
+          <w:rFonts w:ascii="Consolas" w:hAnsi="Consolas" w:cs="Consolas"/>
+          <w:color w:val="3F7F7F"/>
+          <w:sz w:val="24"/>
+          <w:szCs w:val="24"/>
+        </w:rPr>
+        <w:t>groupId</w:t>
+      </w:r>
+      <w:proofErr w:type="spellEnd"/>
+      <w:r>
+        <w:rPr>
+          <w:rFonts w:ascii="Consolas" w:hAnsi="Consolas" w:cs="Consolas"/>
+          <w:color w:val="008080"/>
+          <w:sz w:val="24"/>
+          <w:szCs w:val="24"/>
+        </w:rPr>
+        <w:t>&gt;</w:t>
+      </w:r>
+    </w:p>
+    <w:p>
+      <w:pPr>
+        <w:autoSpaceDE w:val="0"/>
+        <w:autoSpaceDN w:val="0"/>
+        <w:adjustRightInd w:val="0"/>
+        <w:spacing w:after="0" w:line="240" w:lineRule="auto"/>
+        <w:rPr>
+          <w:rFonts w:ascii="Consolas" w:hAnsi="Consolas" w:cs="Consolas"/>
+          <w:sz w:val="24"/>
+          <w:szCs w:val="24"/>
+        </w:rPr>
+      </w:pPr>
+      <w:r>
+        <w:rPr>
+          <w:rFonts w:ascii="Consolas" w:hAnsi="Consolas" w:cs="Consolas"/>
+          <w:color w:val="000000"/>
+          <w:sz w:val="24"/>
+          <w:szCs w:val="24"/>
+        </w:rPr>
+        <w:tab/>
+        <w:t xml:space="preserve">      </w:t>
+      </w:r>
+      <w:r>
+        <w:rPr>
+          <w:rFonts w:ascii="Consolas" w:hAnsi="Consolas" w:cs="Consolas"/>
+          <w:color w:val="008080"/>
+          <w:sz w:val="24"/>
+          <w:szCs w:val="24"/>
+        </w:rPr>
+        <w:t>&lt;</w:t>
+      </w:r>
+      <w:proofErr w:type="spellStart"/>
+      <w:proofErr w:type="gramStart"/>
+      <w:r>
+        <w:rPr>
+          <w:rFonts w:ascii="Consolas" w:hAnsi="Consolas" w:cs="Consolas"/>
+          <w:color w:val="3F7F7F"/>
+          <w:sz w:val="24"/>
+          <w:szCs w:val="24"/>
+        </w:rPr>
+        <w:t>artifactId</w:t>
+      </w:r>
+      <w:proofErr w:type="spellEnd"/>
+      <w:r>
+        <w:rPr>
+          <w:rFonts w:ascii="Consolas" w:hAnsi="Consolas" w:cs="Consolas"/>
+          <w:color w:val="008080"/>
+          <w:sz w:val="24"/>
+          <w:szCs w:val="24"/>
+        </w:rPr>
+        <w:t>&gt;</w:t>
+      </w:r>
+      <w:proofErr w:type="gramEnd"/>
+      <w:r>
+        <w:rPr>
+          <w:rFonts w:ascii="Consolas" w:hAnsi="Consolas" w:cs="Consolas"/>
+          <w:color w:val="000000"/>
+          <w:sz w:val="24"/>
+          <w:szCs w:val="24"/>
+        </w:rPr>
+        <w:t>spring-boot-starter-actuator</w:t>
+      </w:r>
+      <w:r>
+        <w:rPr>
+          <w:rFonts w:ascii="Consolas" w:hAnsi="Consolas" w:cs="Consolas"/>
+          <w:color w:val="008080"/>
+          <w:sz w:val="24"/>
+          <w:szCs w:val="24"/>
+        </w:rPr>
+        <w:t>&lt;/</w:t>
+      </w:r>
+      <w:proofErr w:type="spellStart"/>
+      <w:r>
+        <w:rPr>
+          <w:rFonts w:ascii="Consolas" w:hAnsi="Consolas" w:cs="Consolas"/>
+          <w:color w:val="3F7F7F"/>
+          <w:sz w:val="24"/>
+          <w:szCs w:val="24"/>
+        </w:rPr>
+        <w:t>artifactId</w:t>
+      </w:r>
+      <w:proofErr w:type="spellEnd"/>
+      <w:r>
+        <w:rPr>
+          <w:rFonts w:ascii="Consolas" w:hAnsi="Consolas" w:cs="Consolas"/>
+          <w:color w:val="008080"/>
+          <w:sz w:val="24"/>
+          <w:szCs w:val="24"/>
+        </w:rPr>
+        <w:t>&gt;</w:t>
+      </w:r>
+    </w:p>
+    <w:p>
+      <w:pPr>
+        <w:rPr>
+          <w:rFonts w:ascii="Consolas" w:hAnsi="Consolas"/>
+          <w:sz w:val="24"/>
+          <w:szCs w:val="24"/>
+        </w:rPr>
+      </w:pPr>
+      <w:r>
+        <w:rPr>
+          <w:rFonts w:ascii="Consolas" w:hAnsi="Consolas" w:cs="Consolas"/>
+          <w:color w:val="000000"/>
+          <w:sz w:val="24"/>
+          <w:szCs w:val="24"/>
+        </w:rPr>
+        <w:tab/>
+        <w:t xml:space="preserve">    </w:t>
+      </w:r>
+      <w:r>
+        <w:rPr>
+          <w:rFonts w:ascii="Consolas" w:hAnsi="Consolas" w:cs="Consolas"/>
+          <w:color w:val="008080"/>
+          <w:sz w:val="24"/>
+          <w:szCs w:val="24"/>
+        </w:rPr>
+        <w:t>&lt;/</w:t>
+      </w:r>
+      <w:r>
+        <w:rPr>
+          <w:rFonts w:ascii="Consolas" w:hAnsi="Consolas" w:cs="Consolas"/>
+          <w:color w:val="3F7F7F"/>
+          <w:sz w:val="24"/>
+          <w:szCs w:val="24"/>
+        </w:rPr>
+        <w:t>dependency</w:t>
+      </w:r>
+      <w:r>
+        <w:rPr>
+          <w:rFonts w:ascii="Consolas" w:hAnsi="Consolas" w:cs="Consolas"/>
+          <w:color w:val="008080"/>
+          <w:sz w:val="24"/>
+          <w:szCs w:val="24"/>
+        </w:rPr>
+        <w:t>&gt;</w:t>
+      </w:r>
+    </w:p>
+    <w:p>
+      <w:pPr>
+        <w:rPr>
+          <w:rFonts w:ascii="Consolas" w:hAnsi="Consolas"/>
+          <w:sz w:val="24"/>
+          <w:szCs w:val="24"/>
+        </w:rPr>
+      </w:pPr>
+    </w:p>
+    <w:p>
+      <w:pPr>
+        <w:rPr>
+          <w:rFonts w:ascii="Consolas" w:hAnsi="Consolas"/>
+          <w:sz w:val="24"/>
+          <w:szCs w:val="24"/>
+        </w:rPr>
+      </w:pPr>
+      <w:r>
+        <w:rPr>
+          <w:rFonts w:ascii="Consolas" w:hAnsi="Consolas"/>
+          <w:sz w:val="24"/>
+          <w:szCs w:val="24"/>
+        </w:rPr>
+        <w:t>Once you update the configuration file / configuration server, the client application can use the below end point</w:t>
+      </w:r>
+    </w:p>
+    <w:p>
+      <w:pPr>
+        <w:rPr>
+          <w:rFonts w:ascii="Consolas" w:hAnsi="Consolas"/>
+          <w:sz w:val="24"/>
+          <w:szCs w:val="24"/>
+        </w:rPr>
+      </w:pPr>
+      <w:proofErr w:type="gramStart"/>
+      <w:r>
+        <w:rPr>
+          <w:rFonts w:ascii="Consolas" w:hAnsi="Consolas"/>
+          <w:sz w:val="24"/>
+          <w:szCs w:val="24"/>
+        </w:rPr>
+        <w:t>client-app-</w:t>
+      </w:r>
+      <w:proofErr w:type="spellStart"/>
+      <w:r>
+        <w:rPr>
+          <w:rFonts w:ascii="Consolas" w:hAnsi="Consolas"/>
+          <w:sz w:val="24"/>
+          <w:szCs w:val="24"/>
+        </w:rPr>
+        <w:t>url</w:t>
+      </w:r>
+      <w:proofErr w:type="spellEnd"/>
+      <w:r>
+        <w:rPr>
+          <w:rFonts w:ascii="Consolas" w:hAnsi="Consolas"/>
+          <w:sz w:val="24"/>
+          <w:szCs w:val="24"/>
+        </w:rPr>
+        <w:t>/actuator/</w:t>
+      </w:r>
+      <w:proofErr w:type="spellStart"/>
+      <w:r>
+        <w:rPr>
+          <w:rFonts w:ascii="Consolas" w:hAnsi="Consolas"/>
+          <w:sz w:val="24"/>
+          <w:szCs w:val="24"/>
+        </w:rPr>
+        <w:t>referesh</w:t>
+      </w:r>
+      <w:proofErr w:type="spellEnd"/>
+      <w:proofErr w:type="gramEnd"/>
+    </w:p>
+    <w:p>
+      <w:pPr>
+        <w:rPr>
+          <w:rFonts w:ascii="Consolas" w:hAnsi="Consolas"/>
+          <w:sz w:val="24"/>
+          <w:szCs w:val="24"/>
+        </w:rPr>
+      </w:pPr>
+      <w:r>
+        <w:rPr>
+          <w:rFonts w:ascii="Consolas" w:hAnsi="Consolas"/>
+          <w:sz w:val="24"/>
+          <w:szCs w:val="24"/>
+        </w:rPr>
+        <w:t>The Client application must also have exposed these above endpoints using below configuration in the application.yml</w:t>
+      </w:r>
+    </w:p>
+    <w:p>
+      <w:pPr>
+        <w:rPr>
+          <w:rFonts w:ascii="Consolas" w:hAnsi="Consolas"/>
+          <w:sz w:val="24"/>
+          <w:szCs w:val="24"/>
+        </w:rPr>
+      </w:pPr>
+      <w:r>
+        <w:rPr>
+          <w:rFonts w:ascii="Consolas" w:hAnsi="Consolas"/>
+          <w:noProof/>
+          <w:sz w:val="24"/>
+          <w:szCs w:val="24"/>
+        </w:rPr>
+        <w:lastRenderedPageBreak/>
+        <w:drawing>
+          <wp:inline distT="0" distB="0" distL="0" distR="0">
+            <wp:extent cx="2589530" cy="2106930"/>
+            <wp:effectExtent l="19050" t="0" r="1270" b="0"/>
+            <wp:docPr id="41" name="Picture 7"/>
+            <wp:cNvGraphicFramePr>
+              <a:graphicFrameLocks xmlns:a="http://schemas.openxmlformats.org/drawingml/2006/main" noChangeAspect="1"/>
+            </wp:cNvGraphicFramePr>
+            <a:graphic xmlns:a="http://schemas.openxmlformats.org/drawingml/2006/main">
+              <a:graphicData uri="http://schemas.openxmlformats.org/drawingml/2006/picture">
+                <pic:pic xmlns:pic="http://schemas.openxmlformats.org/drawingml/2006/picture">
+                  <pic:nvPicPr>
+                    <pic:cNvPr id="0" name="Picture 7"/>
+                    <pic:cNvPicPr>
+                      <a:picLocks noChangeAspect="1" noChangeArrowheads="1"/>
+                    </pic:cNvPicPr>
+                  </pic:nvPicPr>
+                  <pic:blipFill>
+                    <a:blip r:embed="rId45"/>
+                    <a:srcRect/>
+                    <a:stretch>
+                      <a:fillRect/>
+                    </a:stretch>
+                  </pic:blipFill>
+                  <pic:spPr bwMode="auto">
+                    <a:xfrm>
+                      <a:off x="0" y="0"/>
+                      <a:ext cx="2589530" cy="2106930"/>
+                    </a:xfrm>
+                    <a:prstGeom prst="rect">
+                      <a:avLst/>
+                    </a:prstGeom>
+                    <a:noFill/>
+                    <a:ln w="9525">
+                      <a:noFill/>
+                      <a:miter lim="800000"/>
+                      <a:headEnd/>
+                      <a:tailEnd/>
+                    </a:ln>
+                  </pic:spPr>
+                </pic:pic>
+              </a:graphicData>
+            </a:graphic>
+          </wp:inline>
+        </w:drawing>
+      </w:r>
+    </w:p>
+    <w:p>
+      <w:pPr>
+        <w:rPr>
+          <w:rFonts w:ascii="Consolas" w:hAnsi="Consolas"/>
+          <w:sz w:val="24"/>
+          <w:szCs w:val="24"/>
+        </w:rPr>
+      </w:pPr>
+      <w:r>
+        <w:rPr>
+          <w:rFonts w:ascii="Consolas" w:hAnsi="Consolas"/>
+          <w:sz w:val="24"/>
+          <w:szCs w:val="24"/>
+        </w:rPr>
+        <w:t>Enter refresh with POST method and empty JSON value as below:</w:t>
+      </w:r>
+    </w:p>
+    <w:p>
+      <w:pPr>
+        <w:rPr>
+          <w:rFonts w:ascii="Consolas" w:hAnsi="Consolas"/>
+          <w:sz w:val="24"/>
+          <w:szCs w:val="24"/>
+        </w:rPr>
+      </w:pPr>
+      <w:proofErr w:type="gramStart"/>
+      <w:r>
+        <w:rPr>
+          <w:rFonts w:ascii="Consolas" w:hAnsi="Consolas"/>
+          <w:sz w:val="24"/>
+          <w:szCs w:val="24"/>
+        </w:rPr>
+        <w:t>curl</w:t>
+      </w:r>
+      <w:proofErr w:type="gramEnd"/>
+      <w:r>
+        <w:rPr>
+          <w:rFonts w:ascii="Consolas" w:hAnsi="Consolas"/>
+          <w:sz w:val="24"/>
+          <w:szCs w:val="24"/>
+        </w:rPr>
+        <w:t xml:space="preserve"> -X POST -d {} -H “Content-Type: application/</w:t>
+      </w:r>
+      <w:proofErr w:type="spellStart"/>
+      <w:r>
+        <w:rPr>
+          <w:rFonts w:ascii="Consolas" w:hAnsi="Consolas"/>
+          <w:sz w:val="24"/>
+          <w:szCs w:val="24"/>
+        </w:rPr>
+        <w:t>json</w:t>
+      </w:r>
+      <w:proofErr w:type="spellEnd"/>
+      <w:r>
+        <w:rPr>
+          <w:rFonts w:ascii="Consolas" w:hAnsi="Consolas"/>
+          <w:sz w:val="24"/>
+          <w:szCs w:val="24"/>
+        </w:rPr>
+        <w:t>” URL</w:t>
+      </w:r>
+    </w:p>
+    <w:p>
+      <w:pPr>
+        <w:rPr>
+          <w:rFonts w:ascii="Consolas" w:hAnsi="Consolas"/>
+          <w:sz w:val="24"/>
+          <w:szCs w:val="24"/>
+        </w:rPr>
+      </w:pPr>
+    </w:p>
+    <w:p>
+      <w:pPr>
+        <w:rPr>
+          <w:rFonts w:ascii="Consolas" w:hAnsi="Consolas"/>
+          <w:sz w:val="24"/>
+          <w:szCs w:val="24"/>
+        </w:rPr>
+      </w:pPr>
+    </w:p>
+    <w:p>
+      <w:pPr>
+        <w:rPr>
+          <w:rFonts w:ascii="Consolas" w:hAnsi="Consolas"/>
+          <w:sz w:val="24"/>
+          <w:szCs w:val="24"/>
+        </w:rPr>
+      </w:pPr>
+      <w:r>
+        <w:rPr>
+          <w:rFonts w:ascii="Consolas" w:hAnsi="Consolas"/>
+          <w:sz w:val="24"/>
+          <w:szCs w:val="24"/>
+          <w:highlight w:val="yellow"/>
+        </w:rPr>
+        <w:t>Mention @</w:t>
+      </w:r>
+      <w:proofErr w:type="spellStart"/>
+      <w:r>
+        <w:rPr>
+          <w:rFonts w:ascii="Consolas" w:hAnsi="Consolas"/>
+          <w:sz w:val="24"/>
+          <w:szCs w:val="24"/>
+          <w:highlight w:val="yellow"/>
+        </w:rPr>
+        <w:t>RefreshScope</w:t>
+      </w:r>
+      <w:proofErr w:type="spellEnd"/>
+      <w:r>
+        <w:rPr>
+          <w:rFonts w:ascii="Consolas" w:hAnsi="Consolas"/>
+          <w:sz w:val="24"/>
+          <w:szCs w:val="24"/>
+          <w:highlight w:val="yellow"/>
+        </w:rPr>
+        <w:t xml:space="preserve"> on top the configuration class</w:t>
+      </w:r>
+    </w:p>
+    <w:p>
+      <w:pPr>
+        <w:rPr>
+          <w:rFonts w:ascii="Consolas" w:hAnsi="Consolas"/>
+          <w:sz w:val="24"/>
+          <w:szCs w:val="24"/>
+        </w:rPr>
+      </w:pPr>
+      <w:r>
+        <w:rPr>
+          <w:rFonts w:ascii="Consolas" w:hAnsi="Consolas"/>
+          <w:noProof/>
+          <w:sz w:val="24"/>
+          <w:szCs w:val="24"/>
+        </w:rPr>
+        <w:drawing>
+          <wp:inline distT="0" distB="0" distL="0" distR="0">
+            <wp:extent cx="5727700" cy="3584575"/>
+            <wp:effectExtent l="19050" t="0" r="6350" b="0"/>
+            <wp:docPr id="42" name="Picture 8"/>
+            <wp:cNvGraphicFramePr>
+              <a:graphicFrameLocks xmlns:a="http://schemas.openxmlformats.org/drawingml/2006/main" noChangeAspect="1"/>
+            </wp:cNvGraphicFramePr>
+            <a:graphic xmlns:a="http://schemas.openxmlformats.org/drawingml/2006/main">
+              <a:graphicData uri="http://schemas.openxmlformats.org/drawingml/2006/picture">
+                <pic:pic xmlns:pic="http://schemas.openxmlformats.org/drawingml/2006/picture">
+                  <pic:nvPicPr>
+                    <pic:cNvPr id="0" name="Picture 8"/>
+                    <pic:cNvPicPr>
+                      <a:picLocks noChangeAspect="1" noChangeArrowheads="1"/>
+                    </pic:cNvPicPr>
+                  </pic:nvPicPr>
+                  <pic:blipFill>
+                    <a:blip r:embed="rId46"/>
+                    <a:srcRect/>
+                    <a:stretch>
+                      <a:fillRect/>
+                    </a:stretch>
+                  </pic:blipFill>
+                  <pic:spPr bwMode="auto">
+                    <a:xfrm>
+                      <a:off x="0" y="0"/>
+                      <a:ext cx="5727700" cy="3584575"/>
+                    </a:xfrm>
+                    <a:prstGeom prst="rect">
+                      <a:avLst/>
+                    </a:prstGeom>
+                    <a:noFill/>
+                    <a:ln w="9525">
+                      <a:noFill/>
+                      <a:miter lim="800000"/>
+                      <a:headEnd/>
+                      <a:tailEnd/>
+                    </a:ln>
+                  </pic:spPr>
+                </pic:pic>
+              </a:graphicData>
+            </a:graphic>
+          </wp:inline>
+        </w:drawing>
+      </w:r>
+    </w:p>
+    <w:p>
+      <w:pPr>
+        <w:rPr>
+          <w:rFonts w:ascii="Consolas" w:hAnsi="Consolas"/>
+          <w:sz w:val="24"/>
+          <w:szCs w:val="24"/>
+        </w:rPr>
+      </w:pPr>
+    </w:p>
+    <w:p>
+      <w:pPr>
+        <w:rPr>
+          <w:rFonts w:ascii="Consolas" w:hAnsi="Consolas"/>
+          <w:sz w:val="24"/>
+          <w:szCs w:val="24"/>
+        </w:rPr>
+      </w:pPr>
+    </w:p>
+    <w:p>
+      <w:pPr>
+        <w:rPr>
+          <w:rFonts w:ascii="Consolas" w:hAnsi="Consolas"/>
+          <w:sz w:val="24"/>
+          <w:szCs w:val="24"/>
+        </w:rPr>
+      </w:pPr>
+    </w:p>
+    <w:p>
+      <w:pPr>
+        <w:rPr>
+          <w:rFonts w:ascii="Consolas" w:hAnsi="Consolas"/>
+          <w:sz w:val="24"/>
+          <w:szCs w:val="24"/>
+        </w:rPr>
+      </w:pPr>
+    </w:p>
+    <w:p>
+      <w:pPr>
+        <w:rPr>
+          <w:rFonts w:ascii="Consolas" w:hAnsi="Consolas"/>
+          <w:sz w:val="24"/>
+          <w:szCs w:val="24"/>
+        </w:rPr>
+      </w:pPr>
+    </w:p>
+    <w:p>
+      <w:pPr>
+        <w:rPr>
+          <w:rFonts w:ascii="Consolas" w:hAnsi="Consolas"/>
+          <w:sz w:val="24"/>
+          <w:szCs w:val="24"/>
+        </w:rPr>
+      </w:pPr>
+      <w:r>
+        <w:rPr>
+          <w:rFonts w:ascii="Consolas" w:hAnsi="Consolas"/>
+          <w:sz w:val="24"/>
+          <w:szCs w:val="24"/>
+          <w:highlight w:val="yellow"/>
+        </w:rPr>
+        <w:t>CURL command output after actuator/refresh</w:t>
+      </w:r>
+    </w:p>
+    <w:p>
+      <w:pPr>
+        <w:rPr>
+          <w:rFonts w:ascii="Consolas" w:hAnsi="Consolas"/>
+          <w:sz w:val="24"/>
+          <w:szCs w:val="24"/>
+        </w:rPr>
+      </w:pPr>
+      <w:r>
+        <w:rPr>
+          <w:rFonts w:ascii="Consolas" w:hAnsi="Consolas"/>
+          <w:noProof/>
+          <w:sz w:val="24"/>
+          <w:szCs w:val="24"/>
+        </w:rPr>
+        <w:drawing>
+          <wp:inline distT="0" distB="0" distL="0" distR="0">
+            <wp:extent cx="5727700" cy="1814195"/>
+            <wp:effectExtent l="19050" t="0" r="6350" b="0"/>
+            <wp:docPr id="43" name="Picture 9"/>
+            <wp:cNvGraphicFramePr>
+              <a:graphicFrameLocks xmlns:a="http://schemas.openxmlformats.org/drawingml/2006/main" noChangeAspect="1"/>
+            </wp:cNvGraphicFramePr>
+            <a:graphic xmlns:a="http://schemas.openxmlformats.org/drawingml/2006/main">
+              <a:graphicData uri="http://schemas.openxmlformats.org/drawingml/2006/picture">
+                <pic:pic xmlns:pic="http://schemas.openxmlformats.org/drawingml/2006/picture">
+                  <pic:nvPicPr>
+                    <pic:cNvPr id="0" name="Picture 9"/>
+                    <pic:cNvPicPr>
+                      <a:picLocks noChangeAspect="1" noChangeArrowheads="1"/>
+                    </pic:cNvPicPr>
+                  </pic:nvPicPr>
+                  <pic:blipFill>
+                    <a:blip r:embed="rId47"/>
+                    <a:srcRect/>
+                    <a:stretch>
+                      <a:fillRect/>
+                    </a:stretch>
+                  </pic:blipFill>
+                  <pic:spPr bwMode="auto">
+                    <a:xfrm>
+                      <a:off x="0" y="0"/>
+                      <a:ext cx="5727700" cy="1814195"/>
+                    </a:xfrm>
+                    <a:prstGeom prst="rect">
+                      <a:avLst/>
+                    </a:prstGeom>
+                    <a:noFill/>
+                    <a:ln w="9525">
+                      <a:noFill/>
+                      <a:miter lim="800000"/>
+                      <a:headEnd/>
+                      <a:tailEnd/>
+                    </a:ln>
+                  </pic:spPr>
+                </pic:pic>
+              </a:graphicData>
+            </a:graphic>
+          </wp:inline>
+        </w:drawing>
+      </w:r>
+    </w:p>
+    <w:p>
+      <w:pPr>
+        <w:rPr>
+          <w:rFonts w:ascii="Consolas" w:hAnsi="Consolas"/>
+          <w:sz w:val="24"/>
+          <w:szCs w:val="24"/>
+        </w:rPr>
+      </w:pPr>
+    </w:p>
+    <w:p>
+      <w:pPr>
+        <w:rPr>
+          <w:rFonts w:ascii="Consolas" w:hAnsi="Consolas"/>
+          <w:sz w:val="24"/>
+          <w:szCs w:val="24"/>
+        </w:rPr>
+      </w:pPr>
+    </w:p>
+    <w:p>
+      <w:pPr>
+        <w:rPr>
+          <w:rFonts w:ascii="Consolas" w:hAnsi="Consolas"/>
+          <w:sz w:val="24"/>
+          <w:szCs w:val="24"/>
+        </w:rPr>
+      </w:pPr>
+      <w:r>
+        <w:rPr>
+          <w:rFonts w:ascii="Consolas" w:hAnsi="Consolas"/>
+          <w:sz w:val="24"/>
+          <w:szCs w:val="24"/>
+          <w:highlight w:val="yellow"/>
+        </w:rPr>
+        <w:t>Encrypting and Decryption the Sensitive information</w:t>
+      </w:r>
+    </w:p>
+    <w:p>
+      <w:pPr>
+        <w:rPr>
+          <w:rFonts w:ascii="Consolas" w:hAnsi="Consolas"/>
+          <w:sz w:val="24"/>
+          <w:szCs w:val="24"/>
+        </w:rPr>
+      </w:pPr>
+    </w:p>
+    <w:p>
+      <w:pPr>
+        <w:rPr>
+          <w:rFonts w:ascii="Consolas" w:hAnsi="Consolas"/>
+          <w:sz w:val="24"/>
+          <w:szCs w:val="24"/>
+        </w:rPr>
+      </w:pPr>
+      <w:r>
+        <w:rPr>
+          <w:rFonts w:ascii="Consolas" w:hAnsi="Consolas"/>
+          <w:sz w:val="24"/>
+          <w:szCs w:val="24"/>
+        </w:rPr>
+        <w:t xml:space="preserve">We must download JCE library from the Oracle web site &amp; store inside </w:t>
+      </w:r>
+      <w:proofErr w:type="spellStart"/>
+      <w:r>
+        <w:rPr>
+          <w:rFonts w:ascii="Consolas" w:hAnsi="Consolas"/>
+          <w:sz w:val="24"/>
+          <w:szCs w:val="24"/>
+        </w:rPr>
+        <w:t>jre</w:t>
+      </w:r>
+      <w:proofErr w:type="spellEnd"/>
+      <w:r>
+        <w:rPr>
+          <w:rFonts w:ascii="Consolas" w:hAnsi="Consolas"/>
+          <w:sz w:val="24"/>
+          <w:szCs w:val="24"/>
+        </w:rPr>
+        <w:t>/lib/security/ folder</w:t>
+      </w:r>
+    </w:p>
+    <w:p>
+      <w:pPr>
+        <w:rPr>
+          <w:rFonts w:ascii="Consolas" w:hAnsi="Consolas"/>
+          <w:sz w:val="24"/>
+          <w:szCs w:val="24"/>
+        </w:rPr>
+      </w:pPr>
+      <w:r>
+        <w:rPr>
+          <w:rFonts w:ascii="Consolas" w:hAnsi="Consolas"/>
+          <w:sz w:val="24"/>
+          <w:szCs w:val="24"/>
+        </w:rPr>
+        <w:t>Spring Cloud can perform encryption &amp; decryption using some key, this key must be combination of special characters and better more than 12 characters</w:t>
+      </w:r>
+      <w:r>
+        <w:rPr>
+          <w:rFonts w:ascii="Consolas" w:hAnsi="Consolas"/>
+          <w:sz w:val="24"/>
+          <w:szCs w:val="24"/>
+        </w:rPr>
+        <w:t>.</w:t>
+      </w:r>
+    </w:p>
+    <w:p>
+      <w:pPr>
+        <w:rPr>
+          <w:rFonts w:ascii="Consolas" w:hAnsi="Consolas"/>
+          <w:sz w:val="24"/>
+          <w:szCs w:val="24"/>
+        </w:rPr>
+      </w:pPr>
+      <w:r>
+        <w:rPr>
+          <w:rFonts w:ascii="Consolas" w:hAnsi="Consolas"/>
+          <w:noProof/>
+          <w:sz w:val="24"/>
+          <w:szCs w:val="24"/>
+        </w:rPr>
+        <w:drawing>
+          <wp:inline distT="0" distB="0" distL="0" distR="0">
+            <wp:extent cx="5727700" cy="2355215"/>
+            <wp:effectExtent l="19050" t="0" r="6350" b="0"/>
+            <wp:docPr id="44" name="Picture 10"/>
+            <wp:cNvGraphicFramePr>
+              <a:graphicFrameLocks xmlns:a="http://schemas.openxmlformats.org/drawingml/2006/main" noChangeAspect="1"/>
+            </wp:cNvGraphicFramePr>
+            <a:graphic xmlns:a="http://schemas.openxmlformats.org/drawingml/2006/main">
+              <a:graphicData uri="http://schemas.openxmlformats.org/drawingml/2006/picture">
+                <pic:pic xmlns:pic="http://schemas.openxmlformats.org/drawingml/2006/picture">
+                  <pic:nvPicPr>
+                    <pic:cNvPr id="0" name="Picture 10"/>
+                    <pic:cNvPicPr>
+                      <a:picLocks noChangeAspect="1" noChangeArrowheads="1"/>
+                    </pic:cNvPicPr>
+                  </pic:nvPicPr>
+                  <pic:blipFill>
+                    <a:blip r:embed="rId48"/>
+                    <a:srcRect/>
+                    <a:stretch>
+                      <a:fillRect/>
+                    </a:stretch>
+                  </pic:blipFill>
+                  <pic:spPr bwMode="auto">
+                    <a:xfrm>
+                      <a:off x="0" y="0"/>
+                      <a:ext cx="5727700" cy="2355215"/>
+                    </a:xfrm>
+                    <a:prstGeom prst="rect">
+                      <a:avLst/>
+                    </a:prstGeom>
+                    <a:noFill/>
+                    <a:ln w="9525">
+                      <a:noFill/>
+                      <a:miter lim="800000"/>
+                      <a:headEnd/>
+                      <a:tailEnd/>
+                    </a:ln>
+                  </pic:spPr>
+                </pic:pic>
+              </a:graphicData>
+            </a:graphic>
+          </wp:inline>
+        </w:drawing>
+      </w:r>
+      <w:r>
+        <w:rPr>
+          <w:rFonts w:ascii="Consolas" w:hAnsi="Consolas"/>
+          <w:sz w:val="24"/>
+          <w:szCs w:val="24"/>
+        </w:rPr>
+        <w:t>local_policy.java &amp; US_export_policy.jar are the two files which gives us the cryptographic algorithm</w:t>
+      </w:r>
+    </w:p>
+    <w:p>
+      <w:pPr>
+        <w:rPr>
+          <w:rFonts w:ascii="Consolas" w:hAnsi="Consolas"/>
+          <w:sz w:val="24"/>
+          <w:szCs w:val="24"/>
+        </w:rPr>
+      </w:pPr>
+      <w:r>
+        <w:rPr>
+          <w:rFonts w:ascii="Consolas" w:hAnsi="Consolas"/>
+          <w:sz w:val="24"/>
+          <w:szCs w:val="24"/>
+        </w:rPr>
+        <w:t>The only thing spring cloud must do is mention the encryption key and apply encrypt &amp; decrypt.</w:t>
+      </w:r>
+    </w:p>
+    <w:p>
+      <w:pPr>
+        <w:rPr>
+          <w:rFonts w:ascii="Consolas" w:hAnsi="Consolas"/>
+          <w:sz w:val="24"/>
+          <w:szCs w:val="24"/>
+        </w:rPr>
+      </w:pPr>
+      <w:r>
+        <w:rPr>
+          <w:rFonts w:ascii="Consolas" w:hAnsi="Consolas"/>
+          <w:sz w:val="24"/>
+          <w:szCs w:val="24"/>
+          <w:highlight w:val="yellow"/>
+        </w:rPr>
+        <w:t>Note:</w:t>
+      </w:r>
+      <w:r>
+        <w:rPr>
+          <w:rFonts w:ascii="Consolas" w:hAnsi="Consolas"/>
+          <w:sz w:val="24"/>
+          <w:szCs w:val="24"/>
+        </w:rPr>
+        <w:t xml:space="preserve"> Configuration Server needs to specify the </w:t>
+      </w:r>
+      <w:proofErr w:type="spellStart"/>
+      <w:r>
+        <w:rPr>
+          <w:rFonts w:ascii="Consolas" w:hAnsi="Consolas"/>
+          <w:sz w:val="24"/>
+          <w:szCs w:val="24"/>
+        </w:rPr>
+        <w:t>encrypt.key</w:t>
+      </w:r>
+      <w:proofErr w:type="spellEnd"/>
+      <w:r>
+        <w:rPr>
+          <w:rFonts w:ascii="Consolas" w:hAnsi="Consolas"/>
+          <w:sz w:val="24"/>
+          <w:szCs w:val="24"/>
+        </w:rPr>
+        <w:t xml:space="preserve"> </w:t>
+      </w:r>
+    </w:p>
+    <w:p>
+      <w:pPr>
+        <w:rPr>
+          <w:rFonts w:ascii="Consolas" w:hAnsi="Consolas"/>
+          <w:sz w:val="24"/>
+          <w:szCs w:val="24"/>
+        </w:rPr>
+      </w:pPr>
+      <w:r>
+        <w:rPr>
+          <w:rFonts w:ascii="Consolas" w:hAnsi="Consolas"/>
+          <w:sz w:val="24"/>
+          <w:szCs w:val="24"/>
+          <w:highlight w:val="yellow"/>
+        </w:rPr>
+        <w:lastRenderedPageBreak/>
+        <w:t>bootstrap.yml</w:t>
+      </w:r>
+    </w:p>
+    <w:p>
+      <w:pPr>
+        <w:rPr>
+          <w:rFonts w:ascii="Consolas" w:hAnsi="Consolas"/>
+          <w:sz w:val="24"/>
+          <w:szCs w:val="24"/>
+        </w:rPr>
+      </w:pPr>
+      <w:r>
+        <w:rPr>
+          <w:rFonts w:ascii="Consolas" w:hAnsi="Consolas"/>
+          <w:noProof/>
+          <w:sz w:val="24"/>
+          <w:szCs w:val="24"/>
+        </w:rPr>
+        <w:drawing>
+          <wp:inline distT="0" distB="0" distL="0" distR="0">
+            <wp:extent cx="2435860" cy="885190"/>
+            <wp:effectExtent l="19050" t="0" r="2540" b="0"/>
+            <wp:docPr id="45" name="Picture 11"/>
+            <wp:cNvGraphicFramePr>
+              <a:graphicFrameLocks xmlns:a="http://schemas.openxmlformats.org/drawingml/2006/main" noChangeAspect="1"/>
+            </wp:cNvGraphicFramePr>
+            <a:graphic xmlns:a="http://schemas.openxmlformats.org/drawingml/2006/main">
+              <a:graphicData uri="http://schemas.openxmlformats.org/drawingml/2006/picture">
+                <pic:pic xmlns:pic="http://schemas.openxmlformats.org/drawingml/2006/picture">
+                  <pic:nvPicPr>
+                    <pic:cNvPr id="0" name="Picture 11"/>
+                    <pic:cNvPicPr>
+                      <a:picLocks noChangeAspect="1" noChangeArrowheads="1"/>
+                    </pic:cNvPicPr>
+                  </pic:nvPicPr>
+                  <pic:blipFill>
+                    <a:blip r:embed="rId49"/>
+                    <a:srcRect/>
+                    <a:stretch>
+                      <a:fillRect/>
+                    </a:stretch>
+                  </pic:blipFill>
+                  <pic:spPr bwMode="auto">
+                    <a:xfrm>
+                      <a:off x="0" y="0"/>
+                      <a:ext cx="2435860" cy="885190"/>
+                    </a:xfrm>
+                    <a:prstGeom prst="rect">
+                      <a:avLst/>
+                    </a:prstGeom>
+                    <a:noFill/>
+                    <a:ln w="9525">
+                      <a:noFill/>
+                      <a:miter lim="800000"/>
+                      <a:headEnd/>
+                      <a:tailEnd/>
+                    </a:ln>
+                  </pic:spPr>
+                </pic:pic>
+              </a:graphicData>
+            </a:graphic>
+          </wp:inline>
+        </w:drawing>
+      </w:r>
+    </w:p>
+    <w:p>
+      <w:pPr>
+        <w:rPr>
+          <w:rFonts w:ascii="Consolas" w:hAnsi="Consolas"/>
+          <w:sz w:val="24"/>
+          <w:szCs w:val="24"/>
+        </w:rPr>
+      </w:pPr>
+      <w:r>
+        <w:rPr>
+          <w:rFonts w:ascii="Consolas" w:hAnsi="Consolas"/>
+          <w:sz w:val="24"/>
+          <w:szCs w:val="24"/>
+          <w:highlight w:val="yellow"/>
+        </w:rPr>
+        <w:t>Perform encryption and add to the configuration file</w:t>
+      </w:r>
+    </w:p>
+    <w:p>
+      <w:pPr>
+        <w:rPr>
+          <w:rFonts w:ascii="Consolas" w:hAnsi="Consolas"/>
+          <w:sz w:val="24"/>
+          <w:szCs w:val="24"/>
+        </w:rPr>
+      </w:pPr>
+      <w:r>
+        <w:rPr>
+          <w:rFonts w:ascii="Consolas" w:hAnsi="Consolas"/>
+          <w:noProof/>
+          <w:sz w:val="24"/>
+          <w:szCs w:val="24"/>
+        </w:rPr>
+        <w:drawing>
+          <wp:inline distT="0" distB="0" distL="0" distR="0">
+            <wp:extent cx="5179060" cy="3745230"/>
+            <wp:effectExtent l="19050" t="0" r="2540" b="0"/>
+            <wp:docPr id="46" name="Picture 12"/>
+            <wp:cNvGraphicFramePr>
+              <a:graphicFrameLocks xmlns:a="http://schemas.openxmlformats.org/drawingml/2006/main" noChangeAspect="1"/>
+            </wp:cNvGraphicFramePr>
+            <a:graphic xmlns:a="http://schemas.openxmlformats.org/drawingml/2006/main">
+              <a:graphicData uri="http://schemas.openxmlformats.org/drawingml/2006/picture">
+                <pic:pic xmlns:pic="http://schemas.openxmlformats.org/drawingml/2006/picture">
+                  <pic:nvPicPr>
+                    <pic:cNvPr id="0" name="Picture 12"/>
+                    <pic:cNvPicPr>
+                      <a:picLocks noChangeAspect="1" noChangeArrowheads="1"/>
+                    </pic:cNvPicPr>
+                  </pic:nvPicPr>
+                  <pic:blipFill>
+                    <a:blip r:embed="rId50"/>
+                    <a:srcRect/>
+                    <a:stretch>
+                      <a:fillRect/>
+                    </a:stretch>
+                  </pic:blipFill>
+                  <pic:spPr bwMode="auto">
+                    <a:xfrm>
+                      <a:off x="0" y="0"/>
+                      <a:ext cx="5179060" cy="3745230"/>
+                    </a:xfrm>
+                    <a:prstGeom prst="rect">
+                      <a:avLst/>
+                    </a:prstGeom>
+                    <a:noFill/>
+                    <a:ln w="9525">
+                      <a:noFill/>
+                      <a:miter lim="800000"/>
+                      <a:headEnd/>
+                      <a:tailEnd/>
+                    </a:ln>
+                  </pic:spPr>
+                </pic:pic>
+              </a:graphicData>
+            </a:graphic>
+          </wp:inline>
+        </w:drawing>
+      </w:r>
+    </w:p>
+    <w:p>
+      <w:pPr>
+        <w:rPr>
+          <w:rFonts w:ascii="Consolas" w:hAnsi="Consolas"/>
+          <w:sz w:val="24"/>
+          <w:szCs w:val="24"/>
+        </w:rPr>
+      </w:pPr>
+      <w:r>
+        <w:rPr>
+          <w:rFonts w:ascii="Consolas" w:hAnsi="Consolas"/>
+          <w:sz w:val="24"/>
+          <w:szCs w:val="24"/>
+          <w:highlight w:val="yellow"/>
+        </w:rPr>
+        <w:t xml:space="preserve">Add </w:t>
+      </w:r>
+      <w:proofErr w:type="gramStart"/>
+      <w:r>
+        <w:rPr>
+          <w:rFonts w:ascii="Consolas" w:hAnsi="Consolas"/>
+          <w:sz w:val="24"/>
+          <w:szCs w:val="24"/>
+          <w:highlight w:val="yellow"/>
+        </w:rPr>
+        <w:t>these code</w:t>
+      </w:r>
+      <w:proofErr w:type="gramEnd"/>
+      <w:r>
+        <w:rPr>
+          <w:rFonts w:ascii="Consolas" w:hAnsi="Consolas"/>
+          <w:sz w:val="24"/>
+          <w:szCs w:val="24"/>
+          <w:highlight w:val="yellow"/>
+        </w:rPr>
+        <w:t xml:space="preserve"> to the configuration file &amp; push to the </w:t>
+      </w:r>
+      <w:r>
+        <w:rPr>
+          <w:rFonts w:ascii="Consolas" w:hAnsi="Consolas"/>
+          <w:sz w:val="24"/>
+          <w:szCs w:val="24"/>
+          <w:highlight w:val="yellow"/>
+        </w:rPr>
+        <w:t>GIT</w:t>
+      </w:r>
+    </w:p>
+    <w:p>
+      <w:pPr>
+        <w:rPr>
+          <w:rFonts w:ascii="Consolas" w:hAnsi="Consolas"/>
+          <w:sz w:val="24"/>
+          <w:szCs w:val="24"/>
+        </w:rPr>
+      </w:pPr>
+      <w:r>
+        <w:rPr>
+          <w:rFonts w:ascii="Consolas" w:hAnsi="Consolas"/>
+          <w:noProof/>
+          <w:sz w:val="24"/>
+          <w:szCs w:val="24"/>
+        </w:rPr>
+        <w:drawing>
+          <wp:inline distT="0" distB="0" distL="0" distR="0">
+            <wp:extent cx="5727700" cy="2026285"/>
+            <wp:effectExtent l="19050" t="0" r="6350" b="0"/>
+            <wp:docPr id="47" name="Picture 13"/>
+            <wp:cNvGraphicFramePr>
+              <a:graphicFrameLocks xmlns:a="http://schemas.openxmlformats.org/drawingml/2006/main" noChangeAspect="1"/>
+            </wp:cNvGraphicFramePr>
+            <a:graphic xmlns:a="http://schemas.openxmlformats.org/drawingml/2006/main">
+              <a:graphicData uri="http://schemas.openxmlformats.org/drawingml/2006/picture">
+                <pic:pic xmlns:pic="http://schemas.openxmlformats.org/drawingml/2006/picture">
+                  <pic:nvPicPr>
+                    <pic:cNvPr id="0" name="Picture 13"/>
+                    <pic:cNvPicPr>
+                      <a:picLocks noChangeAspect="1" noChangeArrowheads="1"/>
+                    </pic:cNvPicPr>
+                  </pic:nvPicPr>
+                  <pic:blipFill>
+                    <a:blip r:embed="rId51"/>
+                    <a:srcRect/>
+                    <a:stretch>
+                      <a:fillRect/>
+                    </a:stretch>
+                  </pic:blipFill>
+                  <pic:spPr bwMode="auto">
+                    <a:xfrm>
+                      <a:off x="0" y="0"/>
+                      <a:ext cx="5727700" cy="2026285"/>
+                    </a:xfrm>
+                    <a:prstGeom prst="rect">
+                      <a:avLst/>
+                    </a:prstGeom>
+                    <a:noFill/>
+                    <a:ln w="9525">
+                      <a:noFill/>
+                      <a:miter lim="800000"/>
+                      <a:headEnd/>
+                      <a:tailEnd/>
+                    </a:ln>
+                  </pic:spPr>
+                </pic:pic>
+              </a:graphicData>
+            </a:graphic>
+          </wp:inline>
+        </w:drawing>
+      </w:r>
+    </w:p>
+    <w:p>
+      <w:pPr>
+        <w:rPr>
+          <w:rFonts w:ascii="Consolas" w:hAnsi="Consolas"/>
+          <w:sz w:val="24"/>
+          <w:szCs w:val="24"/>
+        </w:rPr>
+      </w:pPr>
+      <w:r>
+        <w:rPr>
+          <w:rFonts w:ascii="Consolas" w:hAnsi="Consolas"/>
+          <w:sz w:val="24"/>
+          <w:szCs w:val="24"/>
+          <w:highlight w:val="yellow"/>
+        </w:rPr>
+        <w:t>Now check the client endpoints to see the decrypted output</w:t>
+      </w:r>
+    </w:p>
+    <w:p>
+      <w:pPr>
+        <w:rPr>
+          <w:rFonts w:ascii="Consolas" w:hAnsi="Consolas"/>
+          <w:sz w:val="24"/>
+          <w:szCs w:val="24"/>
+        </w:rPr>
+      </w:pPr>
+      <w:r>
+        <w:rPr>
+          <w:rFonts w:ascii="Consolas" w:hAnsi="Consolas"/>
+          <w:noProof/>
+          <w:sz w:val="24"/>
+          <w:szCs w:val="24"/>
+        </w:rPr>
+        <w:lastRenderedPageBreak/>
+        <w:drawing>
+          <wp:inline distT="0" distB="0" distL="0" distR="0">
+            <wp:extent cx="5720715" cy="753745"/>
+            <wp:effectExtent l="19050" t="0" r="0" b="0"/>
+            <wp:docPr id="48" name="Picture 14"/>
+            <wp:cNvGraphicFramePr>
+              <a:graphicFrameLocks xmlns:a="http://schemas.openxmlformats.org/drawingml/2006/main" noChangeAspect="1"/>
+            </wp:cNvGraphicFramePr>
+            <a:graphic xmlns:a="http://schemas.openxmlformats.org/drawingml/2006/main">
+              <a:graphicData uri="http://schemas.openxmlformats.org/drawingml/2006/picture">
+                <pic:pic xmlns:pic="http://schemas.openxmlformats.org/drawingml/2006/picture">
+                  <pic:nvPicPr>
+                    <pic:cNvPr id="0" name="Picture 14"/>
+                    <pic:cNvPicPr>
+                      <a:picLocks noChangeAspect="1" noChangeArrowheads="1"/>
+                    </pic:cNvPicPr>
+                  </pic:nvPicPr>
+                  <pic:blipFill>
+                    <a:blip r:embed="rId52"/>
+                    <a:srcRect/>
+                    <a:stretch>
+                      <a:fillRect/>
+                    </a:stretch>
+                  </pic:blipFill>
+                  <pic:spPr bwMode="auto">
+                    <a:xfrm>
+                      <a:off x="0" y="0"/>
+                      <a:ext cx="5720715" cy="753745"/>
+                    </a:xfrm>
+                    <a:prstGeom prst="rect">
+                      <a:avLst/>
+                    </a:prstGeom>
+                    <a:noFill/>
+                    <a:ln w="9525">
+                      <a:noFill/>
+                      <a:miter lim="800000"/>
+                      <a:headEnd/>
+                      <a:tailEnd/>
+                    </a:ln>
+                  </pic:spPr>
+                </pic:pic>
+              </a:graphicData>
+            </a:graphic>
+          </wp:inline>
+        </w:drawing>
+      </w:r>
+    </w:p>
+    <w:p>
+      <w:pPr>
+        <w:rPr>
+          <w:rFonts w:ascii="Consolas" w:hAnsi="Consolas"/>
+          <w:sz w:val="24"/>
+          <w:szCs w:val="24"/>
+        </w:rPr>
+      </w:pPr>
+    </w:p>
+    <w:p>
+      <w:pPr>
+        <w:rPr>
+          <w:rFonts w:ascii="Consolas" w:hAnsi="Consolas"/>
+          <w:sz w:val="24"/>
+          <w:szCs w:val="24"/>
+        </w:rPr>
+      </w:pPr>
+    </w:p>
+    <w:p>
+      <w:pPr>
+        <w:rPr>
+          <w:rFonts w:ascii="Consolas" w:hAnsi="Consolas"/>
+          <w:sz w:val="24"/>
+          <w:szCs w:val="24"/>
+        </w:rPr>
+      </w:pPr>
+    </w:p>
+    <w:p>
+      <w:pPr>
+        <w:rPr>
+          <w:rFonts w:ascii="Consolas" w:hAnsi="Consolas"/>
+          <w:sz w:val="24"/>
+          <w:szCs w:val="24"/>
+        </w:rPr>
+      </w:pPr>
+    </w:p>
+    <w:p>
+      <w:pPr>
+        <w:rPr>
+          <w:rFonts w:ascii="Consolas" w:hAnsi="Consolas"/>
+          <w:sz w:val="24"/>
+          <w:szCs w:val="24"/>
+        </w:rPr>
+      </w:pPr>
+    </w:p>
+    <w:p>
+      <w:pPr>
+        <w:rPr>
+          <w:rFonts w:ascii="Consolas" w:hAnsi="Consolas"/>
+          <w:sz w:val="24"/>
+          <w:szCs w:val="24"/>
+        </w:rPr>
+      </w:pPr>
+    </w:p>
+    <w:p>
+      <w:pPr>
+        <w:rPr>
+          <w:rFonts w:ascii="Consolas" w:hAnsi="Consolas"/>
+          <w:sz w:val="24"/>
+          <w:szCs w:val="24"/>
+        </w:rPr>
+      </w:pPr>
+    </w:p>
+    <w:p>
+      <w:pPr>
+        <w:rPr>
+          <w:rFonts w:ascii="Consolas" w:hAnsi="Consolas"/>
+          <w:sz w:val="24"/>
+          <w:szCs w:val="24"/>
+        </w:rPr>
+      </w:pPr>
+    </w:p>
+    <w:p>
+      <w:pPr>
+        <w:rPr>
+          <w:rFonts w:ascii="Consolas" w:hAnsi="Consolas"/>
+          <w:sz w:val="24"/>
+          <w:szCs w:val="24"/>
+        </w:rPr>
+      </w:pPr>
+    </w:p>
+    <w:p>
+      <w:pPr>
+        <w:rPr>
+          <w:rFonts w:ascii="Consolas" w:hAnsi="Consolas"/>
+          <w:sz w:val="24"/>
+          <w:szCs w:val="24"/>
+        </w:rPr>
+      </w:pPr>
+    </w:p>
+    <w:p>
+      <w:pPr>
+        <w:rPr>
+          <w:rFonts w:ascii="Consolas" w:hAnsi="Consolas"/>
+          <w:sz w:val="24"/>
+          <w:szCs w:val="24"/>
+        </w:rPr>
+      </w:pPr>
+    </w:p>
+    <w:p>
+      <w:pPr>
+        <w:rPr>
+          <w:rFonts w:ascii="Consolas" w:hAnsi="Consolas"/>
+          <w:sz w:val="24"/>
+          <w:szCs w:val="24"/>
+        </w:rPr>
+      </w:pPr>
+    </w:p>
+    <w:p>
+      <w:pPr>
+        <w:rPr>
+          <w:rFonts w:ascii="Consolas" w:hAnsi="Consolas"/>
+          <w:sz w:val="24"/>
+          <w:szCs w:val="24"/>
+        </w:rPr>
+      </w:pPr>
+    </w:p>
+    <w:p>
+      <w:pPr>
+        <w:rPr>
+          <w:rFonts w:ascii="Consolas" w:hAnsi="Consolas"/>
+          <w:sz w:val="24"/>
+          <w:szCs w:val="24"/>
+        </w:rPr>
+      </w:pPr>
+    </w:p>
+    <w:p>
+      <w:pPr>
+        <w:rPr>
+          <w:rFonts w:ascii="Consolas" w:hAnsi="Consolas"/>
+          <w:sz w:val="24"/>
+          <w:szCs w:val="24"/>
+        </w:rPr>
+      </w:pPr>
+    </w:p>
+    <w:p>
+      <w:pPr>
+        <w:rPr>
+          <w:rFonts w:ascii="Consolas" w:hAnsi="Consolas"/>
+          <w:sz w:val="24"/>
+          <w:szCs w:val="24"/>
+        </w:rPr>
+      </w:pPr>
     </w:p>
     <w:sectPr>
       <w:pgSz w:w="11906" w:h="16838"/>
@@ -7240,6 +9497,119 @@
     </w:lvl>
   </w:abstractNum>
   <w:abstractNum w:abstractNumId="3">
+    <w:nsid w:val="34722A8A"/>
+    <w:multiLevelType w:val="hybridMultilevel"/>
+    <w:tmpl w:val="5754C1E6"/>
+    <w:lvl w:ilvl="0" w:tplc="40090001">
+      <w:start w:val="1"/>
+      <w:numFmt w:val="bullet"/>
+      <w:lvlText w:val=""/>
+      <w:lvlJc w:val="left"/>
+      <w:pPr>
+        <w:ind w:left="720" w:hanging="360"/>
+      </w:pPr>
+      <w:rPr>
+        <w:rFonts w:ascii="Symbol" w:hAnsi="Symbol" w:hint="default"/>
+      </w:rPr>
+    </w:lvl>
+    <w:lvl w:ilvl="1" w:tplc="40090003" w:tentative="1">
+      <w:start w:val="1"/>
+      <w:numFmt w:val="bullet"/>
+      <w:lvlText w:val="o"/>
+      <w:lvlJc w:val="left"/>
+      <w:pPr>
+        <w:ind w:left="1440" w:hanging="360"/>
+      </w:pPr>
+      <w:rPr>
+        <w:rFonts w:ascii="Courier New" w:hAnsi="Courier New" w:cs="Courier New" w:hint="default"/>
+      </w:rPr>
+    </w:lvl>
+    <w:lvl w:ilvl="2" w:tplc="40090005" w:tentative="1">
+      <w:start w:val="1"/>
+      <w:numFmt w:val="bullet"/>
+      <w:lvlText w:val=""/>
+      <w:lvlJc w:val="left"/>
+      <w:pPr>
+        <w:ind w:left="2160" w:hanging="360"/>
+      </w:pPr>
+      <w:rPr>
+        <w:rFonts w:ascii="Wingdings" w:hAnsi="Wingdings" w:hint="default"/>
+      </w:rPr>
+    </w:lvl>
+    <w:lvl w:ilvl="3" w:tplc="40090001" w:tentative="1">
+      <w:start w:val="1"/>
+      <w:numFmt w:val="bullet"/>
+      <w:lvlText w:val=""/>
+      <w:lvlJc w:val="left"/>
+      <w:pPr>
+        <w:ind w:left="2880" w:hanging="360"/>
+      </w:pPr>
+      <w:rPr>
+        <w:rFonts w:ascii="Symbol" w:hAnsi="Symbol" w:hint="default"/>
+      </w:rPr>
+    </w:lvl>
+    <w:lvl w:ilvl="4" w:tplc="40090003" w:tentative="1">
+      <w:start w:val="1"/>
+      <w:numFmt w:val="bullet"/>
+      <w:lvlText w:val="o"/>
+      <w:lvlJc w:val="left"/>
+      <w:pPr>
+        <w:ind w:left="3600" w:hanging="360"/>
+      </w:pPr>
+      <w:rPr>
+        <w:rFonts w:ascii="Courier New" w:hAnsi="Courier New" w:cs="Courier New" w:hint="default"/>
+      </w:rPr>
+    </w:lvl>
+    <w:lvl w:ilvl="5" w:tplc="40090005" w:tentative="1">
+      <w:start w:val="1"/>
+      <w:numFmt w:val="bullet"/>
+      <w:lvlText w:val=""/>
+      <w:lvlJc w:val="left"/>
+      <w:pPr>
+        <w:ind w:left="4320" w:hanging="360"/>
+      </w:pPr>
+      <w:rPr>
+        <w:rFonts w:ascii="Wingdings" w:hAnsi="Wingdings" w:hint="default"/>
+      </w:rPr>
+    </w:lvl>
+    <w:lvl w:ilvl="6" w:tplc="40090001" w:tentative="1">
+      <w:start w:val="1"/>
+      <w:numFmt w:val="bullet"/>
+      <w:lvlText w:val=""/>
+      <w:lvlJc w:val="left"/>
+      <w:pPr>
+        <w:ind w:left="5040" w:hanging="360"/>
+      </w:pPr>
+      <w:rPr>
+        <w:rFonts w:ascii="Symbol" w:hAnsi="Symbol" w:hint="default"/>
+      </w:rPr>
+    </w:lvl>
+    <w:lvl w:ilvl="7" w:tplc="40090003" w:tentative="1">
+      <w:start w:val="1"/>
+      <w:numFmt w:val="bullet"/>
+      <w:lvlText w:val="o"/>
+      <w:lvlJc w:val="left"/>
+      <w:pPr>
+        <w:ind w:left="5760" w:hanging="360"/>
+      </w:pPr>
+      <w:rPr>
+        <w:rFonts w:ascii="Courier New" w:hAnsi="Courier New" w:cs="Courier New" w:hint="default"/>
+      </w:rPr>
+    </w:lvl>
+    <w:lvl w:ilvl="8" w:tplc="40090005" w:tentative="1">
+      <w:start w:val="1"/>
+      <w:numFmt w:val="bullet"/>
+      <w:lvlText w:val=""/>
+      <w:lvlJc w:val="left"/>
+      <w:pPr>
+        <w:ind w:left="6480" w:hanging="360"/>
+      </w:pPr>
+      <w:rPr>
+        <w:rFonts w:ascii="Wingdings" w:hAnsi="Wingdings" w:hint="default"/>
+      </w:rPr>
+    </w:lvl>
+  </w:abstractNum>
+  <w:abstractNum w:abstractNumId="4">
     <w:nsid w:val="3E74335C"/>
     <w:multiLevelType w:val="hybridMultilevel"/>
     <w:tmpl w:val="62AAA04E"/>
@@ -7328,7 +9698,7 @@
       </w:pPr>
     </w:lvl>
   </w:abstractNum>
-  <w:abstractNum w:abstractNumId="4">
+  <w:abstractNum w:abstractNumId="5">
     <w:nsid w:val="4A7F2B53"/>
     <w:multiLevelType w:val="hybridMultilevel"/>
     <w:tmpl w:val="73D65D10"/>
@@ -7417,7 +9787,7 @@
       </w:pPr>
     </w:lvl>
   </w:abstractNum>
-  <w:abstractNum w:abstractNumId="5">
+  <w:abstractNum w:abstractNumId="6">
     <w:nsid w:val="4A920CFF"/>
     <w:multiLevelType w:val="hybridMultilevel"/>
     <w:tmpl w:val="5B4CE644"/>
@@ -7506,7 +9876,7 @@
       </w:pPr>
     </w:lvl>
   </w:abstractNum>
-  <w:abstractNum w:abstractNumId="6">
+  <w:abstractNum w:abstractNumId="7">
     <w:nsid w:val="59A90003"/>
     <w:multiLevelType w:val="hybridMultilevel"/>
     <w:tmpl w:val="616C0BD4"/>
@@ -7619,7 +9989,7 @@
       </w:rPr>
     </w:lvl>
   </w:abstractNum>
-  <w:abstractNum w:abstractNumId="7">
+  <w:abstractNum w:abstractNumId="8">
     <w:nsid w:val="5A675A89"/>
     <w:multiLevelType w:val="hybridMultilevel"/>
     <w:tmpl w:val="EC9EEBD8"/>
@@ -7732,7 +10102,7 @@
       </w:rPr>
     </w:lvl>
   </w:abstractNum>
-  <w:abstractNum w:abstractNumId="8">
+  <w:abstractNum w:abstractNumId="9">
     <w:nsid w:val="70C15F39"/>
     <w:multiLevelType w:val="hybridMultilevel"/>
     <w:tmpl w:val="95E63512"/>
@@ -7821,7 +10191,7 @@
       </w:pPr>
     </w:lvl>
   </w:abstractNum>
-  <w:abstractNum w:abstractNumId="9">
+  <w:abstractNum w:abstractNumId="10">
     <w:nsid w:val="7D8E07FC"/>
     <w:multiLevelType w:val="hybridMultilevel"/>
     <w:tmpl w:val="0D16474E"/>
@@ -7935,34 +10305,37 @@
     </w:lvl>
   </w:abstractNum>
   <w:num w:numId="1">
-    <w:abstractNumId w:val="7"/>
+    <w:abstractNumId w:val="8"/>
   </w:num>
   <w:num w:numId="2">
-    <w:abstractNumId w:val="8"/>
+    <w:abstractNumId w:val="9"/>
   </w:num>
   <w:num w:numId="3">
-    <w:abstractNumId w:val="3"/>
+    <w:abstractNumId w:val="4"/>
   </w:num>
   <w:num w:numId="4">
-    <w:abstractNumId w:val="9"/>
+    <w:abstractNumId w:val="10"/>
   </w:num>
   <w:num w:numId="5">
-    <w:abstractNumId w:val="6"/>
+    <w:abstractNumId w:val="7"/>
   </w:num>
   <w:num w:numId="6">
     <w:abstractNumId w:val="1"/>
   </w:num>
   <w:num w:numId="7">
-    <w:abstractNumId w:val="5"/>
+    <w:abstractNumId w:val="6"/>
   </w:num>
   <w:num w:numId="8">
-    <w:abstractNumId w:val="4"/>
+    <w:abstractNumId w:val="5"/>
   </w:num>
   <w:num w:numId="9">
     <w:abstractNumId w:val="0"/>
   </w:num>
   <w:num w:numId="10">
     <w:abstractNumId w:val="2"/>
+  </w:num>
+  <w:num w:numId="11">
+    <w:abstractNumId w:val="3"/>
   </w:num>
 </w:numbering>
 </file>

</xml_diff>

<commit_message>
eureka server & client
</commit_message>
<xml_diff>
--- a/Spring Cloud.docx
+++ b/Spring Cloud.docx
@@ -10717,7 +10717,7 @@
           <w:sz w:val="24"/>
           <w:szCs w:val="24"/>
         </w:rPr>
-        <w:t>It uses service discovery which is location transparent that makes microservice communications easier without changing the client code.</w:t>
+        <w:t>You can develop services in other languages</w:t>
       </w:r>
     </w:p>
     <w:p>
@@ -10739,6 +10739,28 @@
           <w:sz w:val="24"/>
           <w:szCs w:val="24"/>
         </w:rPr>
+        <w:t>It uses service discovery which is location transparent that makes microservice communications easier without changing the client code.</w:t>
+      </w:r>
+    </w:p>
+    <w:p>
+      <w:pPr>
+        <w:pStyle w:val="ListParagraph"/>
+        <w:numPr>
+          <w:ilvl w:val="0"/>
+          <w:numId w:val="14"/>
+        </w:numPr>
+        <w:rPr>
+          <w:rFonts w:ascii="Consolas" w:hAnsi="Consolas"/>
+          <w:sz w:val="24"/>
+          <w:szCs w:val="24"/>
+        </w:rPr>
+      </w:pPr>
+      <w:r>
+        <w:rPr>
+          <w:rFonts w:ascii="Consolas" w:hAnsi="Consolas"/>
+          <w:sz w:val="24"/>
+          <w:szCs w:val="24"/>
+        </w:rPr>
         <w:t>Various design patterns to simplify the work</w:t>
       </w:r>
     </w:p>
@@ -11185,6 +11207,1137 @@
         </w:rPr>
         <w:t>Dependency we need is Eureka Server</w:t>
       </w:r>
+    </w:p>
+    <w:p>
+      <w:pPr>
+        <w:rPr>
+          <w:rFonts w:ascii="Consolas" w:hAnsi="Consolas"/>
+          <w:sz w:val="24"/>
+          <w:szCs w:val="24"/>
+        </w:rPr>
+      </w:pPr>
+    </w:p>
+    <w:p>
+      <w:pPr>
+        <w:rPr>
+          <w:rFonts w:ascii="Consolas" w:hAnsi="Consolas"/>
+          <w:sz w:val="24"/>
+          <w:szCs w:val="24"/>
+        </w:rPr>
+      </w:pPr>
+      <w:r>
+        <w:rPr>
+          <w:rFonts w:ascii="Consolas" w:hAnsi="Consolas"/>
+          <w:noProof/>
+          <w:sz w:val="24"/>
+          <w:szCs w:val="24"/>
+        </w:rPr>
+        <w:drawing>
+          <wp:inline distT="0" distB="0" distL="0" distR="0">
+            <wp:extent cx="5724525" cy="2571750"/>
+            <wp:effectExtent l="19050" t="0" r="9525" b="0"/>
+            <wp:docPr id="57" name="Picture 1"/>
+            <wp:cNvGraphicFramePr>
+              <a:graphicFrameLocks xmlns:a="http://schemas.openxmlformats.org/drawingml/2006/main" noChangeAspect="1"/>
+            </wp:cNvGraphicFramePr>
+            <a:graphic xmlns:a="http://schemas.openxmlformats.org/drawingml/2006/main">
+              <a:graphicData uri="http://schemas.openxmlformats.org/drawingml/2006/picture">
+                <pic:pic xmlns:pic="http://schemas.openxmlformats.org/drawingml/2006/picture">
+                  <pic:nvPicPr>
+                    <pic:cNvPr id="0" name="Picture 1"/>
+                    <pic:cNvPicPr>
+                      <a:picLocks noChangeAspect="1" noChangeArrowheads="1"/>
+                    </pic:cNvPicPr>
+                  </pic:nvPicPr>
+                  <pic:blipFill>
+                    <a:blip r:embed="rId62"/>
+                    <a:srcRect/>
+                    <a:stretch>
+                      <a:fillRect/>
+                    </a:stretch>
+                  </pic:blipFill>
+                  <pic:spPr bwMode="auto">
+                    <a:xfrm>
+                      <a:off x="0" y="0"/>
+                      <a:ext cx="5724525" cy="2571750"/>
+                    </a:xfrm>
+                    <a:prstGeom prst="rect">
+                      <a:avLst/>
+                    </a:prstGeom>
+                    <a:noFill/>
+                    <a:ln w="9525">
+                      <a:noFill/>
+                      <a:miter lim="800000"/>
+                      <a:headEnd/>
+                      <a:tailEnd/>
+                    </a:ln>
+                  </pic:spPr>
+                </pic:pic>
+              </a:graphicData>
+            </a:graphic>
+          </wp:inline>
+        </w:drawing>
+      </w:r>
+    </w:p>
+    <w:p>
+      <w:pPr>
+        <w:rPr>
+          <w:rFonts w:ascii="Consolas" w:hAnsi="Consolas"/>
+          <w:sz w:val="24"/>
+          <w:szCs w:val="24"/>
+        </w:rPr>
+      </w:pPr>
+      <w:r>
+        <w:rPr>
+          <w:rFonts w:ascii="Consolas" w:hAnsi="Consolas"/>
+          <w:sz w:val="24"/>
+          <w:szCs w:val="24"/>
+        </w:rPr>
+        <w:t>Service Discovery will have all the service registered and by default all the microservice looks for service discovery at 8761 port.</w:t>
+      </w:r>
+    </w:p>
+    <w:p>
+      <w:pPr>
+        <w:rPr>
+          <w:rFonts w:ascii="Consolas" w:hAnsi="Consolas"/>
+          <w:sz w:val="24"/>
+          <w:szCs w:val="24"/>
+        </w:rPr>
+      </w:pPr>
+      <w:r>
+        <w:rPr>
+          <w:rFonts w:ascii="Consolas" w:hAnsi="Consolas"/>
+          <w:sz w:val="24"/>
+          <w:szCs w:val="24"/>
+        </w:rPr>
+        <w:t>Service Discovery is by default acts like a client so you can disable this property, so that it wouldn’t register as a service by itself</w:t>
+      </w:r>
+    </w:p>
+    <w:p>
+      <w:pPr>
+        <w:rPr>
+          <w:rFonts w:ascii="Consolas" w:hAnsi="Consolas"/>
+          <w:sz w:val="24"/>
+          <w:szCs w:val="24"/>
+        </w:rPr>
+      </w:pPr>
+    </w:p>
+    <w:p>
+      <w:pPr>
+        <w:rPr>
+          <w:rFonts w:ascii="Consolas" w:hAnsi="Consolas"/>
+          <w:sz w:val="24"/>
+          <w:szCs w:val="24"/>
+        </w:rPr>
+      </w:pPr>
+      <w:r>
+        <w:rPr>
+          <w:rFonts w:ascii="Consolas" w:hAnsi="Consolas"/>
+          <w:noProof/>
+          <w:sz w:val="24"/>
+          <w:szCs w:val="24"/>
+        </w:rPr>
+        <w:lastRenderedPageBreak/>
+        <w:drawing>
+          <wp:inline distT="0" distB="0" distL="0" distR="0">
+            <wp:extent cx="5727700" cy="2435860"/>
+            <wp:effectExtent l="19050" t="0" r="6350" b="0"/>
+            <wp:docPr id="59" name="Picture 2"/>
+            <wp:cNvGraphicFramePr>
+              <a:graphicFrameLocks xmlns:a="http://schemas.openxmlformats.org/drawingml/2006/main" noChangeAspect="1"/>
+            </wp:cNvGraphicFramePr>
+            <a:graphic xmlns:a="http://schemas.openxmlformats.org/drawingml/2006/main">
+              <a:graphicData uri="http://schemas.openxmlformats.org/drawingml/2006/picture">
+                <pic:pic xmlns:pic="http://schemas.openxmlformats.org/drawingml/2006/picture">
+                  <pic:nvPicPr>
+                    <pic:cNvPr id="0" name="Picture 2"/>
+                    <pic:cNvPicPr>
+                      <a:picLocks noChangeAspect="1" noChangeArrowheads="1"/>
+                    </pic:cNvPicPr>
+                  </pic:nvPicPr>
+                  <pic:blipFill>
+                    <a:blip r:embed="rId63"/>
+                    <a:srcRect/>
+                    <a:stretch>
+                      <a:fillRect/>
+                    </a:stretch>
+                  </pic:blipFill>
+                  <pic:spPr bwMode="auto">
+                    <a:xfrm>
+                      <a:off x="0" y="0"/>
+                      <a:ext cx="5727700" cy="2435860"/>
+                    </a:xfrm>
+                    <a:prstGeom prst="rect">
+                      <a:avLst/>
+                    </a:prstGeom>
+                    <a:noFill/>
+                    <a:ln w="9525">
+                      <a:noFill/>
+                      <a:miter lim="800000"/>
+                      <a:headEnd/>
+                      <a:tailEnd/>
+                    </a:ln>
+                  </pic:spPr>
+                </pic:pic>
+              </a:graphicData>
+            </a:graphic>
+          </wp:inline>
+        </w:drawing>
+      </w:r>
+    </w:p>
+    <w:p>
+      <w:pPr>
+        <w:rPr>
+          <w:rFonts w:ascii="Consolas" w:hAnsi="Consolas"/>
+          <w:sz w:val="24"/>
+          <w:szCs w:val="24"/>
+        </w:rPr>
+      </w:pPr>
+    </w:p>
+    <w:p>
+      <w:pPr>
+        <w:rPr>
+          <w:rFonts w:ascii="Consolas" w:hAnsi="Consolas"/>
+          <w:sz w:val="24"/>
+          <w:szCs w:val="24"/>
+        </w:rPr>
+      </w:pPr>
+      <w:r>
+        <w:rPr>
+          <w:rFonts w:ascii="Consolas" w:hAnsi="Consolas"/>
+          <w:sz w:val="24"/>
+          <w:szCs w:val="24"/>
+          <w:highlight w:val="yellow"/>
+        </w:rPr>
+        <w:t>Creating a microservice and registering with the service discovery</w:t>
+      </w:r>
+    </w:p>
+    <w:p>
+      <w:pPr>
+        <w:rPr>
+          <w:rFonts w:ascii="Consolas" w:hAnsi="Consolas"/>
+          <w:sz w:val="24"/>
+          <w:szCs w:val="24"/>
+        </w:rPr>
+      </w:pPr>
+      <w:r>
+        <w:rPr>
+          <w:rFonts w:ascii="Consolas" w:hAnsi="Consolas"/>
+          <w:sz w:val="24"/>
+          <w:szCs w:val="24"/>
+        </w:rPr>
+        <w:t>Dependencies required:</w:t>
+      </w:r>
+    </w:p>
+    <w:p>
+      <w:pPr>
+        <w:pStyle w:val="ListParagraph"/>
+        <w:numPr>
+          <w:ilvl w:val="0"/>
+          <w:numId w:val="15"/>
+        </w:numPr>
+        <w:rPr>
+          <w:rFonts w:ascii="Consolas" w:hAnsi="Consolas"/>
+          <w:sz w:val="24"/>
+          <w:szCs w:val="24"/>
+        </w:rPr>
+      </w:pPr>
+      <w:r>
+        <w:rPr>
+          <w:rFonts w:ascii="Consolas" w:hAnsi="Consolas"/>
+          <w:sz w:val="24"/>
+          <w:szCs w:val="24"/>
+        </w:rPr>
+        <w:t>Eureka</w:t>
+      </w:r>
+      <w:r>
+        <w:rPr>
+          <w:rFonts w:ascii="Consolas" w:hAnsi="Consolas"/>
+          <w:sz w:val="24"/>
+          <w:szCs w:val="24"/>
+        </w:rPr>
+        <w:t xml:space="preserve"> Discovery</w:t>
+      </w:r>
+      <w:r>
+        <w:rPr>
+          <w:rFonts w:ascii="Consolas" w:hAnsi="Consolas"/>
+          <w:sz w:val="24"/>
+          <w:szCs w:val="24"/>
+        </w:rPr>
+        <w:t xml:space="preserve"> Client</w:t>
+      </w:r>
+    </w:p>
+    <w:p>
+      <w:pPr>
+        <w:pStyle w:val="ListParagraph"/>
+        <w:numPr>
+          <w:ilvl w:val="0"/>
+          <w:numId w:val="15"/>
+        </w:numPr>
+        <w:rPr>
+          <w:rFonts w:ascii="Consolas" w:hAnsi="Consolas"/>
+          <w:sz w:val="24"/>
+          <w:szCs w:val="24"/>
+        </w:rPr>
+      </w:pPr>
+      <w:r>
+        <w:rPr>
+          <w:rFonts w:ascii="Consolas" w:hAnsi="Consolas"/>
+          <w:sz w:val="24"/>
+          <w:szCs w:val="24"/>
+        </w:rPr>
+        <w:t>Web</w:t>
+      </w:r>
+    </w:p>
+    <w:p>
+      <w:pPr>
+        <w:pStyle w:val="ListParagraph"/>
+        <w:numPr>
+          <w:ilvl w:val="0"/>
+          <w:numId w:val="15"/>
+        </w:numPr>
+        <w:rPr>
+          <w:rFonts w:ascii="Consolas" w:hAnsi="Consolas"/>
+          <w:sz w:val="24"/>
+          <w:szCs w:val="24"/>
+        </w:rPr>
+      </w:pPr>
+      <w:r>
+        <w:rPr>
+          <w:rFonts w:ascii="Consolas" w:hAnsi="Consolas"/>
+          <w:sz w:val="24"/>
+          <w:szCs w:val="24"/>
+        </w:rPr>
+        <w:t>Actuator</w:t>
+      </w:r>
+    </w:p>
+    <w:p>
+      <w:pPr>
+        <w:pStyle w:val="ListParagraph"/>
+        <w:numPr>
+          <w:ilvl w:val="0"/>
+          <w:numId w:val="15"/>
+        </w:numPr>
+        <w:rPr>
+          <w:rFonts w:ascii="Consolas" w:hAnsi="Consolas"/>
+          <w:sz w:val="24"/>
+          <w:szCs w:val="24"/>
+        </w:rPr>
+      </w:pPr>
+      <w:proofErr w:type="spellStart"/>
+      <w:r>
+        <w:rPr>
+          <w:rFonts w:ascii="Consolas" w:hAnsi="Consolas"/>
+          <w:sz w:val="24"/>
+          <w:szCs w:val="24"/>
+        </w:rPr>
+        <w:t>Devtools</w:t>
+      </w:r>
+      <w:proofErr w:type="spellEnd"/>
+    </w:p>
+    <w:p>
+      <w:pPr>
+        <w:rPr>
+          <w:rFonts w:ascii="Consolas" w:hAnsi="Consolas"/>
+          <w:sz w:val="24"/>
+          <w:szCs w:val="24"/>
+        </w:rPr>
+      </w:pPr>
+      <w:r>
+        <w:rPr>
+          <w:rFonts w:ascii="Consolas" w:hAnsi="Consolas"/>
+          <w:noProof/>
+          <w:sz w:val="24"/>
+          <w:szCs w:val="24"/>
+        </w:rPr>
+        <w:drawing>
+          <wp:inline distT="0" distB="0" distL="0" distR="0">
+            <wp:extent cx="5720715" cy="2677160"/>
+            <wp:effectExtent l="19050" t="0" r="0" b="0"/>
+            <wp:docPr id="60" name="Picture 3"/>
+            <wp:cNvGraphicFramePr>
+              <a:graphicFrameLocks xmlns:a="http://schemas.openxmlformats.org/drawingml/2006/main" noChangeAspect="1"/>
+            </wp:cNvGraphicFramePr>
+            <a:graphic xmlns:a="http://schemas.openxmlformats.org/drawingml/2006/main">
+              <a:graphicData uri="http://schemas.openxmlformats.org/drawingml/2006/picture">
+                <pic:pic xmlns:pic="http://schemas.openxmlformats.org/drawingml/2006/picture">
+                  <pic:nvPicPr>
+                    <pic:cNvPr id="0" name="Picture 3"/>
+                    <pic:cNvPicPr>
+                      <a:picLocks noChangeAspect="1" noChangeArrowheads="1"/>
+                    </pic:cNvPicPr>
+                  </pic:nvPicPr>
+                  <pic:blipFill>
+                    <a:blip r:embed="rId64"/>
+                    <a:srcRect/>
+                    <a:stretch>
+                      <a:fillRect/>
+                    </a:stretch>
+                  </pic:blipFill>
+                  <pic:spPr bwMode="auto">
+                    <a:xfrm>
+                      <a:off x="0" y="0"/>
+                      <a:ext cx="5720715" cy="2677160"/>
+                    </a:xfrm>
+                    <a:prstGeom prst="rect">
+                      <a:avLst/>
+                    </a:prstGeom>
+                    <a:noFill/>
+                    <a:ln w="9525">
+                      <a:noFill/>
+                      <a:miter lim="800000"/>
+                      <a:headEnd/>
+                      <a:tailEnd/>
+                    </a:ln>
+                  </pic:spPr>
+                </pic:pic>
+              </a:graphicData>
+            </a:graphic>
+          </wp:inline>
+        </w:drawing>
+      </w:r>
+    </w:p>
+    <w:p>
+      <w:pPr>
+        <w:rPr>
+          <w:rFonts w:ascii="Consolas" w:hAnsi="Consolas"/>
+          <w:sz w:val="24"/>
+          <w:szCs w:val="24"/>
+        </w:rPr>
+      </w:pPr>
+    </w:p>
+    <w:p>
+      <w:pPr>
+        <w:rPr>
+          <w:rFonts w:ascii="Consolas" w:hAnsi="Consolas"/>
+          <w:sz w:val="24"/>
+          <w:szCs w:val="24"/>
+        </w:rPr>
+      </w:pPr>
+      <w:r>
+        <w:rPr>
+          <w:rFonts w:ascii="Consolas" w:hAnsi="Consolas"/>
+          <w:sz w:val="24"/>
+          <w:szCs w:val="24"/>
+          <w:highlight w:val="yellow"/>
+        </w:rPr>
+        <w:t>Add @</w:t>
+      </w:r>
+      <w:proofErr w:type="spellStart"/>
+      <w:r>
+        <w:rPr>
+          <w:rFonts w:ascii="Consolas" w:hAnsi="Consolas"/>
+          <w:sz w:val="24"/>
+          <w:szCs w:val="24"/>
+          <w:highlight w:val="yellow"/>
+        </w:rPr>
+        <w:t>EnableEurekaServer</w:t>
+      </w:r>
+      <w:proofErr w:type="spellEnd"/>
+      <w:r>
+        <w:rPr>
+          <w:rFonts w:ascii="Consolas" w:hAnsi="Consolas"/>
+          <w:sz w:val="24"/>
+          <w:szCs w:val="24"/>
+          <w:highlight w:val="yellow"/>
+        </w:rPr>
+        <w:t xml:space="preserve"> to the application</w:t>
+      </w:r>
+    </w:p>
+    <w:p>
+      <w:pPr>
+        <w:rPr>
+          <w:rFonts w:ascii="Consolas" w:hAnsi="Consolas"/>
+          <w:sz w:val="24"/>
+          <w:szCs w:val="24"/>
+        </w:rPr>
+      </w:pPr>
+      <w:r>
+        <w:rPr>
+          <w:rFonts w:ascii="Consolas" w:hAnsi="Consolas"/>
+          <w:noProof/>
+          <w:sz w:val="24"/>
+          <w:szCs w:val="24"/>
+        </w:rPr>
+        <w:lastRenderedPageBreak/>
+        <w:drawing>
+          <wp:inline distT="0" distB="0" distL="0" distR="0">
+            <wp:extent cx="5727700" cy="2560320"/>
+            <wp:effectExtent l="19050" t="0" r="6350" b="0"/>
+            <wp:docPr id="61" name="Picture 4"/>
+            <wp:cNvGraphicFramePr>
+              <a:graphicFrameLocks xmlns:a="http://schemas.openxmlformats.org/drawingml/2006/main" noChangeAspect="1"/>
+            </wp:cNvGraphicFramePr>
+            <a:graphic xmlns:a="http://schemas.openxmlformats.org/drawingml/2006/main">
+              <a:graphicData uri="http://schemas.openxmlformats.org/drawingml/2006/picture">
+                <pic:pic xmlns:pic="http://schemas.openxmlformats.org/drawingml/2006/picture">
+                  <pic:nvPicPr>
+                    <pic:cNvPr id="0" name="Picture 4"/>
+                    <pic:cNvPicPr>
+                      <a:picLocks noChangeAspect="1" noChangeArrowheads="1"/>
+                    </pic:cNvPicPr>
+                  </pic:nvPicPr>
+                  <pic:blipFill>
+                    <a:blip r:embed="rId65"/>
+                    <a:srcRect/>
+                    <a:stretch>
+                      <a:fillRect/>
+                    </a:stretch>
+                  </pic:blipFill>
+                  <pic:spPr bwMode="auto">
+                    <a:xfrm>
+                      <a:off x="0" y="0"/>
+                      <a:ext cx="5727700" cy="2560320"/>
+                    </a:xfrm>
+                    <a:prstGeom prst="rect">
+                      <a:avLst/>
+                    </a:prstGeom>
+                    <a:noFill/>
+                    <a:ln w="9525">
+                      <a:noFill/>
+                      <a:miter lim="800000"/>
+                      <a:headEnd/>
+                      <a:tailEnd/>
+                    </a:ln>
+                  </pic:spPr>
+                </pic:pic>
+              </a:graphicData>
+            </a:graphic>
+          </wp:inline>
+        </w:drawing>
+      </w:r>
+    </w:p>
+    <w:p>
+      <w:pPr>
+        <w:rPr>
+          <w:rFonts w:ascii="Consolas" w:hAnsi="Consolas"/>
+          <w:sz w:val="24"/>
+          <w:szCs w:val="24"/>
+        </w:rPr>
+      </w:pPr>
+      <w:r>
+        <w:rPr>
+          <w:rFonts w:ascii="Consolas" w:hAnsi="Consolas"/>
+          <w:sz w:val="24"/>
+          <w:szCs w:val="24"/>
+          <w:highlight w:val="yellow"/>
+        </w:rPr>
+        <w:t>Controller code</w:t>
+      </w:r>
+    </w:p>
+    <w:p>
+      <w:pPr>
+        <w:rPr>
+          <w:rFonts w:ascii="Consolas" w:hAnsi="Consolas"/>
+          <w:sz w:val="24"/>
+          <w:szCs w:val="24"/>
+        </w:rPr>
+      </w:pPr>
+      <w:r>
+        <w:rPr>
+          <w:rFonts w:ascii="Consolas" w:hAnsi="Consolas"/>
+          <w:noProof/>
+          <w:sz w:val="24"/>
+          <w:szCs w:val="24"/>
+        </w:rPr>
+        <w:drawing>
+          <wp:inline distT="0" distB="0" distL="0" distR="0">
+            <wp:extent cx="5727700" cy="3050540"/>
+            <wp:effectExtent l="19050" t="0" r="6350" b="0"/>
+            <wp:docPr id="62" name="Picture 5"/>
+            <wp:cNvGraphicFramePr>
+              <a:graphicFrameLocks xmlns:a="http://schemas.openxmlformats.org/drawingml/2006/main" noChangeAspect="1"/>
+            </wp:cNvGraphicFramePr>
+            <a:graphic xmlns:a="http://schemas.openxmlformats.org/drawingml/2006/main">
+              <a:graphicData uri="http://schemas.openxmlformats.org/drawingml/2006/picture">
+                <pic:pic xmlns:pic="http://schemas.openxmlformats.org/drawingml/2006/picture">
+                  <pic:nvPicPr>
+                    <pic:cNvPr id="0" name="Picture 5"/>
+                    <pic:cNvPicPr>
+                      <a:picLocks noChangeAspect="1" noChangeArrowheads="1"/>
+                    </pic:cNvPicPr>
+                  </pic:nvPicPr>
+                  <pic:blipFill>
+                    <a:blip r:embed="rId66"/>
+                    <a:srcRect/>
+                    <a:stretch>
+                      <a:fillRect/>
+                    </a:stretch>
+                  </pic:blipFill>
+                  <pic:spPr bwMode="auto">
+                    <a:xfrm>
+                      <a:off x="0" y="0"/>
+                      <a:ext cx="5727700" cy="3050540"/>
+                    </a:xfrm>
+                    <a:prstGeom prst="rect">
+                      <a:avLst/>
+                    </a:prstGeom>
+                    <a:noFill/>
+                    <a:ln w="9525">
+                      <a:noFill/>
+                      <a:miter lim="800000"/>
+                      <a:headEnd/>
+                      <a:tailEnd/>
+                    </a:ln>
+                  </pic:spPr>
+                </pic:pic>
+              </a:graphicData>
+            </a:graphic>
+          </wp:inline>
+        </w:drawing>
+      </w:r>
+    </w:p>
+    <w:p>
+      <w:pPr>
+        <w:rPr>
+          <w:rFonts w:ascii="Consolas" w:hAnsi="Consolas"/>
+          <w:sz w:val="24"/>
+          <w:szCs w:val="24"/>
+        </w:rPr>
+      </w:pPr>
+      <w:r>
+        <w:rPr>
+          <w:rFonts w:ascii="Consolas" w:hAnsi="Consolas"/>
+          <w:sz w:val="24"/>
+          <w:szCs w:val="24"/>
+          <w:highlight w:val="yellow"/>
+        </w:rPr>
+        <w:t>bootstrap.yml</w:t>
+      </w:r>
+    </w:p>
+    <w:p>
+      <w:pPr>
+        <w:rPr>
+          <w:rFonts w:ascii="Consolas" w:hAnsi="Consolas"/>
+          <w:sz w:val="24"/>
+          <w:szCs w:val="24"/>
+        </w:rPr>
+      </w:pPr>
+      <w:r>
+        <w:rPr>
+          <w:rFonts w:ascii="Consolas" w:hAnsi="Consolas"/>
+          <w:noProof/>
+          <w:sz w:val="24"/>
+          <w:szCs w:val="24"/>
+        </w:rPr>
+        <w:drawing>
+          <wp:inline distT="0" distB="0" distL="0" distR="0">
+            <wp:extent cx="3189605" cy="1155700"/>
+            <wp:effectExtent l="19050" t="0" r="0" b="0"/>
+            <wp:docPr id="63" name="Picture 6"/>
+            <wp:cNvGraphicFramePr>
+              <a:graphicFrameLocks xmlns:a="http://schemas.openxmlformats.org/drawingml/2006/main" noChangeAspect="1"/>
+            </wp:cNvGraphicFramePr>
+            <a:graphic xmlns:a="http://schemas.openxmlformats.org/drawingml/2006/main">
+              <a:graphicData uri="http://schemas.openxmlformats.org/drawingml/2006/picture">
+                <pic:pic xmlns:pic="http://schemas.openxmlformats.org/drawingml/2006/picture">
+                  <pic:nvPicPr>
+                    <pic:cNvPr id="0" name="Picture 6"/>
+                    <pic:cNvPicPr>
+                      <a:picLocks noChangeAspect="1" noChangeArrowheads="1"/>
+                    </pic:cNvPicPr>
+                  </pic:nvPicPr>
+                  <pic:blipFill>
+                    <a:blip r:embed="rId67"/>
+                    <a:srcRect/>
+                    <a:stretch>
+                      <a:fillRect/>
+                    </a:stretch>
+                  </pic:blipFill>
+                  <pic:spPr bwMode="auto">
+                    <a:xfrm>
+                      <a:off x="0" y="0"/>
+                      <a:ext cx="3189605" cy="1155700"/>
+                    </a:xfrm>
+                    <a:prstGeom prst="rect">
+                      <a:avLst/>
+                    </a:prstGeom>
+                    <a:noFill/>
+                    <a:ln w="9525">
+                      <a:noFill/>
+                      <a:miter lim="800000"/>
+                      <a:headEnd/>
+                      <a:tailEnd/>
+                    </a:ln>
+                  </pic:spPr>
+                </pic:pic>
+              </a:graphicData>
+            </a:graphic>
+          </wp:inline>
+        </w:drawing>
+      </w:r>
+    </w:p>
+    <w:p>
+      <w:pPr>
+        <w:rPr>
+          <w:rFonts w:ascii="Consolas" w:hAnsi="Consolas"/>
+          <w:sz w:val="24"/>
+          <w:szCs w:val="24"/>
+        </w:rPr>
+      </w:pPr>
+      <w:proofErr w:type="spellStart"/>
+      <w:r>
+        <w:rPr>
+          <w:rFonts w:ascii="Consolas" w:hAnsi="Consolas"/>
+          <w:sz w:val="24"/>
+          <w:szCs w:val="24"/>
+          <w:highlight w:val="yellow"/>
+        </w:rPr>
+        <w:t>application.properties</w:t>
+      </w:r>
+      <w:proofErr w:type="spellEnd"/>
+    </w:p>
+    <w:p>
+      <w:pPr>
+        <w:rPr>
+          <w:rFonts w:ascii="Consolas" w:hAnsi="Consolas"/>
+          <w:sz w:val="24"/>
+          <w:szCs w:val="24"/>
+        </w:rPr>
+      </w:pPr>
+      <w:r>
+        <w:rPr>
+          <w:rFonts w:ascii="Consolas" w:hAnsi="Consolas"/>
+          <w:noProof/>
+          <w:sz w:val="24"/>
+          <w:szCs w:val="24"/>
+        </w:rPr>
+        <w:drawing>
+          <wp:inline distT="0" distB="0" distL="0" distR="0">
+            <wp:extent cx="1989455" cy="621665"/>
+            <wp:effectExtent l="19050" t="0" r="0" b="0"/>
+            <wp:docPr id="64" name="Picture 7"/>
+            <wp:cNvGraphicFramePr>
+              <a:graphicFrameLocks xmlns:a="http://schemas.openxmlformats.org/drawingml/2006/main" noChangeAspect="1"/>
+            </wp:cNvGraphicFramePr>
+            <a:graphic xmlns:a="http://schemas.openxmlformats.org/drawingml/2006/main">
+              <a:graphicData uri="http://schemas.openxmlformats.org/drawingml/2006/picture">
+                <pic:pic xmlns:pic="http://schemas.openxmlformats.org/drawingml/2006/picture">
+                  <pic:nvPicPr>
+                    <pic:cNvPr id="0" name="Picture 7"/>
+                    <pic:cNvPicPr>
+                      <a:picLocks noChangeAspect="1" noChangeArrowheads="1"/>
+                    </pic:cNvPicPr>
+                  </pic:nvPicPr>
+                  <pic:blipFill>
+                    <a:blip r:embed="rId68"/>
+                    <a:srcRect/>
+                    <a:stretch>
+                      <a:fillRect/>
+                    </a:stretch>
+                  </pic:blipFill>
+                  <pic:spPr bwMode="auto">
+                    <a:xfrm>
+                      <a:off x="0" y="0"/>
+                      <a:ext cx="1989455" cy="621665"/>
+                    </a:xfrm>
+                    <a:prstGeom prst="rect">
+                      <a:avLst/>
+                    </a:prstGeom>
+                    <a:noFill/>
+                    <a:ln w="9525">
+                      <a:noFill/>
+                      <a:miter lim="800000"/>
+                      <a:headEnd/>
+                      <a:tailEnd/>
+                    </a:ln>
+                  </pic:spPr>
+                </pic:pic>
+              </a:graphicData>
+            </a:graphic>
+          </wp:inline>
+        </w:drawing>
+      </w:r>
+    </w:p>
+    <w:p>
+      <w:pPr>
+        <w:rPr>
+          <w:rFonts w:ascii="Consolas" w:hAnsi="Consolas"/>
+          <w:sz w:val="24"/>
+          <w:szCs w:val="24"/>
+        </w:rPr>
+      </w:pPr>
+      <w:r>
+        <w:rPr>
+          <w:rFonts w:ascii="Consolas" w:hAnsi="Consolas"/>
+          <w:sz w:val="24"/>
+          <w:szCs w:val="24"/>
+        </w:rPr>
+        <w:lastRenderedPageBreak/>
+        <w:t>After running the application you will see the instances in the eureka-dashboard</w:t>
+      </w:r>
+    </w:p>
+    <w:p>
+      <w:pPr>
+        <w:rPr>
+          <w:rFonts w:ascii="Consolas" w:hAnsi="Consolas"/>
+          <w:sz w:val="24"/>
+          <w:szCs w:val="24"/>
+        </w:rPr>
+      </w:pPr>
+      <w:r>
+        <w:rPr>
+          <w:rFonts w:ascii="Consolas" w:hAnsi="Consolas"/>
+          <w:noProof/>
+          <w:sz w:val="24"/>
+          <w:szCs w:val="24"/>
+        </w:rPr>
+        <w:drawing>
+          <wp:inline distT="0" distB="0" distL="0" distR="0">
+            <wp:extent cx="5727700" cy="1024255"/>
+            <wp:effectExtent l="19050" t="0" r="6350" b="0"/>
+            <wp:docPr id="65" name="Picture 8"/>
+            <wp:cNvGraphicFramePr>
+              <a:graphicFrameLocks xmlns:a="http://schemas.openxmlformats.org/drawingml/2006/main" noChangeAspect="1"/>
+            </wp:cNvGraphicFramePr>
+            <a:graphic xmlns:a="http://schemas.openxmlformats.org/drawingml/2006/main">
+              <a:graphicData uri="http://schemas.openxmlformats.org/drawingml/2006/picture">
+                <pic:pic xmlns:pic="http://schemas.openxmlformats.org/drawingml/2006/picture">
+                  <pic:nvPicPr>
+                    <pic:cNvPr id="0" name="Picture 8"/>
+                    <pic:cNvPicPr>
+                      <a:picLocks noChangeAspect="1" noChangeArrowheads="1"/>
+                    </pic:cNvPicPr>
+                  </pic:nvPicPr>
+                  <pic:blipFill>
+                    <a:blip r:embed="rId69"/>
+                    <a:srcRect/>
+                    <a:stretch>
+                      <a:fillRect/>
+                    </a:stretch>
+                  </pic:blipFill>
+                  <pic:spPr bwMode="auto">
+                    <a:xfrm>
+                      <a:off x="0" y="0"/>
+                      <a:ext cx="5727700" cy="1024255"/>
+                    </a:xfrm>
+                    <a:prstGeom prst="rect">
+                      <a:avLst/>
+                    </a:prstGeom>
+                    <a:noFill/>
+                    <a:ln w="9525">
+                      <a:noFill/>
+                      <a:miter lim="800000"/>
+                      <a:headEnd/>
+                      <a:tailEnd/>
+                    </a:ln>
+                  </pic:spPr>
+                </pic:pic>
+              </a:graphicData>
+            </a:graphic>
+          </wp:inline>
+        </w:drawing>
+      </w:r>
+    </w:p>
+    <w:p>
+      <w:pPr>
+        <w:rPr>
+          <w:rFonts w:ascii="Consolas" w:hAnsi="Consolas"/>
+          <w:sz w:val="24"/>
+          <w:szCs w:val="24"/>
+        </w:rPr>
+      </w:pPr>
+    </w:p>
+    <w:p>
+      <w:pPr>
+        <w:rPr>
+          <w:rFonts w:ascii="Consolas" w:hAnsi="Consolas"/>
+          <w:sz w:val="24"/>
+          <w:szCs w:val="24"/>
+        </w:rPr>
+      </w:pPr>
+      <w:r>
+        <w:rPr>
+          <w:rFonts w:ascii="Consolas" w:hAnsi="Consolas"/>
+          <w:sz w:val="24"/>
+          <w:szCs w:val="24"/>
+        </w:rPr>
+        <w:t xml:space="preserve">You can create another instance of the same service and deploy it on a different server, but what we can do is we can use </w:t>
+      </w:r>
+      <w:proofErr w:type="spellStart"/>
+      <w:r>
+        <w:rPr>
+          <w:rFonts w:ascii="Consolas" w:hAnsi="Consolas"/>
+          <w:sz w:val="24"/>
+          <w:szCs w:val="24"/>
+        </w:rPr>
+        <w:t>localmachine</w:t>
+      </w:r>
+      <w:proofErr w:type="spellEnd"/>
+      <w:r>
+        <w:rPr>
+          <w:rFonts w:ascii="Consolas" w:hAnsi="Consolas"/>
+          <w:sz w:val="24"/>
+          <w:szCs w:val="24"/>
+        </w:rPr>
+        <w:t xml:space="preserve"> and run the application.jar in different port</w:t>
+      </w:r>
+    </w:p>
+    <w:p>
+      <w:pPr>
+        <w:rPr>
+          <w:rFonts w:ascii="Consolas" w:hAnsi="Consolas"/>
+          <w:sz w:val="24"/>
+          <w:szCs w:val="24"/>
+        </w:rPr>
+      </w:pPr>
+      <w:r>
+        <w:rPr>
+          <w:rFonts w:ascii="Consolas" w:hAnsi="Consolas"/>
+          <w:noProof/>
+          <w:sz w:val="24"/>
+          <w:szCs w:val="24"/>
+        </w:rPr>
+        <w:drawing>
+          <wp:inline distT="0" distB="0" distL="0" distR="0">
+            <wp:extent cx="5727700" cy="541020"/>
+            <wp:effectExtent l="19050" t="0" r="6350" b="0"/>
+            <wp:docPr id="66" name="Picture 9"/>
+            <wp:cNvGraphicFramePr>
+              <a:graphicFrameLocks xmlns:a="http://schemas.openxmlformats.org/drawingml/2006/main" noChangeAspect="1"/>
+            </wp:cNvGraphicFramePr>
+            <a:graphic xmlns:a="http://schemas.openxmlformats.org/drawingml/2006/main">
+              <a:graphicData uri="http://schemas.openxmlformats.org/drawingml/2006/picture">
+                <pic:pic xmlns:pic="http://schemas.openxmlformats.org/drawingml/2006/picture">
+                  <pic:nvPicPr>
+                    <pic:cNvPr id="0" name="Picture 9"/>
+                    <pic:cNvPicPr>
+                      <a:picLocks noChangeAspect="1" noChangeArrowheads="1"/>
+                    </pic:cNvPicPr>
+                  </pic:nvPicPr>
+                  <pic:blipFill>
+                    <a:blip r:embed="rId70"/>
+                    <a:srcRect/>
+                    <a:stretch>
+                      <a:fillRect/>
+                    </a:stretch>
+                  </pic:blipFill>
+                  <pic:spPr bwMode="auto">
+                    <a:xfrm>
+                      <a:off x="0" y="0"/>
+                      <a:ext cx="5727700" cy="541020"/>
+                    </a:xfrm>
+                    <a:prstGeom prst="rect">
+                      <a:avLst/>
+                    </a:prstGeom>
+                    <a:noFill/>
+                    <a:ln w="9525">
+                      <a:noFill/>
+                      <a:miter lim="800000"/>
+                      <a:headEnd/>
+                      <a:tailEnd/>
+                    </a:ln>
+                  </pic:spPr>
+                </pic:pic>
+              </a:graphicData>
+            </a:graphic>
+          </wp:inline>
+        </w:drawing>
+      </w:r>
+    </w:p>
+    <w:p>
+      <w:pPr>
+        <w:rPr>
+          <w:rFonts w:ascii="Consolas" w:hAnsi="Consolas"/>
+          <w:sz w:val="24"/>
+          <w:szCs w:val="24"/>
+        </w:rPr>
+      </w:pPr>
+      <w:r>
+        <w:rPr>
+          <w:rFonts w:ascii="Consolas" w:hAnsi="Consolas"/>
+          <w:sz w:val="24"/>
+          <w:szCs w:val="24"/>
+          <w:highlight w:val="yellow"/>
+        </w:rPr>
+        <w:t>Output in the Eureka Dashboard</w:t>
+      </w:r>
+    </w:p>
+    <w:p>
+      <w:pPr>
+        <w:rPr>
+          <w:rFonts w:ascii="Consolas" w:hAnsi="Consolas"/>
+          <w:sz w:val="24"/>
+          <w:szCs w:val="24"/>
+        </w:rPr>
+      </w:pPr>
+      <w:r>
+        <w:rPr>
+          <w:rFonts w:ascii="Consolas" w:hAnsi="Consolas"/>
+          <w:noProof/>
+          <w:sz w:val="24"/>
+          <w:szCs w:val="24"/>
+        </w:rPr>
+        <w:drawing>
+          <wp:inline distT="0" distB="0" distL="0" distR="0">
+            <wp:extent cx="5727700" cy="804545"/>
+            <wp:effectExtent l="19050" t="0" r="6350" b="0"/>
+            <wp:docPr id="67" name="Picture 10"/>
+            <wp:cNvGraphicFramePr>
+              <a:graphicFrameLocks xmlns:a="http://schemas.openxmlformats.org/drawingml/2006/main" noChangeAspect="1"/>
+            </wp:cNvGraphicFramePr>
+            <a:graphic xmlns:a="http://schemas.openxmlformats.org/drawingml/2006/main">
+              <a:graphicData uri="http://schemas.openxmlformats.org/drawingml/2006/picture">
+                <pic:pic xmlns:pic="http://schemas.openxmlformats.org/drawingml/2006/picture">
+                  <pic:nvPicPr>
+                    <pic:cNvPr id="0" name="Picture 10"/>
+                    <pic:cNvPicPr>
+                      <a:picLocks noChangeAspect="1" noChangeArrowheads="1"/>
+                    </pic:cNvPicPr>
+                  </pic:nvPicPr>
+                  <pic:blipFill>
+                    <a:blip r:embed="rId71"/>
+                    <a:srcRect/>
+                    <a:stretch>
+                      <a:fillRect/>
+                    </a:stretch>
+                  </pic:blipFill>
+                  <pic:spPr bwMode="auto">
+                    <a:xfrm>
+                      <a:off x="0" y="0"/>
+                      <a:ext cx="5727700" cy="804545"/>
+                    </a:xfrm>
+                    <a:prstGeom prst="rect">
+                      <a:avLst/>
+                    </a:prstGeom>
+                    <a:noFill/>
+                    <a:ln w="9525">
+                      <a:noFill/>
+                      <a:miter lim="800000"/>
+                      <a:headEnd/>
+                      <a:tailEnd/>
+                    </a:ln>
+                  </pic:spPr>
+                </pic:pic>
+              </a:graphicData>
+            </a:graphic>
+          </wp:inline>
+        </w:drawing>
+      </w:r>
+    </w:p>
+    <w:p>
+      <w:pPr>
+        <w:rPr>
+          <w:rFonts w:ascii="Consolas" w:hAnsi="Consolas"/>
+          <w:sz w:val="24"/>
+          <w:szCs w:val="24"/>
+        </w:rPr>
+      </w:pPr>
+    </w:p>
+    <w:p>
+      <w:pPr>
+        <w:rPr>
+          <w:rFonts w:ascii="Consolas" w:hAnsi="Consolas"/>
+          <w:sz w:val="24"/>
+          <w:szCs w:val="24"/>
+        </w:rPr>
+      </w:pPr>
+      <w:r>
+        <w:rPr>
+          <w:rFonts w:ascii="Consolas" w:hAnsi="Consolas"/>
+          <w:sz w:val="24"/>
+          <w:szCs w:val="24"/>
+          <w:highlight w:val="yellow"/>
+        </w:rPr>
+        <w:t>Exercise:</w:t>
+      </w:r>
+    </w:p>
+    <w:p>
+      <w:pPr>
+        <w:rPr>
+          <w:rFonts w:ascii="Consolas" w:hAnsi="Consolas"/>
+          <w:sz w:val="24"/>
+          <w:szCs w:val="24"/>
+        </w:rPr>
+      </w:pPr>
+      <w:r>
+        <w:rPr>
+          <w:rFonts w:ascii="Consolas" w:hAnsi="Consolas"/>
+          <w:sz w:val="24"/>
+          <w:szCs w:val="24"/>
+        </w:rPr>
+        <w:t>Keep microservice configurations in the configuration server and connect any one microservice to the database</w:t>
+      </w:r>
+    </w:p>
+    <w:p>
+      <w:pPr>
+        <w:rPr>
+          <w:rFonts w:ascii="Consolas" w:hAnsi="Consolas"/>
+          <w:sz w:val="24"/>
+          <w:szCs w:val="24"/>
+        </w:rPr>
+      </w:pPr>
+      <w:r>
+        <w:rPr>
+          <w:rFonts w:ascii="Consolas" w:hAnsi="Consolas"/>
+          <w:noProof/>
+          <w:sz w:val="24"/>
+          <w:szCs w:val="24"/>
+        </w:rPr>
+        <w:drawing>
+          <wp:inline distT="0" distB="0" distL="0" distR="0">
+            <wp:extent cx="5727700" cy="2516505"/>
+            <wp:effectExtent l="19050" t="0" r="6350" b="0"/>
+            <wp:docPr id="68" name="Picture 11"/>
+            <wp:cNvGraphicFramePr>
+              <a:graphicFrameLocks xmlns:a="http://schemas.openxmlformats.org/drawingml/2006/main" noChangeAspect="1"/>
+            </wp:cNvGraphicFramePr>
+            <a:graphic xmlns:a="http://schemas.openxmlformats.org/drawingml/2006/main">
+              <a:graphicData uri="http://schemas.openxmlformats.org/drawingml/2006/picture">
+                <pic:pic xmlns:pic="http://schemas.openxmlformats.org/drawingml/2006/picture">
+                  <pic:nvPicPr>
+                    <pic:cNvPr id="0" name="Picture 11"/>
+                    <pic:cNvPicPr>
+                      <a:picLocks noChangeAspect="1" noChangeArrowheads="1"/>
+                    </pic:cNvPicPr>
+                  </pic:nvPicPr>
+                  <pic:blipFill>
+                    <a:blip r:embed="rId72"/>
+                    <a:srcRect/>
+                    <a:stretch>
+                      <a:fillRect/>
+                    </a:stretch>
+                  </pic:blipFill>
+                  <pic:spPr bwMode="auto">
+                    <a:xfrm>
+                      <a:off x="0" y="0"/>
+                      <a:ext cx="5727700" cy="2516505"/>
+                    </a:xfrm>
+                    <a:prstGeom prst="rect">
+                      <a:avLst/>
+                    </a:prstGeom>
+                    <a:noFill/>
+                    <a:ln w="9525">
+                      <a:noFill/>
+                      <a:miter lim="800000"/>
+                      <a:headEnd/>
+                      <a:tailEnd/>
+                    </a:ln>
+                  </pic:spPr>
+                </pic:pic>
+              </a:graphicData>
+            </a:graphic>
+          </wp:inline>
+        </w:drawing>
+      </w:r>
+    </w:p>
+    <w:p>
+      <w:pPr>
+        <w:rPr>
+          <w:rFonts w:ascii="Consolas" w:hAnsi="Consolas"/>
+          <w:sz w:val="24"/>
+          <w:szCs w:val="24"/>
+        </w:rPr>
+      </w:pPr>
+    </w:p>
+    <w:p>
+      <w:pPr>
+        <w:rPr>
+          <w:rFonts w:ascii="Consolas" w:hAnsi="Consolas"/>
+          <w:sz w:val="24"/>
+          <w:szCs w:val="24"/>
+        </w:rPr>
+      </w:pPr>
     </w:p>
     <w:p>
       <w:pPr>

</xml_diff>

<commit_message>
cofiguration server with microservice
</commit_message>
<xml_diff>
--- a/Spring Cloud.docx
+++ b/Spring Cloud.docx
@@ -12256,7 +12256,373 @@
           <w:sz w:val="24"/>
           <w:szCs w:val="24"/>
         </w:rPr>
-        <w:t>Keep microservice configurations in the configuration server and connect any one microservice to the database</w:t>
+        <w:t>Keep microservice &amp; service discovery configurations</w:t>
+      </w:r>
+      <w:r>
+        <w:rPr>
+          <w:rFonts w:ascii="Consolas" w:hAnsi="Consolas"/>
+          <w:sz w:val="24"/>
+          <w:szCs w:val="24"/>
+        </w:rPr>
+        <w:t xml:space="preserve"> in the configuration server </w:t>
+      </w:r>
+      <w:r>
+        <w:rPr>
+          <w:rFonts w:ascii="Consolas" w:hAnsi="Consolas"/>
+          <w:sz w:val="24"/>
+          <w:szCs w:val="24"/>
+        </w:rPr>
+        <w:t>and fetch the configurations from the configuration server.</w:t>
+      </w:r>
+    </w:p>
+    <w:p>
+      <w:pPr>
+        <w:rPr>
+          <w:rFonts w:ascii="Consolas" w:hAnsi="Consolas"/>
+          <w:sz w:val="24"/>
+          <w:szCs w:val="24"/>
+        </w:rPr>
+      </w:pPr>
+      <w:r>
+        <w:rPr>
+          <w:rFonts w:ascii="Consolas" w:hAnsi="Consolas"/>
+          <w:sz w:val="24"/>
+          <w:szCs w:val="24"/>
+          <w:highlight w:val="yellow"/>
+        </w:rPr>
+        <w:t>Dependencies required</w:t>
+      </w:r>
+    </w:p>
+    <w:p>
+      <w:pPr>
+        <w:pStyle w:val="ListParagraph"/>
+        <w:numPr>
+          <w:ilvl w:val="0"/>
+          <w:numId w:val="16"/>
+        </w:numPr>
+        <w:rPr>
+          <w:rFonts w:ascii="Consolas" w:hAnsi="Consolas"/>
+          <w:sz w:val="24"/>
+          <w:szCs w:val="24"/>
+        </w:rPr>
+      </w:pPr>
+      <w:r>
+        <w:rPr>
+          <w:rFonts w:ascii="Consolas" w:hAnsi="Consolas"/>
+          <w:sz w:val="24"/>
+          <w:szCs w:val="24"/>
+        </w:rPr>
+        <w:t>Configuration Server:</w:t>
+      </w:r>
+    </w:p>
+    <w:p>
+      <w:pPr>
+        <w:pStyle w:val="ListParagraph"/>
+        <w:numPr>
+          <w:ilvl w:val="1"/>
+          <w:numId w:val="16"/>
+        </w:numPr>
+        <w:rPr>
+          <w:rFonts w:ascii="Consolas" w:hAnsi="Consolas"/>
+          <w:sz w:val="24"/>
+          <w:szCs w:val="24"/>
+        </w:rPr>
+      </w:pPr>
+      <w:proofErr w:type="spellStart"/>
+      <w:r>
+        <w:rPr>
+          <w:rFonts w:ascii="Consolas" w:hAnsi="Consolas"/>
+          <w:sz w:val="24"/>
+          <w:szCs w:val="24"/>
+        </w:rPr>
+        <w:t>Config</w:t>
+      </w:r>
+      <w:proofErr w:type="spellEnd"/>
+      <w:r>
+        <w:rPr>
+          <w:rFonts w:ascii="Consolas" w:hAnsi="Consolas"/>
+          <w:sz w:val="24"/>
+          <w:szCs w:val="24"/>
+        </w:rPr>
+        <w:t xml:space="preserve"> Server</w:t>
+      </w:r>
+    </w:p>
+    <w:p>
+      <w:pPr>
+        <w:pStyle w:val="ListParagraph"/>
+        <w:numPr>
+          <w:ilvl w:val="0"/>
+          <w:numId w:val="16"/>
+        </w:numPr>
+        <w:rPr>
+          <w:rFonts w:ascii="Consolas" w:hAnsi="Consolas"/>
+          <w:sz w:val="24"/>
+          <w:szCs w:val="24"/>
+        </w:rPr>
+      </w:pPr>
+      <w:r>
+        <w:rPr>
+          <w:rFonts w:ascii="Consolas" w:hAnsi="Consolas"/>
+          <w:sz w:val="24"/>
+          <w:szCs w:val="24"/>
+        </w:rPr>
+        <w:t>Service Discovery:</w:t>
+      </w:r>
+    </w:p>
+    <w:p>
+      <w:pPr>
+        <w:pStyle w:val="ListParagraph"/>
+        <w:numPr>
+          <w:ilvl w:val="1"/>
+          <w:numId w:val="16"/>
+        </w:numPr>
+        <w:rPr>
+          <w:rFonts w:ascii="Consolas" w:hAnsi="Consolas"/>
+          <w:sz w:val="24"/>
+          <w:szCs w:val="24"/>
+        </w:rPr>
+      </w:pPr>
+      <w:r>
+        <w:rPr>
+          <w:rFonts w:ascii="Consolas" w:hAnsi="Consolas"/>
+          <w:sz w:val="24"/>
+          <w:szCs w:val="24"/>
+        </w:rPr>
+        <w:t>Eureka Server</w:t>
+      </w:r>
+    </w:p>
+    <w:p>
+      <w:pPr>
+        <w:pStyle w:val="ListParagraph"/>
+        <w:numPr>
+          <w:ilvl w:val="1"/>
+          <w:numId w:val="16"/>
+        </w:numPr>
+        <w:rPr>
+          <w:rFonts w:ascii="Consolas" w:hAnsi="Consolas"/>
+          <w:sz w:val="24"/>
+          <w:szCs w:val="24"/>
+        </w:rPr>
+      </w:pPr>
+      <w:r>
+        <w:rPr>
+          <w:rFonts w:ascii="Consolas" w:hAnsi="Consolas"/>
+          <w:sz w:val="24"/>
+          <w:szCs w:val="24"/>
+        </w:rPr>
+        <w:t>Web</w:t>
+      </w:r>
+    </w:p>
+    <w:p>
+      <w:pPr>
+        <w:pStyle w:val="ListParagraph"/>
+        <w:numPr>
+          <w:ilvl w:val="1"/>
+          <w:numId w:val="16"/>
+        </w:numPr>
+        <w:rPr>
+          <w:rFonts w:ascii="Consolas" w:hAnsi="Consolas"/>
+          <w:sz w:val="24"/>
+          <w:szCs w:val="24"/>
+        </w:rPr>
+      </w:pPr>
+      <w:proofErr w:type="spellStart"/>
+      <w:r>
+        <w:rPr>
+          <w:rFonts w:ascii="Consolas" w:hAnsi="Consolas"/>
+          <w:sz w:val="24"/>
+          <w:szCs w:val="24"/>
+        </w:rPr>
+        <w:t>Config</w:t>
+      </w:r>
+      <w:proofErr w:type="spellEnd"/>
+      <w:r>
+        <w:rPr>
+          <w:rFonts w:ascii="Consolas" w:hAnsi="Consolas"/>
+          <w:sz w:val="24"/>
+          <w:szCs w:val="24"/>
+        </w:rPr>
+        <w:t xml:space="preserve"> Client</w:t>
+      </w:r>
+    </w:p>
+    <w:p>
+      <w:pPr>
+        <w:pStyle w:val="ListParagraph"/>
+        <w:numPr>
+          <w:ilvl w:val="0"/>
+          <w:numId w:val="16"/>
+        </w:numPr>
+        <w:rPr>
+          <w:rFonts w:ascii="Consolas" w:hAnsi="Consolas"/>
+          <w:sz w:val="24"/>
+          <w:szCs w:val="24"/>
+        </w:rPr>
+      </w:pPr>
+      <w:r>
+        <w:rPr>
+          <w:rFonts w:ascii="Consolas" w:hAnsi="Consolas"/>
+          <w:sz w:val="24"/>
+          <w:szCs w:val="24"/>
+        </w:rPr>
+        <w:t>Microservice:</w:t>
+      </w:r>
+    </w:p>
+    <w:p>
+      <w:pPr>
+        <w:pStyle w:val="ListParagraph"/>
+        <w:numPr>
+          <w:ilvl w:val="1"/>
+          <w:numId w:val="16"/>
+        </w:numPr>
+        <w:rPr>
+          <w:rFonts w:ascii="Consolas" w:hAnsi="Consolas"/>
+          <w:sz w:val="24"/>
+          <w:szCs w:val="24"/>
+        </w:rPr>
+      </w:pPr>
+      <w:r>
+        <w:rPr>
+          <w:rFonts w:ascii="Consolas" w:hAnsi="Consolas"/>
+          <w:sz w:val="24"/>
+          <w:szCs w:val="24"/>
+        </w:rPr>
+        <w:t>Eureka Client</w:t>
+      </w:r>
+    </w:p>
+    <w:p>
+      <w:pPr>
+        <w:pStyle w:val="ListParagraph"/>
+        <w:numPr>
+          <w:ilvl w:val="1"/>
+          <w:numId w:val="16"/>
+        </w:numPr>
+        <w:rPr>
+          <w:rFonts w:ascii="Consolas" w:hAnsi="Consolas"/>
+          <w:sz w:val="24"/>
+          <w:szCs w:val="24"/>
+        </w:rPr>
+      </w:pPr>
+      <w:r>
+        <w:rPr>
+          <w:rFonts w:ascii="Consolas" w:hAnsi="Consolas"/>
+          <w:sz w:val="24"/>
+          <w:szCs w:val="24"/>
+        </w:rPr>
+        <w:t>Web</w:t>
+      </w:r>
+    </w:p>
+    <w:p>
+      <w:pPr>
+        <w:pStyle w:val="ListParagraph"/>
+        <w:numPr>
+          <w:ilvl w:val="1"/>
+          <w:numId w:val="16"/>
+        </w:numPr>
+        <w:rPr>
+          <w:rFonts w:ascii="Consolas" w:hAnsi="Consolas"/>
+          <w:sz w:val="24"/>
+          <w:szCs w:val="24"/>
+        </w:rPr>
+      </w:pPr>
+      <w:proofErr w:type="spellStart"/>
+      <w:r>
+        <w:rPr>
+          <w:rFonts w:ascii="Consolas" w:hAnsi="Consolas"/>
+          <w:sz w:val="24"/>
+          <w:szCs w:val="24"/>
+        </w:rPr>
+        <w:t>Config</w:t>
+      </w:r>
+      <w:proofErr w:type="spellEnd"/>
+      <w:r>
+        <w:rPr>
+          <w:rFonts w:ascii="Consolas" w:hAnsi="Consolas"/>
+          <w:sz w:val="24"/>
+          <w:szCs w:val="24"/>
+        </w:rPr>
+        <w:t xml:space="preserve"> Client</w:t>
+      </w:r>
+    </w:p>
+    <w:p>
+      <w:pPr>
+        <w:pStyle w:val="ListParagraph"/>
+        <w:numPr>
+          <w:ilvl w:val="1"/>
+          <w:numId w:val="16"/>
+        </w:numPr>
+        <w:rPr>
+          <w:rFonts w:ascii="Consolas" w:hAnsi="Consolas"/>
+          <w:sz w:val="24"/>
+          <w:szCs w:val="24"/>
+        </w:rPr>
+      </w:pPr>
+      <w:r>
+        <w:rPr>
+          <w:rFonts w:ascii="Consolas" w:hAnsi="Consolas"/>
+          <w:sz w:val="24"/>
+          <w:szCs w:val="24"/>
+        </w:rPr>
+        <w:t>Actuators</w:t>
+      </w:r>
+    </w:p>
+    <w:p>
+      <w:pPr>
+        <w:pStyle w:val="ListParagraph"/>
+        <w:numPr>
+          <w:ilvl w:val="1"/>
+          <w:numId w:val="16"/>
+        </w:numPr>
+        <w:rPr>
+          <w:rFonts w:ascii="Consolas" w:hAnsi="Consolas"/>
+          <w:sz w:val="24"/>
+          <w:szCs w:val="24"/>
+        </w:rPr>
+      </w:pPr>
+      <w:proofErr w:type="spellStart"/>
+      <w:r>
+        <w:rPr>
+          <w:rFonts w:ascii="Consolas" w:hAnsi="Consolas"/>
+          <w:sz w:val="24"/>
+          <w:szCs w:val="24"/>
+        </w:rPr>
+        <w:lastRenderedPageBreak/>
+        <w:t>Devtools</w:t>
+      </w:r>
+      <w:proofErr w:type="spellEnd"/>
+    </w:p>
+    <w:p>
+      <w:pPr>
+        <w:rPr>
+          <w:rFonts w:ascii="Consolas" w:hAnsi="Consolas"/>
+          <w:sz w:val="24"/>
+          <w:szCs w:val="24"/>
+        </w:rPr>
+      </w:pPr>
+    </w:p>
+    <w:p>
+      <w:pPr>
+        <w:rPr>
+          <w:rFonts w:ascii="Consolas" w:hAnsi="Consolas"/>
+          <w:sz w:val="24"/>
+          <w:szCs w:val="24"/>
+        </w:rPr>
+      </w:pPr>
+      <w:r>
+        <w:rPr>
+          <w:rFonts w:ascii="Consolas" w:hAnsi="Consolas"/>
+          <w:sz w:val="24"/>
+          <w:szCs w:val="24"/>
+          <w:highlight w:val="yellow"/>
+        </w:rPr>
+        <w:t>Step 1:</w:t>
+      </w:r>
+      <w:r>
+        <w:rPr>
+          <w:rFonts w:ascii="Consolas" w:hAnsi="Consolas"/>
+          <w:sz w:val="24"/>
+          <w:szCs w:val="24"/>
+        </w:rPr>
+        <w:t xml:space="preserve"> creating configuration server &amp; also creating some configuration files in the remote repository</w:t>
       </w:r>
     </w:p>
     <w:p>
@@ -12276,9 +12642,9 @@
         </w:rPr>
         <w:drawing>
           <wp:inline distT="0" distB="0" distL="0" distR="0">
-            <wp:extent cx="5727700" cy="2516505"/>
-            <wp:effectExtent l="19050" t="0" r="6350" b="0"/>
-            <wp:docPr id="68" name="Picture 11"/>
+            <wp:extent cx="5720715" cy="2597150"/>
+            <wp:effectExtent l="19050" t="0" r="0" b="0"/>
+            <wp:docPr id="69" name="Picture 1"/>
             <wp:cNvGraphicFramePr>
               <a:graphicFrameLocks xmlns:a="http://schemas.openxmlformats.org/drawingml/2006/main" noChangeAspect="1"/>
             </wp:cNvGraphicFramePr>
@@ -12286,7 +12652,7 @@
               <a:graphicData uri="http://schemas.openxmlformats.org/drawingml/2006/picture">
                 <pic:pic xmlns:pic="http://schemas.openxmlformats.org/drawingml/2006/picture">
                   <pic:nvPicPr>
-                    <pic:cNvPr id="0" name="Picture 11"/>
+                    <pic:cNvPr id="0" name="Picture 1"/>
                     <pic:cNvPicPr>
                       <a:picLocks noChangeAspect="1" noChangeArrowheads="1"/>
                     </pic:cNvPicPr>
@@ -12301,7 +12667,7 @@
                   <pic:spPr bwMode="auto">
                     <a:xfrm>
                       <a:off x="0" y="0"/>
-                      <a:ext cx="5727700" cy="2516505"/>
+                      <a:ext cx="5720715" cy="2597150"/>
                     </a:xfrm>
                     <a:prstGeom prst="rect">
                       <a:avLst/>
@@ -12329,51 +12695,1957 @@
           <w:szCs w:val="24"/>
         </w:rPr>
       </w:pPr>
-    </w:p>
-    <w:p>
-      <w:pPr>
-        <w:rPr>
-          <w:rFonts w:ascii="Consolas" w:hAnsi="Consolas"/>
-          <w:sz w:val="24"/>
-          <w:szCs w:val="24"/>
-        </w:rPr>
-      </w:pPr>
-    </w:p>
-    <w:p>
-      <w:pPr>
-        <w:rPr>
-          <w:rFonts w:ascii="Consolas" w:hAnsi="Consolas"/>
-          <w:sz w:val="24"/>
-          <w:szCs w:val="24"/>
-        </w:rPr>
-      </w:pPr>
-    </w:p>
-    <w:p>
-      <w:pPr>
-        <w:rPr>
-          <w:rFonts w:ascii="Consolas" w:hAnsi="Consolas"/>
-          <w:sz w:val="24"/>
-          <w:szCs w:val="24"/>
-        </w:rPr>
-      </w:pPr>
-    </w:p>
-    <w:p>
-      <w:pPr>
-        <w:rPr>
-          <w:rFonts w:ascii="Consolas" w:hAnsi="Consolas"/>
-          <w:sz w:val="24"/>
-          <w:szCs w:val="24"/>
-        </w:rPr>
-      </w:pPr>
-    </w:p>
-    <w:p>
-      <w:pPr>
-        <w:rPr>
-          <w:rFonts w:ascii="Consolas" w:hAnsi="Consolas"/>
-          <w:sz w:val="24"/>
-          <w:szCs w:val="24"/>
-        </w:rPr>
-      </w:pPr>
+      <w:r>
+        <w:rPr>
+          <w:rFonts w:ascii="Consolas" w:hAnsi="Consolas"/>
+          <w:sz w:val="24"/>
+          <w:szCs w:val="24"/>
+        </w:rPr>
+        <w:t xml:space="preserve">Create a </w:t>
+      </w:r>
+      <w:r>
+        <w:rPr>
+          <w:rFonts w:ascii="Consolas" w:hAnsi="Consolas"/>
+          <w:sz w:val="24"/>
+          <w:szCs w:val="24"/>
+          <w:highlight w:val="yellow"/>
+        </w:rPr>
+        <w:t>service-discovery</w:t>
+      </w:r>
+      <w:r>
+        <w:rPr>
+          <w:rFonts w:ascii="Consolas" w:hAnsi="Consolas"/>
+          <w:sz w:val="24"/>
+          <w:szCs w:val="24"/>
+          <w:highlight w:val="yellow"/>
+        </w:rPr>
+        <w:t>-app</w:t>
+      </w:r>
+      <w:r>
+        <w:rPr>
+          <w:rFonts w:ascii="Consolas" w:hAnsi="Consolas"/>
+          <w:sz w:val="24"/>
+          <w:szCs w:val="24"/>
+          <w:highlight w:val="yellow"/>
+        </w:rPr>
+        <w:t>.yml</w:t>
+      </w:r>
+      <w:r>
+        <w:rPr>
+          <w:rFonts w:ascii="Consolas" w:hAnsi="Consolas"/>
+          <w:sz w:val="24"/>
+          <w:szCs w:val="24"/>
+        </w:rPr>
+        <w:t xml:space="preserve"> and microservice-one</w:t>
+      </w:r>
+      <w:r>
+        <w:rPr>
+          <w:rFonts w:ascii="Consolas" w:hAnsi="Consolas"/>
+          <w:sz w:val="24"/>
+          <w:szCs w:val="24"/>
+        </w:rPr>
+        <w:t xml:space="preserve"> file</w:t>
+      </w:r>
+      <w:r>
+        <w:rPr>
+          <w:rFonts w:ascii="Consolas" w:hAnsi="Consolas"/>
+          <w:sz w:val="24"/>
+          <w:szCs w:val="24"/>
+        </w:rPr>
+        <w:t>s</w:t>
+      </w:r>
+      <w:r>
+        <w:rPr>
+          <w:rFonts w:ascii="Consolas" w:hAnsi="Consolas"/>
+          <w:sz w:val="24"/>
+          <w:szCs w:val="24"/>
+        </w:rPr>
+        <w:t xml:space="preserve"> and push to the GIT repository</w:t>
+      </w:r>
+      <w:r>
+        <w:rPr>
+          <w:rFonts w:ascii="Consolas" w:hAnsi="Consolas"/>
+          <w:sz w:val="24"/>
+          <w:szCs w:val="24"/>
+        </w:rPr>
+        <w:t xml:space="preserve"> </w:t>
+      </w:r>
+    </w:p>
+    <w:p>
+      <w:pPr>
+        <w:rPr>
+          <w:rFonts w:ascii="Consolas" w:hAnsi="Consolas"/>
+          <w:sz w:val="24"/>
+          <w:szCs w:val="24"/>
+        </w:rPr>
+      </w:pPr>
+      <w:r>
+        <w:rPr>
+          <w:rFonts w:ascii="Consolas" w:hAnsi="Consolas"/>
+          <w:noProof/>
+          <w:sz w:val="24"/>
+          <w:szCs w:val="24"/>
+        </w:rPr>
+        <w:drawing>
+          <wp:inline distT="0" distB="0" distL="0" distR="0">
+            <wp:extent cx="4279265" cy="3569970"/>
+            <wp:effectExtent l="19050" t="0" r="6985" b="0"/>
+            <wp:docPr id="71" name="Picture 3"/>
+            <wp:cNvGraphicFramePr>
+              <a:graphicFrameLocks xmlns:a="http://schemas.openxmlformats.org/drawingml/2006/main" noChangeAspect="1"/>
+            </wp:cNvGraphicFramePr>
+            <a:graphic xmlns:a="http://schemas.openxmlformats.org/drawingml/2006/main">
+              <a:graphicData uri="http://schemas.openxmlformats.org/drawingml/2006/picture">
+                <pic:pic xmlns:pic="http://schemas.openxmlformats.org/drawingml/2006/picture">
+                  <pic:nvPicPr>
+                    <pic:cNvPr id="0" name="Picture 3"/>
+                    <pic:cNvPicPr>
+                      <a:picLocks noChangeAspect="1" noChangeArrowheads="1"/>
+                    </pic:cNvPicPr>
+                  </pic:nvPicPr>
+                  <pic:blipFill>
+                    <a:blip r:embed="rId73"/>
+                    <a:srcRect/>
+                    <a:stretch>
+                      <a:fillRect/>
+                    </a:stretch>
+                  </pic:blipFill>
+                  <pic:spPr bwMode="auto">
+                    <a:xfrm>
+                      <a:off x="0" y="0"/>
+                      <a:ext cx="4279265" cy="3569970"/>
+                    </a:xfrm>
+                    <a:prstGeom prst="rect">
+                      <a:avLst/>
+                    </a:prstGeom>
+                    <a:noFill/>
+                    <a:ln w="9525">
+                      <a:noFill/>
+                      <a:miter lim="800000"/>
+                      <a:headEnd/>
+                      <a:tailEnd/>
+                    </a:ln>
+                  </pic:spPr>
+                </pic:pic>
+              </a:graphicData>
+            </a:graphic>
+          </wp:inline>
+        </w:drawing>
+      </w:r>
+    </w:p>
+    <w:p>
+      <w:pPr>
+        <w:rPr>
+          <w:rFonts w:ascii="Consolas" w:hAnsi="Consolas"/>
+          <w:sz w:val="24"/>
+          <w:szCs w:val="24"/>
+        </w:rPr>
+      </w:pPr>
+    </w:p>
+    <w:p>
+      <w:pPr>
+        <w:rPr>
+          <w:rFonts w:ascii="Consolas" w:hAnsi="Consolas"/>
+          <w:sz w:val="24"/>
+          <w:szCs w:val="24"/>
+        </w:rPr>
+      </w:pPr>
+    </w:p>
+    <w:p>
+      <w:pPr>
+        <w:rPr>
+          <w:rFonts w:ascii="Consolas" w:hAnsi="Consolas"/>
+          <w:sz w:val="24"/>
+          <w:szCs w:val="24"/>
+        </w:rPr>
+      </w:pPr>
+    </w:p>
+    <w:p>
+      <w:pPr>
+        <w:rPr>
+          <w:rFonts w:ascii="Consolas" w:hAnsi="Consolas"/>
+          <w:sz w:val="24"/>
+          <w:szCs w:val="24"/>
+        </w:rPr>
+      </w:pPr>
+      <w:proofErr w:type="gramStart"/>
+      <w:r>
+        <w:rPr>
+          <w:rFonts w:ascii="Consolas" w:hAnsi="Consolas"/>
+          <w:sz w:val="24"/>
+          <w:szCs w:val="24"/>
+          <w:highlight w:val="yellow"/>
+        </w:rPr>
+        <w:t>service-discovery-app.yml</w:t>
+      </w:r>
+      <w:proofErr w:type="gramEnd"/>
+    </w:p>
+    <w:p>
+      <w:pPr>
+        <w:shd w:val="clear" w:color="auto" w:fill="FFFFFF"/>
+        <w:spacing w:after="0" w:line="219" w:lineRule="atLeast"/>
+        <w:rPr>
+          <w:rFonts w:ascii="Consolas" w:eastAsia="Times New Roman" w:hAnsi="Consolas" w:cs="Times New Roman"/>
+          <w:color w:val="000000"/>
+          <w:sz w:val="16"/>
+          <w:szCs w:val="16"/>
+        </w:rPr>
+      </w:pPr>
+      <w:proofErr w:type="gramStart"/>
+      <w:r>
+        <w:rPr>
+          <w:rFonts w:ascii="Consolas" w:eastAsia="Times New Roman" w:hAnsi="Consolas" w:cs="Times New Roman"/>
+          <w:color w:val="800000"/>
+          <w:sz w:val="16"/>
+          <w:szCs w:val="16"/>
+        </w:rPr>
+        <w:t>eureka</w:t>
+      </w:r>
+      <w:proofErr w:type="gramEnd"/>
+      <w:r>
+        <w:rPr>
+          <w:rFonts w:ascii="Consolas" w:eastAsia="Times New Roman" w:hAnsi="Consolas" w:cs="Times New Roman"/>
+          <w:color w:val="000000"/>
+          <w:sz w:val="16"/>
+          <w:szCs w:val="16"/>
+        </w:rPr>
+        <w:t>:</w:t>
+      </w:r>
+    </w:p>
+    <w:p>
+      <w:pPr>
+        <w:shd w:val="clear" w:color="auto" w:fill="FFFFFF"/>
+        <w:spacing w:after="0" w:line="219" w:lineRule="atLeast"/>
+        <w:rPr>
+          <w:rFonts w:ascii="Consolas" w:eastAsia="Times New Roman" w:hAnsi="Consolas" w:cs="Times New Roman"/>
+          <w:color w:val="000000"/>
+          <w:sz w:val="16"/>
+          <w:szCs w:val="16"/>
+        </w:rPr>
+      </w:pPr>
+      <w:r>
+        <w:rPr>
+          <w:rFonts w:ascii="Consolas" w:eastAsia="Times New Roman" w:hAnsi="Consolas" w:cs="Times New Roman"/>
+          <w:color w:val="000000"/>
+          <w:sz w:val="16"/>
+          <w:szCs w:val="16"/>
+        </w:rPr>
+        <w:t>  </w:t>
+      </w:r>
+      <w:proofErr w:type="gramStart"/>
+      <w:r>
+        <w:rPr>
+          <w:rFonts w:ascii="Consolas" w:eastAsia="Times New Roman" w:hAnsi="Consolas" w:cs="Times New Roman"/>
+          <w:color w:val="800000"/>
+          <w:sz w:val="16"/>
+          <w:szCs w:val="16"/>
+        </w:rPr>
+        <w:t>client</w:t>
+      </w:r>
+      <w:proofErr w:type="gramEnd"/>
+      <w:r>
+        <w:rPr>
+          <w:rFonts w:ascii="Consolas" w:eastAsia="Times New Roman" w:hAnsi="Consolas" w:cs="Times New Roman"/>
+          <w:color w:val="000000"/>
+          <w:sz w:val="16"/>
+          <w:szCs w:val="16"/>
+        </w:rPr>
+        <w:t>:</w:t>
+      </w:r>
+    </w:p>
+    <w:p>
+      <w:pPr>
+        <w:shd w:val="clear" w:color="auto" w:fill="FFFFFF"/>
+        <w:spacing w:after="0" w:line="219" w:lineRule="atLeast"/>
+        <w:rPr>
+          <w:rFonts w:ascii="Consolas" w:eastAsia="Times New Roman" w:hAnsi="Consolas" w:cs="Times New Roman"/>
+          <w:color w:val="000000"/>
+          <w:sz w:val="16"/>
+          <w:szCs w:val="16"/>
+        </w:rPr>
+      </w:pPr>
+      <w:r>
+        <w:rPr>
+          <w:rFonts w:ascii="Consolas" w:eastAsia="Times New Roman" w:hAnsi="Consolas" w:cs="Times New Roman"/>
+          <w:color w:val="000000"/>
+          <w:sz w:val="16"/>
+          <w:szCs w:val="16"/>
+        </w:rPr>
+        <w:t>    </w:t>
+      </w:r>
+      <w:proofErr w:type="gramStart"/>
+      <w:r>
+        <w:rPr>
+          <w:rFonts w:ascii="Consolas" w:eastAsia="Times New Roman" w:hAnsi="Consolas" w:cs="Times New Roman"/>
+          <w:color w:val="800000"/>
+          <w:sz w:val="16"/>
+          <w:szCs w:val="16"/>
+        </w:rPr>
+        <w:t>register-with-eureka</w:t>
+      </w:r>
+      <w:proofErr w:type="gramEnd"/>
+      <w:r>
+        <w:rPr>
+          <w:rFonts w:ascii="Consolas" w:eastAsia="Times New Roman" w:hAnsi="Consolas" w:cs="Times New Roman"/>
+          <w:color w:val="000000"/>
+          <w:sz w:val="16"/>
+          <w:szCs w:val="16"/>
+        </w:rPr>
+        <w:t>: </w:t>
+      </w:r>
+      <w:r>
+        <w:rPr>
+          <w:rFonts w:ascii="Consolas" w:eastAsia="Times New Roman" w:hAnsi="Consolas" w:cs="Times New Roman"/>
+          <w:color w:val="0000FF"/>
+          <w:sz w:val="16"/>
+          <w:szCs w:val="16"/>
+        </w:rPr>
+        <w:t>false</w:t>
+      </w:r>
+    </w:p>
+    <w:p>
+      <w:pPr>
+        <w:shd w:val="clear" w:color="auto" w:fill="FFFFFF"/>
+        <w:spacing w:after="0" w:line="219" w:lineRule="atLeast"/>
+        <w:rPr>
+          <w:rFonts w:ascii="Consolas" w:eastAsia="Times New Roman" w:hAnsi="Consolas" w:cs="Times New Roman"/>
+          <w:color w:val="000000"/>
+          <w:sz w:val="16"/>
+          <w:szCs w:val="16"/>
+        </w:rPr>
+      </w:pPr>
+      <w:r>
+        <w:rPr>
+          <w:rFonts w:ascii="Consolas" w:eastAsia="Times New Roman" w:hAnsi="Consolas" w:cs="Times New Roman"/>
+          <w:color w:val="000000"/>
+          <w:sz w:val="16"/>
+          <w:szCs w:val="16"/>
+        </w:rPr>
+        <w:t>    </w:t>
+      </w:r>
+      <w:proofErr w:type="gramStart"/>
+      <w:r>
+        <w:rPr>
+          <w:rFonts w:ascii="Consolas" w:eastAsia="Times New Roman" w:hAnsi="Consolas" w:cs="Times New Roman"/>
+          <w:color w:val="800000"/>
+          <w:sz w:val="16"/>
+          <w:szCs w:val="16"/>
+        </w:rPr>
+        <w:t>fetch-registry</w:t>
+      </w:r>
+      <w:proofErr w:type="gramEnd"/>
+      <w:r>
+        <w:rPr>
+          <w:rFonts w:ascii="Consolas" w:eastAsia="Times New Roman" w:hAnsi="Consolas" w:cs="Times New Roman"/>
+          <w:color w:val="000000"/>
+          <w:sz w:val="16"/>
+          <w:szCs w:val="16"/>
+        </w:rPr>
+        <w:t>: </w:t>
+      </w:r>
+      <w:r>
+        <w:rPr>
+          <w:rFonts w:ascii="Consolas" w:eastAsia="Times New Roman" w:hAnsi="Consolas" w:cs="Times New Roman"/>
+          <w:color w:val="0000FF"/>
+          <w:sz w:val="16"/>
+          <w:szCs w:val="16"/>
+        </w:rPr>
+        <w:t>false</w:t>
+      </w:r>
+    </w:p>
+    <w:p>
+      <w:pPr>
+        <w:rPr>
+          <w:rFonts w:ascii="Consolas" w:hAnsi="Consolas"/>
+          <w:sz w:val="24"/>
+          <w:szCs w:val="24"/>
+        </w:rPr>
+      </w:pPr>
+    </w:p>
+    <w:p>
+      <w:pPr>
+        <w:rPr>
+          <w:rFonts w:ascii="Consolas" w:hAnsi="Consolas"/>
+          <w:sz w:val="24"/>
+          <w:szCs w:val="24"/>
+        </w:rPr>
+      </w:pPr>
+      <w:proofErr w:type="gramStart"/>
+      <w:r>
+        <w:rPr>
+          <w:rFonts w:ascii="Consolas" w:hAnsi="Consolas"/>
+          <w:sz w:val="24"/>
+          <w:szCs w:val="24"/>
+          <w:highlight w:val="yellow"/>
+        </w:rPr>
+        <w:t>microservice-one.yml</w:t>
+      </w:r>
+      <w:proofErr w:type="gramEnd"/>
+    </w:p>
+    <w:p>
+      <w:pPr>
+        <w:shd w:val="clear" w:color="auto" w:fill="FFFFFF"/>
+        <w:spacing w:after="0" w:line="219" w:lineRule="atLeast"/>
+        <w:rPr>
+          <w:rFonts w:ascii="Consolas" w:eastAsia="Times New Roman" w:hAnsi="Consolas" w:cs="Times New Roman"/>
+          <w:color w:val="000000"/>
+          <w:sz w:val="16"/>
+          <w:szCs w:val="16"/>
+        </w:rPr>
+      </w:pPr>
+      <w:proofErr w:type="gramStart"/>
+      <w:r>
+        <w:rPr>
+          <w:rFonts w:ascii="Consolas" w:eastAsia="Times New Roman" w:hAnsi="Consolas" w:cs="Times New Roman"/>
+          <w:color w:val="800000"/>
+          <w:sz w:val="16"/>
+          <w:szCs w:val="16"/>
+        </w:rPr>
+        <w:t>title</w:t>
+      </w:r>
+      <w:proofErr w:type="gramEnd"/>
+      <w:r>
+        <w:rPr>
+          <w:rFonts w:ascii="Consolas" w:eastAsia="Times New Roman" w:hAnsi="Consolas" w:cs="Times New Roman"/>
+          <w:color w:val="000000"/>
+          <w:sz w:val="16"/>
+          <w:szCs w:val="16"/>
+        </w:rPr>
+        <w:t>: </w:t>
+      </w:r>
+      <w:r>
+        <w:rPr>
+          <w:rFonts w:ascii="Consolas" w:eastAsia="Times New Roman" w:hAnsi="Consolas" w:cs="Times New Roman"/>
+          <w:color w:val="0000FF"/>
+          <w:sz w:val="16"/>
+          <w:szCs w:val="16"/>
+        </w:rPr>
+        <w:t>This is fetched by microservice-one</w:t>
+      </w:r>
+    </w:p>
+    <w:p>
+      <w:pPr>
+        <w:rPr>
+          <w:rFonts w:ascii="Consolas" w:hAnsi="Consolas"/>
+          <w:sz w:val="24"/>
+          <w:szCs w:val="24"/>
+        </w:rPr>
+      </w:pPr>
+    </w:p>
+    <w:p>
+      <w:pPr>
+        <w:rPr>
+          <w:rFonts w:ascii="Consolas" w:hAnsi="Consolas"/>
+          <w:sz w:val="24"/>
+          <w:szCs w:val="24"/>
+        </w:rPr>
+      </w:pPr>
+      <w:proofErr w:type="gramStart"/>
+      <w:r>
+        <w:rPr>
+          <w:rFonts w:ascii="Consolas" w:hAnsi="Consolas"/>
+          <w:sz w:val="24"/>
+          <w:szCs w:val="24"/>
+          <w:highlight w:val="yellow"/>
+        </w:rPr>
+        <w:t>application.yml</w:t>
+      </w:r>
+      <w:proofErr w:type="gramEnd"/>
+      <w:r>
+        <w:rPr>
+          <w:rFonts w:ascii="Consolas" w:hAnsi="Consolas"/>
+          <w:sz w:val="24"/>
+          <w:szCs w:val="24"/>
+          <w:highlight w:val="yellow"/>
+        </w:rPr>
+        <w:t xml:space="preserve"> file in the Configuration Server project</w:t>
+      </w:r>
+    </w:p>
+    <w:p>
+      <w:pPr>
+        <w:rPr>
+          <w:rFonts w:ascii="Consolas" w:hAnsi="Consolas"/>
+          <w:sz w:val="24"/>
+          <w:szCs w:val="24"/>
+        </w:rPr>
+      </w:pPr>
+      <w:r>
+        <w:rPr>
+          <w:rFonts w:ascii="Consolas" w:hAnsi="Consolas"/>
+          <w:noProof/>
+          <w:sz w:val="24"/>
+          <w:szCs w:val="24"/>
+        </w:rPr>
+        <w:drawing>
+          <wp:inline distT="0" distB="0" distL="0" distR="0">
+            <wp:extent cx="5727700" cy="1960245"/>
+            <wp:effectExtent l="19050" t="0" r="6350" b="0"/>
+            <wp:docPr id="72" name="Picture 4"/>
+            <wp:cNvGraphicFramePr>
+              <a:graphicFrameLocks xmlns:a="http://schemas.openxmlformats.org/drawingml/2006/main" noChangeAspect="1"/>
+            </wp:cNvGraphicFramePr>
+            <a:graphic xmlns:a="http://schemas.openxmlformats.org/drawingml/2006/main">
+              <a:graphicData uri="http://schemas.openxmlformats.org/drawingml/2006/picture">
+                <pic:pic xmlns:pic="http://schemas.openxmlformats.org/drawingml/2006/picture">
+                  <pic:nvPicPr>
+                    <pic:cNvPr id="0" name="Picture 4"/>
+                    <pic:cNvPicPr>
+                      <a:picLocks noChangeAspect="1" noChangeArrowheads="1"/>
+                    </pic:cNvPicPr>
+                  </pic:nvPicPr>
+                  <pic:blipFill>
+                    <a:blip r:embed="rId74"/>
+                    <a:srcRect/>
+                    <a:stretch>
+                      <a:fillRect/>
+                    </a:stretch>
+                  </pic:blipFill>
+                  <pic:spPr bwMode="auto">
+                    <a:xfrm>
+                      <a:off x="0" y="0"/>
+                      <a:ext cx="5727700" cy="1960245"/>
+                    </a:xfrm>
+                    <a:prstGeom prst="rect">
+                      <a:avLst/>
+                    </a:prstGeom>
+                    <a:noFill/>
+                    <a:ln w="9525">
+                      <a:noFill/>
+                      <a:miter lim="800000"/>
+                      <a:headEnd/>
+                      <a:tailEnd/>
+                    </a:ln>
+                  </pic:spPr>
+                </pic:pic>
+              </a:graphicData>
+            </a:graphic>
+          </wp:inline>
+        </w:drawing>
+      </w:r>
+    </w:p>
+    <w:p>
+      <w:pPr>
+        <w:rPr>
+          <w:rFonts w:ascii="Consolas" w:hAnsi="Consolas"/>
+          <w:sz w:val="24"/>
+          <w:szCs w:val="24"/>
+        </w:rPr>
+      </w:pPr>
+    </w:p>
+    <w:p>
+      <w:pPr>
+        <w:rPr>
+          <w:rFonts w:ascii="Consolas" w:hAnsi="Consolas"/>
+          <w:sz w:val="24"/>
+          <w:szCs w:val="24"/>
+        </w:rPr>
+      </w:pPr>
+      <w:r>
+        <w:rPr>
+          <w:rFonts w:ascii="Consolas" w:hAnsi="Consolas"/>
+          <w:sz w:val="24"/>
+          <w:szCs w:val="24"/>
+          <w:highlight w:val="yellow"/>
+        </w:rPr>
+        <w:t>Configuration Server Application</w:t>
+      </w:r>
+    </w:p>
+    <w:p>
+      <w:pPr>
+        <w:rPr>
+          <w:rFonts w:ascii="Consolas" w:hAnsi="Consolas"/>
+          <w:sz w:val="24"/>
+          <w:szCs w:val="24"/>
+        </w:rPr>
+      </w:pPr>
+      <w:r>
+        <w:rPr>
+          <w:rFonts w:ascii="Consolas" w:hAnsi="Consolas"/>
+          <w:noProof/>
+          <w:sz w:val="24"/>
+          <w:szCs w:val="24"/>
+        </w:rPr>
+        <w:drawing>
+          <wp:inline distT="0" distB="0" distL="0" distR="0">
+            <wp:extent cx="5727700" cy="2552700"/>
+            <wp:effectExtent l="19050" t="0" r="6350" b="0"/>
+            <wp:docPr id="73" name="Picture 5"/>
+            <wp:cNvGraphicFramePr>
+              <a:graphicFrameLocks xmlns:a="http://schemas.openxmlformats.org/drawingml/2006/main" noChangeAspect="1"/>
+            </wp:cNvGraphicFramePr>
+            <a:graphic xmlns:a="http://schemas.openxmlformats.org/drawingml/2006/main">
+              <a:graphicData uri="http://schemas.openxmlformats.org/drawingml/2006/picture">
+                <pic:pic xmlns:pic="http://schemas.openxmlformats.org/drawingml/2006/picture">
+                  <pic:nvPicPr>
+                    <pic:cNvPr id="0" name="Picture 5"/>
+                    <pic:cNvPicPr>
+                      <a:picLocks noChangeAspect="1" noChangeArrowheads="1"/>
+                    </pic:cNvPicPr>
+                  </pic:nvPicPr>
+                  <pic:blipFill>
+                    <a:blip r:embed="rId75"/>
+                    <a:srcRect/>
+                    <a:stretch>
+                      <a:fillRect/>
+                    </a:stretch>
+                  </pic:blipFill>
+                  <pic:spPr bwMode="auto">
+                    <a:xfrm>
+                      <a:off x="0" y="0"/>
+                      <a:ext cx="5727700" cy="2552700"/>
+                    </a:xfrm>
+                    <a:prstGeom prst="rect">
+                      <a:avLst/>
+                    </a:prstGeom>
+                    <a:noFill/>
+                    <a:ln w="9525">
+                      <a:noFill/>
+                      <a:miter lim="800000"/>
+                      <a:headEnd/>
+                      <a:tailEnd/>
+                    </a:ln>
+                  </pic:spPr>
+                </pic:pic>
+              </a:graphicData>
+            </a:graphic>
+          </wp:inline>
+        </w:drawing>
+      </w:r>
+    </w:p>
+    <w:p>
+      <w:pPr>
+        <w:rPr>
+          <w:rFonts w:ascii="Consolas" w:hAnsi="Consolas"/>
+          <w:sz w:val="24"/>
+          <w:szCs w:val="24"/>
+        </w:rPr>
+      </w:pPr>
+    </w:p>
+    <w:p>
+      <w:pPr>
+        <w:rPr>
+          <w:rFonts w:ascii="Consolas" w:hAnsi="Consolas"/>
+          <w:sz w:val="24"/>
+          <w:szCs w:val="24"/>
+        </w:rPr>
+      </w:pPr>
+      <w:r>
+        <w:rPr>
+          <w:rFonts w:ascii="Consolas" w:hAnsi="Consolas"/>
+          <w:sz w:val="24"/>
+          <w:szCs w:val="24"/>
+          <w:highlight w:val="yellow"/>
+        </w:rPr>
+        <w:t>Step 2: Service discovery that connects to the configuration server</w:t>
+      </w:r>
+    </w:p>
+    <w:p>
+      <w:pPr>
+        <w:rPr>
+          <w:rFonts w:ascii="Consolas" w:hAnsi="Consolas"/>
+          <w:sz w:val="24"/>
+          <w:szCs w:val="24"/>
+        </w:rPr>
+      </w:pPr>
+    </w:p>
+    <w:p>
+      <w:pPr>
+        <w:rPr>
+          <w:rFonts w:ascii="Consolas" w:hAnsi="Consolas"/>
+          <w:sz w:val="24"/>
+          <w:szCs w:val="24"/>
+        </w:rPr>
+      </w:pPr>
+      <w:r>
+        <w:rPr>
+          <w:rFonts w:ascii="Consolas" w:hAnsi="Consolas"/>
+          <w:noProof/>
+          <w:sz w:val="24"/>
+          <w:szCs w:val="24"/>
+        </w:rPr>
+        <w:drawing>
+          <wp:inline distT="0" distB="0" distL="0" distR="0">
+            <wp:extent cx="5720715" cy="2809240"/>
+            <wp:effectExtent l="19050" t="0" r="0" b="0"/>
+            <wp:docPr id="74" name="Picture 6"/>
+            <wp:cNvGraphicFramePr>
+              <a:graphicFrameLocks xmlns:a="http://schemas.openxmlformats.org/drawingml/2006/main" noChangeAspect="1"/>
+            </wp:cNvGraphicFramePr>
+            <a:graphic xmlns:a="http://schemas.openxmlformats.org/drawingml/2006/main">
+              <a:graphicData uri="http://schemas.openxmlformats.org/drawingml/2006/picture">
+                <pic:pic xmlns:pic="http://schemas.openxmlformats.org/drawingml/2006/picture">
+                  <pic:nvPicPr>
+                    <pic:cNvPr id="0" name="Picture 6"/>
+                    <pic:cNvPicPr>
+                      <a:picLocks noChangeAspect="1" noChangeArrowheads="1"/>
+                    </pic:cNvPicPr>
+                  </pic:nvPicPr>
+                  <pic:blipFill>
+                    <a:blip r:embed="rId76"/>
+                    <a:srcRect/>
+                    <a:stretch>
+                      <a:fillRect/>
+                    </a:stretch>
+                  </pic:blipFill>
+                  <pic:spPr bwMode="auto">
+                    <a:xfrm>
+                      <a:off x="0" y="0"/>
+                      <a:ext cx="5720715" cy="2809240"/>
+                    </a:xfrm>
+                    <a:prstGeom prst="rect">
+                      <a:avLst/>
+                    </a:prstGeom>
+                    <a:noFill/>
+                    <a:ln w="9525">
+                      <a:noFill/>
+                      <a:miter lim="800000"/>
+                      <a:headEnd/>
+                      <a:tailEnd/>
+                    </a:ln>
+                  </pic:spPr>
+                </pic:pic>
+              </a:graphicData>
+            </a:graphic>
+          </wp:inline>
+        </w:drawing>
+      </w:r>
+    </w:p>
+    <w:p>
+      <w:pPr>
+        <w:rPr>
+          <w:rFonts w:ascii="Consolas" w:hAnsi="Consolas"/>
+          <w:sz w:val="24"/>
+          <w:szCs w:val="24"/>
+        </w:rPr>
+      </w:pPr>
+    </w:p>
+    <w:p>
+      <w:pPr>
+        <w:rPr>
+          <w:rFonts w:ascii="Consolas" w:hAnsi="Consolas"/>
+          <w:sz w:val="24"/>
+          <w:szCs w:val="24"/>
+        </w:rPr>
+      </w:pPr>
+      <w:r>
+        <w:rPr>
+          <w:rFonts w:ascii="Consolas" w:hAnsi="Consolas"/>
+          <w:sz w:val="24"/>
+          <w:szCs w:val="24"/>
+        </w:rPr>
+        <w:t xml:space="preserve">Since this service discovery need to fetch the configuration from the configuration server it has to provide configuration server </w:t>
+      </w:r>
+      <w:proofErr w:type="spellStart"/>
+      <w:r>
+        <w:rPr>
+          <w:rFonts w:ascii="Consolas" w:hAnsi="Consolas"/>
+          <w:sz w:val="24"/>
+          <w:szCs w:val="24"/>
+        </w:rPr>
+        <w:t>uri</w:t>
+      </w:r>
+      <w:proofErr w:type="spellEnd"/>
+    </w:p>
+    <w:p>
+      <w:pPr>
+        <w:rPr>
+          <w:rFonts w:ascii="Consolas" w:hAnsi="Consolas"/>
+          <w:sz w:val="24"/>
+          <w:szCs w:val="24"/>
+        </w:rPr>
+      </w:pPr>
+      <w:r>
+        <w:rPr>
+          <w:rFonts w:ascii="Consolas" w:hAnsi="Consolas"/>
+          <w:sz w:val="24"/>
+          <w:szCs w:val="24"/>
+          <w:highlight w:val="yellow"/>
+        </w:rPr>
+        <w:t>bootstrap.yml</w:t>
+      </w:r>
+    </w:p>
+    <w:p>
+      <w:pPr>
+        <w:rPr>
+          <w:rFonts w:ascii="Consolas" w:hAnsi="Consolas"/>
+          <w:sz w:val="24"/>
+          <w:szCs w:val="24"/>
+        </w:rPr>
+      </w:pPr>
+      <w:r>
+        <w:rPr>
+          <w:rFonts w:ascii="Consolas" w:hAnsi="Consolas"/>
+          <w:noProof/>
+          <w:sz w:val="24"/>
+          <w:szCs w:val="24"/>
+        </w:rPr>
+        <w:drawing>
+          <wp:inline distT="0" distB="0" distL="0" distR="0">
+            <wp:extent cx="3891915" cy="1668145"/>
+            <wp:effectExtent l="19050" t="0" r="0" b="0"/>
+            <wp:docPr id="75" name="Picture 7"/>
+            <wp:cNvGraphicFramePr>
+              <a:graphicFrameLocks xmlns:a="http://schemas.openxmlformats.org/drawingml/2006/main" noChangeAspect="1"/>
+            </wp:cNvGraphicFramePr>
+            <a:graphic xmlns:a="http://schemas.openxmlformats.org/drawingml/2006/main">
+              <a:graphicData uri="http://schemas.openxmlformats.org/drawingml/2006/picture">
+                <pic:pic xmlns:pic="http://schemas.openxmlformats.org/drawingml/2006/picture">
+                  <pic:nvPicPr>
+                    <pic:cNvPr id="0" name="Picture 7"/>
+                    <pic:cNvPicPr>
+                      <a:picLocks noChangeAspect="1" noChangeArrowheads="1"/>
+                    </pic:cNvPicPr>
+                  </pic:nvPicPr>
+                  <pic:blipFill>
+                    <a:blip r:embed="rId77"/>
+                    <a:srcRect/>
+                    <a:stretch>
+                      <a:fillRect/>
+                    </a:stretch>
+                  </pic:blipFill>
+                  <pic:spPr bwMode="auto">
+                    <a:xfrm>
+                      <a:off x="0" y="0"/>
+                      <a:ext cx="3891915" cy="1668145"/>
+                    </a:xfrm>
+                    <a:prstGeom prst="rect">
+                      <a:avLst/>
+                    </a:prstGeom>
+                    <a:noFill/>
+                    <a:ln w="9525">
+                      <a:noFill/>
+                      <a:miter lim="800000"/>
+                      <a:headEnd/>
+                      <a:tailEnd/>
+                    </a:ln>
+                  </pic:spPr>
+                </pic:pic>
+              </a:graphicData>
+            </a:graphic>
+          </wp:inline>
+        </w:drawing>
+      </w:r>
+    </w:p>
+    <w:p>
+      <w:pPr>
+        <w:rPr>
+          <w:rFonts w:ascii="Consolas" w:hAnsi="Consolas"/>
+          <w:sz w:val="24"/>
+          <w:szCs w:val="24"/>
+        </w:rPr>
+      </w:pPr>
+      <w:r>
+        <w:rPr>
+          <w:rFonts w:ascii="Consolas" w:hAnsi="Consolas"/>
+          <w:sz w:val="24"/>
+          <w:szCs w:val="24"/>
+        </w:rPr>
+        <w:t xml:space="preserve">Note: </w:t>
+      </w:r>
+      <w:r>
+        <w:rPr>
+          <w:rFonts w:ascii="Consolas" w:hAnsi="Consolas"/>
+          <w:i/>
+          <w:sz w:val="24"/>
+          <w:szCs w:val="24"/>
+        </w:rPr>
+        <w:t>spring.application.name</w:t>
+      </w:r>
+      <w:r>
+        <w:rPr>
+          <w:rFonts w:ascii="Consolas" w:hAnsi="Consolas"/>
+          <w:sz w:val="24"/>
+          <w:szCs w:val="24"/>
+        </w:rPr>
+        <w:t xml:space="preserve"> will fetch the </w:t>
+      </w:r>
+      <w:r>
+        <w:rPr>
+          <w:rFonts w:ascii="Consolas" w:hAnsi="Consolas"/>
+          <w:i/>
+          <w:sz w:val="24"/>
+          <w:szCs w:val="24"/>
+          <w:highlight w:val="yellow"/>
+          <w:u w:val="single"/>
+        </w:rPr>
+        <w:t>service-discovery-app.yml</w:t>
+      </w:r>
+      <w:r>
+        <w:rPr>
+          <w:rFonts w:ascii="Consolas" w:hAnsi="Consolas"/>
+          <w:sz w:val="24"/>
+          <w:szCs w:val="24"/>
+        </w:rPr>
+        <w:t xml:space="preserve"> file from the configuration server running at </w:t>
+      </w:r>
+      <w:hyperlink r:id="rId78" w:history="1">
+        <w:r>
+          <w:rPr>
+            <w:rStyle w:val="Hyperlink"/>
+            <w:rFonts w:ascii="Consolas" w:hAnsi="Consolas"/>
+            <w:sz w:val="24"/>
+            <w:szCs w:val="24"/>
+          </w:rPr>
+          <w:t>http://localhost:8888/</w:t>
+        </w:r>
+      </w:hyperlink>
+    </w:p>
+    <w:p>
+      <w:pPr>
+        <w:rPr>
+          <w:rFonts w:ascii="Consolas" w:hAnsi="Consolas"/>
+          <w:sz w:val="24"/>
+          <w:szCs w:val="24"/>
+        </w:rPr>
+      </w:pPr>
+      <w:r>
+        <w:rPr>
+          <w:rFonts w:ascii="Consolas" w:hAnsi="Consolas"/>
+          <w:sz w:val="24"/>
+          <w:szCs w:val="24"/>
+          <w:highlight w:val="yellow"/>
+        </w:rPr>
+        <w:t>application.yml</w:t>
+      </w:r>
+    </w:p>
+    <w:p>
+      <w:pPr>
+        <w:rPr>
+          <w:rFonts w:ascii="Consolas" w:hAnsi="Consolas"/>
+          <w:sz w:val="24"/>
+          <w:szCs w:val="24"/>
+        </w:rPr>
+      </w:pPr>
+      <w:r>
+        <w:rPr>
+          <w:rFonts w:ascii="Consolas" w:hAnsi="Consolas"/>
+          <w:noProof/>
+          <w:sz w:val="24"/>
+          <w:szCs w:val="24"/>
+        </w:rPr>
+        <w:drawing>
+          <wp:inline distT="0" distB="0" distL="0" distR="0">
+            <wp:extent cx="2026285" cy="812165"/>
+            <wp:effectExtent l="19050" t="0" r="0" b="0"/>
+            <wp:docPr id="76" name="Picture 8"/>
+            <wp:cNvGraphicFramePr>
+              <a:graphicFrameLocks xmlns:a="http://schemas.openxmlformats.org/drawingml/2006/main" noChangeAspect="1"/>
+            </wp:cNvGraphicFramePr>
+            <a:graphic xmlns:a="http://schemas.openxmlformats.org/drawingml/2006/main">
+              <a:graphicData uri="http://schemas.openxmlformats.org/drawingml/2006/picture">
+                <pic:pic xmlns:pic="http://schemas.openxmlformats.org/drawingml/2006/picture">
+                  <pic:nvPicPr>
+                    <pic:cNvPr id="0" name="Picture 8"/>
+                    <pic:cNvPicPr>
+                      <a:picLocks noChangeAspect="1" noChangeArrowheads="1"/>
+                    </pic:cNvPicPr>
+                  </pic:nvPicPr>
+                  <pic:blipFill>
+                    <a:blip r:embed="rId79"/>
+                    <a:srcRect/>
+                    <a:stretch>
+                      <a:fillRect/>
+                    </a:stretch>
+                  </pic:blipFill>
+                  <pic:spPr bwMode="auto">
+                    <a:xfrm>
+                      <a:off x="0" y="0"/>
+                      <a:ext cx="2026285" cy="812165"/>
+                    </a:xfrm>
+                    <a:prstGeom prst="rect">
+                      <a:avLst/>
+                    </a:prstGeom>
+                    <a:noFill/>
+                    <a:ln w="9525">
+                      <a:noFill/>
+                      <a:miter lim="800000"/>
+                      <a:headEnd/>
+                      <a:tailEnd/>
+                    </a:ln>
+                  </pic:spPr>
+                </pic:pic>
+              </a:graphicData>
+            </a:graphic>
+          </wp:inline>
+        </w:drawing>
+      </w:r>
+    </w:p>
+    <w:p>
+      <w:pPr>
+        <w:rPr>
+          <w:rFonts w:ascii="Consolas" w:hAnsi="Consolas"/>
+          <w:sz w:val="24"/>
+          <w:szCs w:val="24"/>
+        </w:rPr>
+      </w:pPr>
+      <w:r>
+        <w:rPr>
+          <w:rFonts w:ascii="Consolas" w:hAnsi="Consolas"/>
+          <w:sz w:val="24"/>
+          <w:szCs w:val="24"/>
+        </w:rPr>
+        <w:t>Add @</w:t>
+      </w:r>
+      <w:proofErr w:type="spellStart"/>
+      <w:r>
+        <w:rPr>
+          <w:rFonts w:ascii="Consolas" w:hAnsi="Consolas"/>
+          <w:sz w:val="24"/>
+          <w:szCs w:val="24"/>
+        </w:rPr>
+        <w:t>EnableEurekaServer</w:t>
+      </w:r>
+      <w:proofErr w:type="spellEnd"/>
+      <w:r>
+        <w:rPr>
+          <w:rFonts w:ascii="Consolas" w:hAnsi="Consolas"/>
+          <w:sz w:val="24"/>
+          <w:szCs w:val="24"/>
+        </w:rPr>
+        <w:t xml:space="preserve"> in the main method</w:t>
+      </w:r>
+    </w:p>
+    <w:p>
+      <w:pPr>
+        <w:rPr>
+          <w:rFonts w:ascii="Consolas" w:hAnsi="Consolas"/>
+          <w:sz w:val="24"/>
+          <w:szCs w:val="24"/>
+        </w:rPr>
+      </w:pPr>
+      <w:r>
+        <w:rPr>
+          <w:rFonts w:ascii="Consolas" w:hAnsi="Consolas"/>
+          <w:noProof/>
+          <w:sz w:val="24"/>
+          <w:szCs w:val="24"/>
+        </w:rPr>
+        <w:lastRenderedPageBreak/>
+        <w:drawing>
+          <wp:inline distT="0" distB="0" distL="0" distR="0">
+            <wp:extent cx="5727700" cy="2165350"/>
+            <wp:effectExtent l="19050" t="0" r="6350" b="0"/>
+            <wp:docPr id="77" name="Picture 9"/>
+            <wp:cNvGraphicFramePr>
+              <a:graphicFrameLocks xmlns:a="http://schemas.openxmlformats.org/drawingml/2006/main" noChangeAspect="1"/>
+            </wp:cNvGraphicFramePr>
+            <a:graphic xmlns:a="http://schemas.openxmlformats.org/drawingml/2006/main">
+              <a:graphicData uri="http://schemas.openxmlformats.org/drawingml/2006/picture">
+                <pic:pic xmlns:pic="http://schemas.openxmlformats.org/drawingml/2006/picture">
+                  <pic:nvPicPr>
+                    <pic:cNvPr id="0" name="Picture 9"/>
+                    <pic:cNvPicPr>
+                      <a:picLocks noChangeAspect="1" noChangeArrowheads="1"/>
+                    </pic:cNvPicPr>
+                  </pic:nvPicPr>
+                  <pic:blipFill>
+                    <a:blip r:embed="rId80"/>
+                    <a:srcRect/>
+                    <a:stretch>
+                      <a:fillRect/>
+                    </a:stretch>
+                  </pic:blipFill>
+                  <pic:spPr bwMode="auto">
+                    <a:xfrm>
+                      <a:off x="0" y="0"/>
+                      <a:ext cx="5727700" cy="2165350"/>
+                    </a:xfrm>
+                    <a:prstGeom prst="rect">
+                      <a:avLst/>
+                    </a:prstGeom>
+                    <a:noFill/>
+                    <a:ln w="9525">
+                      <a:noFill/>
+                      <a:miter lim="800000"/>
+                      <a:headEnd/>
+                      <a:tailEnd/>
+                    </a:ln>
+                  </pic:spPr>
+                </pic:pic>
+              </a:graphicData>
+            </a:graphic>
+          </wp:inline>
+        </w:drawing>
+      </w:r>
+    </w:p>
+    <w:p>
+      <w:pPr>
+        <w:rPr>
+          <w:rFonts w:ascii="Consolas" w:hAnsi="Consolas"/>
+          <w:sz w:val="24"/>
+          <w:szCs w:val="24"/>
+        </w:rPr>
+      </w:pPr>
+      <w:r>
+        <w:rPr>
+          <w:rFonts w:ascii="Consolas" w:hAnsi="Consolas"/>
+          <w:sz w:val="24"/>
+          <w:szCs w:val="24"/>
+          <w:highlight w:val="yellow"/>
+        </w:rPr>
+        <w:t>After launch</w:t>
+      </w:r>
+    </w:p>
+    <w:p>
+      <w:pPr>
+        <w:rPr>
+          <w:rFonts w:ascii="Consolas" w:hAnsi="Consolas"/>
+          <w:sz w:val="24"/>
+          <w:szCs w:val="24"/>
+        </w:rPr>
+      </w:pPr>
+      <w:r>
+        <w:rPr>
+          <w:rFonts w:ascii="Consolas" w:hAnsi="Consolas"/>
+          <w:noProof/>
+          <w:sz w:val="24"/>
+          <w:szCs w:val="24"/>
+        </w:rPr>
+        <w:drawing>
+          <wp:inline distT="0" distB="0" distL="0" distR="0">
+            <wp:extent cx="5727700" cy="1543685"/>
+            <wp:effectExtent l="19050" t="0" r="6350" b="0"/>
+            <wp:docPr id="78" name="Picture 10"/>
+            <wp:cNvGraphicFramePr>
+              <a:graphicFrameLocks xmlns:a="http://schemas.openxmlformats.org/drawingml/2006/main" noChangeAspect="1"/>
+            </wp:cNvGraphicFramePr>
+            <a:graphic xmlns:a="http://schemas.openxmlformats.org/drawingml/2006/main">
+              <a:graphicData uri="http://schemas.openxmlformats.org/drawingml/2006/picture">
+                <pic:pic xmlns:pic="http://schemas.openxmlformats.org/drawingml/2006/picture">
+                  <pic:nvPicPr>
+                    <pic:cNvPr id="0" name="Picture 10"/>
+                    <pic:cNvPicPr>
+                      <a:picLocks noChangeAspect="1" noChangeArrowheads="1"/>
+                    </pic:cNvPicPr>
+                  </pic:nvPicPr>
+                  <pic:blipFill>
+                    <a:blip r:embed="rId81"/>
+                    <a:srcRect/>
+                    <a:stretch>
+                      <a:fillRect/>
+                    </a:stretch>
+                  </pic:blipFill>
+                  <pic:spPr bwMode="auto">
+                    <a:xfrm>
+                      <a:off x="0" y="0"/>
+                      <a:ext cx="5727700" cy="1543685"/>
+                    </a:xfrm>
+                    <a:prstGeom prst="rect">
+                      <a:avLst/>
+                    </a:prstGeom>
+                    <a:noFill/>
+                    <a:ln w="9525">
+                      <a:noFill/>
+                      <a:miter lim="800000"/>
+                      <a:headEnd/>
+                      <a:tailEnd/>
+                    </a:ln>
+                  </pic:spPr>
+                </pic:pic>
+              </a:graphicData>
+            </a:graphic>
+          </wp:inline>
+        </w:drawing>
+      </w:r>
+    </w:p>
+    <w:p>
+      <w:pPr>
+        <w:rPr>
+          <w:rFonts w:ascii="Consolas" w:hAnsi="Consolas"/>
+          <w:sz w:val="24"/>
+          <w:szCs w:val="24"/>
+        </w:rPr>
+      </w:pPr>
+      <w:r>
+        <w:rPr>
+          <w:rFonts w:ascii="Consolas" w:hAnsi="Consolas"/>
+          <w:sz w:val="24"/>
+          <w:szCs w:val="24"/>
+        </w:rPr>
+        <w:t xml:space="preserve">Note: above project name can be used as </w:t>
+      </w:r>
+      <w:r>
+        <w:rPr>
+          <w:rFonts w:ascii="Consolas" w:hAnsi="Consolas"/>
+          <w:sz w:val="24"/>
+          <w:szCs w:val="24"/>
+          <w:highlight w:val="yellow"/>
+        </w:rPr>
+        <w:t>service-discovery-</w:t>
+      </w:r>
+      <w:proofErr w:type="spellStart"/>
+      <w:r>
+        <w:rPr>
+          <w:rFonts w:ascii="Consolas" w:hAnsi="Consolas"/>
+          <w:sz w:val="24"/>
+          <w:szCs w:val="24"/>
+          <w:highlight w:val="yellow"/>
+        </w:rPr>
+        <w:t>config</w:t>
+      </w:r>
+      <w:proofErr w:type="spellEnd"/>
+      <w:r>
+        <w:rPr>
+          <w:rFonts w:ascii="Consolas" w:hAnsi="Consolas"/>
+          <w:sz w:val="24"/>
+          <w:szCs w:val="24"/>
+          <w:highlight w:val="yellow"/>
+        </w:rPr>
+        <w:t>-client instead</w:t>
+      </w:r>
+      <w:r>
+        <w:rPr>
+          <w:rFonts w:ascii="Consolas" w:hAnsi="Consolas"/>
+          <w:sz w:val="24"/>
+          <w:szCs w:val="24"/>
+        </w:rPr>
+        <w:t xml:space="preserve"> of service-discovery-</w:t>
+      </w:r>
+      <w:proofErr w:type="spellStart"/>
+      <w:r>
+        <w:rPr>
+          <w:rFonts w:ascii="Consolas" w:hAnsi="Consolas"/>
+          <w:sz w:val="24"/>
+          <w:szCs w:val="24"/>
+        </w:rPr>
+        <w:t>config</w:t>
+      </w:r>
+      <w:proofErr w:type="spellEnd"/>
+      <w:r>
+        <w:rPr>
+          <w:rFonts w:ascii="Consolas" w:hAnsi="Consolas"/>
+          <w:sz w:val="24"/>
+          <w:szCs w:val="24"/>
+        </w:rPr>
+        <w:t>-server</w:t>
+      </w:r>
+    </w:p>
+    <w:p>
+      <w:pPr>
+        <w:rPr>
+          <w:rFonts w:ascii="Consolas" w:hAnsi="Consolas"/>
+          <w:sz w:val="24"/>
+          <w:szCs w:val="24"/>
+        </w:rPr>
+      </w:pPr>
+    </w:p>
+    <w:p>
+      <w:pPr>
+        <w:rPr>
+          <w:rFonts w:ascii="Consolas" w:hAnsi="Consolas"/>
+          <w:sz w:val="24"/>
+          <w:szCs w:val="24"/>
+        </w:rPr>
+      </w:pPr>
+      <w:r>
+        <w:rPr>
+          <w:rFonts w:ascii="Consolas" w:hAnsi="Consolas"/>
+          <w:sz w:val="24"/>
+          <w:szCs w:val="24"/>
+          <w:highlight w:val="yellow"/>
+        </w:rPr>
+        <w:t>Step3:</w:t>
+      </w:r>
+      <w:r>
+        <w:rPr>
+          <w:rFonts w:ascii="Consolas" w:hAnsi="Consolas"/>
+          <w:sz w:val="24"/>
+          <w:szCs w:val="24"/>
+        </w:rPr>
+        <w:t xml:space="preserve"> A microservice </w:t>
+      </w:r>
+      <w:r>
+        <w:rPr>
+          <w:rFonts w:ascii="Consolas" w:hAnsi="Consolas"/>
+          <w:sz w:val="24"/>
+          <w:szCs w:val="24"/>
+        </w:rPr>
+        <w:t>that has to register to the service discovery and fetch the configurations from the configuration server</w:t>
+      </w:r>
+    </w:p>
+    <w:p>
+      <w:pPr>
+        <w:rPr>
+          <w:rFonts w:ascii="Consolas" w:hAnsi="Consolas"/>
+          <w:sz w:val="24"/>
+          <w:szCs w:val="24"/>
+        </w:rPr>
+      </w:pPr>
+      <w:r>
+        <w:rPr>
+          <w:rFonts w:ascii="Consolas" w:hAnsi="Consolas"/>
+          <w:noProof/>
+          <w:sz w:val="24"/>
+          <w:szCs w:val="24"/>
+        </w:rPr>
+        <w:drawing>
+          <wp:inline distT="0" distB="0" distL="0" distR="0">
+            <wp:extent cx="5727700" cy="2772410"/>
+            <wp:effectExtent l="19050" t="0" r="6350" b="0"/>
+            <wp:docPr id="79" name="Picture 11"/>
+            <wp:cNvGraphicFramePr>
+              <a:graphicFrameLocks xmlns:a="http://schemas.openxmlformats.org/drawingml/2006/main" noChangeAspect="1"/>
+            </wp:cNvGraphicFramePr>
+            <a:graphic xmlns:a="http://schemas.openxmlformats.org/drawingml/2006/main">
+              <a:graphicData uri="http://schemas.openxmlformats.org/drawingml/2006/picture">
+                <pic:pic xmlns:pic="http://schemas.openxmlformats.org/drawingml/2006/picture">
+                  <pic:nvPicPr>
+                    <pic:cNvPr id="0" name="Picture 11"/>
+                    <pic:cNvPicPr>
+                      <a:picLocks noChangeAspect="1" noChangeArrowheads="1"/>
+                    </pic:cNvPicPr>
+                  </pic:nvPicPr>
+                  <pic:blipFill>
+                    <a:blip r:embed="rId82"/>
+                    <a:srcRect/>
+                    <a:stretch>
+                      <a:fillRect/>
+                    </a:stretch>
+                  </pic:blipFill>
+                  <pic:spPr bwMode="auto">
+                    <a:xfrm>
+                      <a:off x="0" y="0"/>
+                      <a:ext cx="5727700" cy="2772410"/>
+                    </a:xfrm>
+                    <a:prstGeom prst="rect">
+                      <a:avLst/>
+                    </a:prstGeom>
+                    <a:noFill/>
+                    <a:ln w="9525">
+                      <a:noFill/>
+                      <a:miter lim="800000"/>
+                      <a:headEnd/>
+                      <a:tailEnd/>
+                    </a:ln>
+                  </pic:spPr>
+                </pic:pic>
+              </a:graphicData>
+            </a:graphic>
+          </wp:inline>
+        </w:drawing>
+      </w:r>
+    </w:p>
+    <w:p>
+      <w:pPr>
+        <w:rPr>
+          <w:rFonts w:ascii="Consolas" w:hAnsi="Consolas"/>
+          <w:sz w:val="24"/>
+          <w:szCs w:val="24"/>
+        </w:rPr>
+      </w:pPr>
+    </w:p>
+    <w:p>
+      <w:pPr>
+        <w:rPr>
+          <w:rFonts w:ascii="Consolas" w:hAnsi="Consolas"/>
+          <w:sz w:val="24"/>
+          <w:szCs w:val="24"/>
+        </w:rPr>
+      </w:pPr>
+      <w:r>
+        <w:rPr>
+          <w:rFonts w:ascii="Consolas" w:hAnsi="Consolas"/>
+          <w:sz w:val="24"/>
+          <w:szCs w:val="24"/>
+        </w:rPr>
+        <w:lastRenderedPageBreak/>
+        <w:t>Add @</w:t>
+      </w:r>
+      <w:proofErr w:type="spellStart"/>
+      <w:r>
+        <w:rPr>
+          <w:rFonts w:ascii="Consolas" w:hAnsi="Consolas"/>
+          <w:sz w:val="24"/>
+          <w:szCs w:val="24"/>
+        </w:rPr>
+        <w:t>EnableEurekaClient</w:t>
+      </w:r>
+      <w:proofErr w:type="spellEnd"/>
+      <w:r>
+        <w:rPr>
+          <w:rFonts w:ascii="Consolas" w:hAnsi="Consolas"/>
+          <w:sz w:val="24"/>
+          <w:szCs w:val="24"/>
+        </w:rPr>
+        <w:t xml:space="preserve"> to the application</w:t>
+      </w:r>
+    </w:p>
+    <w:p>
+      <w:pPr>
+        <w:rPr>
+          <w:rFonts w:ascii="Consolas" w:hAnsi="Consolas"/>
+          <w:sz w:val="24"/>
+          <w:szCs w:val="24"/>
+        </w:rPr>
+      </w:pPr>
+      <w:r>
+        <w:rPr>
+          <w:rFonts w:ascii="Consolas" w:hAnsi="Consolas"/>
+          <w:noProof/>
+          <w:sz w:val="24"/>
+          <w:szCs w:val="24"/>
+        </w:rPr>
+        <w:drawing>
+          <wp:inline distT="0" distB="0" distL="0" distR="0">
+            <wp:extent cx="5727700" cy="2421255"/>
+            <wp:effectExtent l="19050" t="0" r="6350" b="0"/>
+            <wp:docPr id="80" name="Picture 12"/>
+            <wp:cNvGraphicFramePr>
+              <a:graphicFrameLocks xmlns:a="http://schemas.openxmlformats.org/drawingml/2006/main" noChangeAspect="1"/>
+            </wp:cNvGraphicFramePr>
+            <a:graphic xmlns:a="http://schemas.openxmlformats.org/drawingml/2006/main">
+              <a:graphicData uri="http://schemas.openxmlformats.org/drawingml/2006/picture">
+                <pic:pic xmlns:pic="http://schemas.openxmlformats.org/drawingml/2006/picture">
+                  <pic:nvPicPr>
+                    <pic:cNvPr id="0" name="Picture 12"/>
+                    <pic:cNvPicPr>
+                      <a:picLocks noChangeAspect="1" noChangeArrowheads="1"/>
+                    </pic:cNvPicPr>
+                  </pic:nvPicPr>
+                  <pic:blipFill>
+                    <a:blip r:embed="rId83"/>
+                    <a:srcRect/>
+                    <a:stretch>
+                      <a:fillRect/>
+                    </a:stretch>
+                  </pic:blipFill>
+                  <pic:spPr bwMode="auto">
+                    <a:xfrm>
+                      <a:off x="0" y="0"/>
+                      <a:ext cx="5727700" cy="2421255"/>
+                    </a:xfrm>
+                    <a:prstGeom prst="rect">
+                      <a:avLst/>
+                    </a:prstGeom>
+                    <a:noFill/>
+                    <a:ln w="9525">
+                      <a:noFill/>
+                      <a:miter lim="800000"/>
+                      <a:headEnd/>
+                      <a:tailEnd/>
+                    </a:ln>
+                  </pic:spPr>
+                </pic:pic>
+              </a:graphicData>
+            </a:graphic>
+          </wp:inline>
+        </w:drawing>
+      </w:r>
+    </w:p>
+    <w:p>
+      <w:pPr>
+        <w:rPr>
+          <w:rFonts w:ascii="Consolas" w:hAnsi="Consolas"/>
+          <w:sz w:val="24"/>
+          <w:szCs w:val="24"/>
+        </w:rPr>
+      </w:pPr>
+      <w:r>
+        <w:rPr>
+          <w:rFonts w:ascii="Consolas" w:hAnsi="Consolas"/>
+          <w:sz w:val="24"/>
+          <w:szCs w:val="24"/>
+          <w:highlight w:val="yellow"/>
+        </w:rPr>
+        <w:t>bootstrap.yml</w:t>
+      </w:r>
+    </w:p>
+    <w:p>
+      <w:pPr>
+        <w:rPr>
+          <w:rFonts w:ascii="Consolas" w:hAnsi="Consolas"/>
+          <w:sz w:val="24"/>
+          <w:szCs w:val="24"/>
+        </w:rPr>
+      </w:pPr>
+      <w:r>
+        <w:rPr>
+          <w:rFonts w:ascii="Consolas" w:hAnsi="Consolas"/>
+          <w:noProof/>
+          <w:sz w:val="24"/>
+          <w:szCs w:val="24"/>
+        </w:rPr>
+        <w:drawing>
+          <wp:inline distT="0" distB="0" distL="0" distR="0">
+            <wp:extent cx="3950335" cy="2260600"/>
+            <wp:effectExtent l="19050" t="0" r="0" b="0"/>
+            <wp:docPr id="81" name="Picture 13"/>
+            <wp:cNvGraphicFramePr>
+              <a:graphicFrameLocks xmlns:a="http://schemas.openxmlformats.org/drawingml/2006/main" noChangeAspect="1"/>
+            </wp:cNvGraphicFramePr>
+            <a:graphic xmlns:a="http://schemas.openxmlformats.org/drawingml/2006/main">
+              <a:graphicData uri="http://schemas.openxmlformats.org/drawingml/2006/picture">
+                <pic:pic xmlns:pic="http://schemas.openxmlformats.org/drawingml/2006/picture">
+                  <pic:nvPicPr>
+                    <pic:cNvPr id="0" name="Picture 13"/>
+                    <pic:cNvPicPr>
+                      <a:picLocks noChangeAspect="1" noChangeArrowheads="1"/>
+                    </pic:cNvPicPr>
+                  </pic:nvPicPr>
+                  <pic:blipFill>
+                    <a:blip r:embed="rId84"/>
+                    <a:srcRect/>
+                    <a:stretch>
+                      <a:fillRect/>
+                    </a:stretch>
+                  </pic:blipFill>
+                  <pic:spPr bwMode="auto">
+                    <a:xfrm>
+                      <a:off x="0" y="0"/>
+                      <a:ext cx="3950335" cy="2260600"/>
+                    </a:xfrm>
+                    <a:prstGeom prst="rect">
+                      <a:avLst/>
+                    </a:prstGeom>
+                    <a:noFill/>
+                    <a:ln w="9525">
+                      <a:noFill/>
+                      <a:miter lim="800000"/>
+                      <a:headEnd/>
+                      <a:tailEnd/>
+                    </a:ln>
+                  </pic:spPr>
+                </pic:pic>
+              </a:graphicData>
+            </a:graphic>
+          </wp:inline>
+        </w:drawing>
+      </w:r>
+    </w:p>
+    <w:p>
+      <w:pPr>
+        <w:rPr>
+          <w:rFonts w:ascii="Consolas" w:hAnsi="Consolas"/>
+          <w:sz w:val="24"/>
+          <w:szCs w:val="24"/>
+        </w:rPr>
+      </w:pPr>
+      <w:r>
+        <w:rPr>
+          <w:rFonts w:ascii="Consolas" w:hAnsi="Consolas"/>
+          <w:sz w:val="24"/>
+          <w:szCs w:val="24"/>
+          <w:highlight w:val="yellow"/>
+        </w:rPr>
+        <w:t>application.yml</w:t>
+      </w:r>
+    </w:p>
+    <w:p>
+      <w:pPr>
+        <w:autoSpaceDE w:val="0"/>
+        <w:autoSpaceDN w:val="0"/>
+        <w:adjustRightInd w:val="0"/>
+        <w:spacing w:after="0" w:line="240" w:lineRule="auto"/>
+        <w:rPr>
+          <w:rFonts w:ascii="Consolas" w:hAnsi="Consolas" w:cs="Consolas"/>
+          <w:sz w:val="24"/>
+          <w:szCs w:val="24"/>
+        </w:rPr>
+      </w:pPr>
+      <w:proofErr w:type="gramStart"/>
+      <w:r>
+        <w:rPr>
+          <w:rFonts w:ascii="Consolas" w:hAnsi="Consolas" w:cs="Consolas"/>
+          <w:color w:val="268BD2"/>
+          <w:sz w:val="24"/>
+          <w:szCs w:val="24"/>
+        </w:rPr>
+        <w:t>server</w:t>
+      </w:r>
+      <w:proofErr w:type="gramEnd"/>
+      <w:r>
+        <w:rPr>
+          <w:rFonts w:ascii="Consolas" w:hAnsi="Consolas" w:cs="Consolas"/>
+          <w:color w:val="000000"/>
+          <w:sz w:val="24"/>
+          <w:szCs w:val="24"/>
+        </w:rPr>
+        <w:t>:</w:t>
+      </w:r>
+    </w:p>
+    <w:p>
+      <w:pPr>
+        <w:rPr>
+          <w:rFonts w:ascii="Consolas" w:hAnsi="Consolas"/>
+          <w:sz w:val="24"/>
+          <w:szCs w:val="24"/>
+        </w:rPr>
+      </w:pPr>
+      <w:r>
+        <w:rPr>
+          <w:rFonts w:ascii="Consolas" w:hAnsi="Consolas" w:cs="Consolas"/>
+          <w:color w:val="000000"/>
+          <w:sz w:val="24"/>
+          <w:szCs w:val="24"/>
+        </w:rPr>
+        <w:t xml:space="preserve">  </w:t>
+      </w:r>
+      <w:proofErr w:type="gramStart"/>
+      <w:r>
+        <w:rPr>
+          <w:rFonts w:ascii="Consolas" w:hAnsi="Consolas" w:cs="Consolas"/>
+          <w:color w:val="268BD2"/>
+          <w:sz w:val="24"/>
+          <w:szCs w:val="24"/>
+        </w:rPr>
+        <w:t>port</w:t>
+      </w:r>
+      <w:proofErr w:type="gramEnd"/>
+      <w:r>
+        <w:rPr>
+          <w:rFonts w:ascii="Consolas" w:hAnsi="Consolas" w:cs="Consolas"/>
+          <w:color w:val="000000"/>
+          <w:sz w:val="24"/>
+          <w:szCs w:val="24"/>
+        </w:rPr>
+        <w:t xml:space="preserve">: </w:t>
+      </w:r>
+      <w:r>
+        <w:rPr>
+          <w:rFonts w:ascii="Consolas" w:hAnsi="Consolas" w:cs="Consolas"/>
+          <w:color w:val="D33682"/>
+          <w:sz w:val="24"/>
+          <w:szCs w:val="24"/>
+        </w:rPr>
+        <w:t>8081</w:t>
+      </w:r>
+    </w:p>
+    <w:p>
+      <w:pPr>
+        <w:rPr>
+          <w:rFonts w:ascii="Consolas" w:hAnsi="Consolas"/>
+          <w:sz w:val="24"/>
+          <w:szCs w:val="24"/>
+        </w:rPr>
+      </w:pPr>
+    </w:p>
+    <w:p>
+      <w:pPr>
+        <w:rPr>
+          <w:rFonts w:ascii="Consolas" w:hAnsi="Consolas"/>
+          <w:sz w:val="24"/>
+          <w:szCs w:val="24"/>
+        </w:rPr>
+      </w:pPr>
+      <w:r>
+        <w:rPr>
+          <w:rFonts w:ascii="Consolas" w:hAnsi="Consolas"/>
+          <w:sz w:val="24"/>
+          <w:szCs w:val="24"/>
+        </w:rPr>
+        <w:t>Create a rest endpoint that shows the configuration properties fetched from the configuration server.</w:t>
+      </w:r>
+    </w:p>
+    <w:p>
+      <w:pPr>
+        <w:rPr>
+          <w:rFonts w:ascii="Consolas" w:hAnsi="Consolas"/>
+          <w:sz w:val="24"/>
+          <w:szCs w:val="24"/>
+        </w:rPr>
+      </w:pPr>
+      <w:r>
+        <w:rPr>
+          <w:rFonts w:ascii="Consolas" w:hAnsi="Consolas"/>
+          <w:noProof/>
+          <w:sz w:val="24"/>
+          <w:szCs w:val="24"/>
+        </w:rPr>
+        <w:lastRenderedPageBreak/>
+        <w:drawing>
+          <wp:inline distT="0" distB="0" distL="0" distR="0">
+            <wp:extent cx="5727700" cy="4110990"/>
+            <wp:effectExtent l="19050" t="0" r="6350" b="0"/>
+            <wp:docPr id="85" name="Picture 19"/>
+            <wp:cNvGraphicFramePr>
+              <a:graphicFrameLocks xmlns:a="http://schemas.openxmlformats.org/drawingml/2006/main" noChangeAspect="1"/>
+            </wp:cNvGraphicFramePr>
+            <a:graphic xmlns:a="http://schemas.openxmlformats.org/drawingml/2006/main">
+              <a:graphicData uri="http://schemas.openxmlformats.org/drawingml/2006/picture">
+                <pic:pic xmlns:pic="http://schemas.openxmlformats.org/drawingml/2006/picture">
+                  <pic:nvPicPr>
+                    <pic:cNvPr id="0" name="Picture 19"/>
+                    <pic:cNvPicPr>
+                      <a:picLocks noChangeAspect="1" noChangeArrowheads="1"/>
+                    </pic:cNvPicPr>
+                  </pic:nvPicPr>
+                  <pic:blipFill>
+                    <a:blip r:embed="rId85"/>
+                    <a:srcRect/>
+                    <a:stretch>
+                      <a:fillRect/>
+                    </a:stretch>
+                  </pic:blipFill>
+                  <pic:spPr bwMode="auto">
+                    <a:xfrm>
+                      <a:off x="0" y="0"/>
+                      <a:ext cx="5727700" cy="4110990"/>
+                    </a:xfrm>
+                    <a:prstGeom prst="rect">
+                      <a:avLst/>
+                    </a:prstGeom>
+                    <a:noFill/>
+                    <a:ln w="9525">
+                      <a:noFill/>
+                      <a:miter lim="800000"/>
+                      <a:headEnd/>
+                      <a:tailEnd/>
+                    </a:ln>
+                  </pic:spPr>
+                </pic:pic>
+              </a:graphicData>
+            </a:graphic>
+          </wp:inline>
+        </w:drawing>
+      </w:r>
+    </w:p>
+    <w:p>
+      <w:pPr>
+        <w:rPr>
+          <w:rFonts w:ascii="Consolas" w:hAnsi="Consolas"/>
+          <w:sz w:val="24"/>
+          <w:szCs w:val="24"/>
+        </w:rPr>
+      </w:pPr>
+    </w:p>
+    <w:p>
+      <w:pPr>
+        <w:rPr>
+          <w:rFonts w:ascii="Consolas" w:hAnsi="Consolas"/>
+          <w:sz w:val="24"/>
+          <w:szCs w:val="24"/>
+        </w:rPr>
+      </w:pPr>
+      <w:r>
+        <w:rPr>
+          <w:rFonts w:ascii="Consolas" w:hAnsi="Consolas"/>
+          <w:sz w:val="24"/>
+          <w:szCs w:val="24"/>
+        </w:rPr>
+        <w:t>Now you must see the configuration fetched from the configuration server in the logs</w:t>
+      </w:r>
+    </w:p>
+    <w:p>
+      <w:pPr>
+        <w:rPr>
+          <w:rFonts w:ascii="Consolas" w:hAnsi="Consolas"/>
+          <w:sz w:val="24"/>
+          <w:szCs w:val="24"/>
+        </w:rPr>
+      </w:pPr>
+      <w:r>
+        <w:rPr>
+          <w:rFonts w:ascii="Consolas" w:hAnsi="Consolas"/>
+          <w:noProof/>
+          <w:sz w:val="24"/>
+          <w:szCs w:val="24"/>
+        </w:rPr>
+        <w:drawing>
+          <wp:inline distT="0" distB="0" distL="0" distR="0">
+            <wp:extent cx="5727700" cy="972820"/>
+            <wp:effectExtent l="19050" t="0" r="6350" b="0"/>
+            <wp:docPr id="83" name="Picture 15"/>
+            <wp:cNvGraphicFramePr>
+              <a:graphicFrameLocks xmlns:a="http://schemas.openxmlformats.org/drawingml/2006/main" noChangeAspect="1"/>
+            </wp:cNvGraphicFramePr>
+            <a:graphic xmlns:a="http://schemas.openxmlformats.org/drawingml/2006/main">
+              <a:graphicData uri="http://schemas.openxmlformats.org/drawingml/2006/picture">
+                <pic:pic xmlns:pic="http://schemas.openxmlformats.org/drawingml/2006/picture">
+                  <pic:nvPicPr>
+                    <pic:cNvPr id="0" name="Picture 15"/>
+                    <pic:cNvPicPr>
+                      <a:picLocks noChangeAspect="1" noChangeArrowheads="1"/>
+                    </pic:cNvPicPr>
+                  </pic:nvPicPr>
+                  <pic:blipFill>
+                    <a:blip r:embed="rId86"/>
+                    <a:srcRect/>
+                    <a:stretch>
+                      <a:fillRect/>
+                    </a:stretch>
+                  </pic:blipFill>
+                  <pic:spPr bwMode="auto">
+                    <a:xfrm>
+                      <a:off x="0" y="0"/>
+                      <a:ext cx="5727700" cy="972820"/>
+                    </a:xfrm>
+                    <a:prstGeom prst="rect">
+                      <a:avLst/>
+                    </a:prstGeom>
+                    <a:noFill/>
+                    <a:ln w="9525">
+                      <a:noFill/>
+                      <a:miter lim="800000"/>
+                      <a:headEnd/>
+                      <a:tailEnd/>
+                    </a:ln>
+                  </pic:spPr>
+                </pic:pic>
+              </a:graphicData>
+            </a:graphic>
+          </wp:inline>
+        </w:drawing>
+      </w:r>
+    </w:p>
+    <w:p>
+      <w:pPr>
+        <w:rPr>
+          <w:rFonts w:ascii="Consolas" w:hAnsi="Consolas"/>
+          <w:sz w:val="24"/>
+          <w:szCs w:val="24"/>
+        </w:rPr>
+      </w:pPr>
+    </w:p>
+    <w:p>
+      <w:pPr>
+        <w:rPr>
+          <w:rFonts w:ascii="Consolas" w:hAnsi="Consolas"/>
+          <w:sz w:val="24"/>
+          <w:szCs w:val="24"/>
+        </w:rPr>
+      </w:pPr>
+      <w:r>
+        <w:rPr>
+          <w:rFonts w:ascii="Consolas" w:hAnsi="Consolas"/>
+          <w:sz w:val="24"/>
+          <w:szCs w:val="24"/>
+        </w:rPr>
+        <w:t>Two things you can notice here is</w:t>
+      </w:r>
+    </w:p>
+    <w:p>
+      <w:pPr>
+        <w:pStyle w:val="ListParagraph"/>
+        <w:numPr>
+          <w:ilvl w:val="0"/>
+          <w:numId w:val="17"/>
+        </w:numPr>
+        <w:rPr>
+          <w:rFonts w:ascii="Consolas" w:hAnsi="Consolas"/>
+          <w:sz w:val="24"/>
+          <w:szCs w:val="24"/>
+        </w:rPr>
+      </w:pPr>
+      <w:r>
+        <w:rPr>
+          <w:rFonts w:ascii="Consolas" w:hAnsi="Consolas"/>
+          <w:sz w:val="24"/>
+          <w:szCs w:val="24"/>
+        </w:rPr>
+        <w:t xml:space="preserve">This application registers with eureka </w:t>
+      </w:r>
+    </w:p>
+    <w:p>
+      <w:pPr>
+        <w:pStyle w:val="ListParagraph"/>
+        <w:numPr>
+          <w:ilvl w:val="0"/>
+          <w:numId w:val="17"/>
+        </w:numPr>
+        <w:rPr>
+          <w:rFonts w:ascii="Consolas" w:hAnsi="Consolas"/>
+          <w:sz w:val="24"/>
+          <w:szCs w:val="24"/>
+        </w:rPr>
+      </w:pPr>
+      <w:r>
+        <w:rPr>
+          <w:rFonts w:ascii="Consolas" w:hAnsi="Consolas"/>
+          <w:sz w:val="24"/>
+          <w:szCs w:val="24"/>
+        </w:rPr>
+        <w:t>This application fetching configuration from configuration server</w:t>
+      </w:r>
+    </w:p>
+    <w:p>
+      <w:pPr>
+        <w:rPr>
+          <w:rFonts w:ascii="Consolas" w:hAnsi="Consolas"/>
+          <w:sz w:val="24"/>
+          <w:szCs w:val="24"/>
+        </w:rPr>
+      </w:pPr>
+      <w:r>
+        <w:rPr>
+          <w:rFonts w:ascii="Consolas" w:hAnsi="Consolas"/>
+          <w:noProof/>
+          <w:sz w:val="24"/>
+          <w:szCs w:val="24"/>
+        </w:rPr>
+        <w:lastRenderedPageBreak/>
+        <w:drawing>
+          <wp:inline distT="0" distB="0" distL="0" distR="0">
+            <wp:extent cx="3811270" cy="1492250"/>
+            <wp:effectExtent l="19050" t="0" r="0" b="0"/>
+            <wp:docPr id="86" name="Picture 20"/>
+            <wp:cNvGraphicFramePr>
+              <a:graphicFrameLocks xmlns:a="http://schemas.openxmlformats.org/drawingml/2006/main" noChangeAspect="1"/>
+            </wp:cNvGraphicFramePr>
+            <a:graphic xmlns:a="http://schemas.openxmlformats.org/drawingml/2006/main">
+              <a:graphicData uri="http://schemas.openxmlformats.org/drawingml/2006/picture">
+                <pic:pic xmlns:pic="http://schemas.openxmlformats.org/drawingml/2006/picture">
+                  <pic:nvPicPr>
+                    <pic:cNvPr id="0" name="Picture 20"/>
+                    <pic:cNvPicPr>
+                      <a:picLocks noChangeAspect="1" noChangeArrowheads="1"/>
+                    </pic:cNvPicPr>
+                  </pic:nvPicPr>
+                  <pic:blipFill>
+                    <a:blip r:embed="rId87"/>
+                    <a:srcRect/>
+                    <a:stretch>
+                      <a:fillRect/>
+                    </a:stretch>
+                  </pic:blipFill>
+                  <pic:spPr bwMode="auto">
+                    <a:xfrm>
+                      <a:off x="0" y="0"/>
+                      <a:ext cx="3811270" cy="1492250"/>
+                    </a:xfrm>
+                    <a:prstGeom prst="rect">
+                      <a:avLst/>
+                    </a:prstGeom>
+                    <a:noFill/>
+                    <a:ln w="9525">
+                      <a:noFill/>
+                      <a:miter lim="800000"/>
+                      <a:headEnd/>
+                      <a:tailEnd/>
+                    </a:ln>
+                  </pic:spPr>
+                </pic:pic>
+              </a:graphicData>
+            </a:graphic>
+          </wp:inline>
+        </w:drawing>
+      </w:r>
+    </w:p>
+    <w:p>
+      <w:pPr>
+        <w:rPr>
+          <w:rFonts w:ascii="Consolas" w:hAnsi="Consolas"/>
+          <w:sz w:val="24"/>
+          <w:szCs w:val="24"/>
+        </w:rPr>
+      </w:pPr>
+    </w:p>
+    <w:p>
+      <w:pPr>
+        <w:rPr>
+          <w:rFonts w:ascii="Consolas" w:hAnsi="Consolas"/>
+          <w:sz w:val="24"/>
+          <w:szCs w:val="24"/>
+        </w:rPr>
+      </w:pPr>
+      <w:r>
+        <w:rPr>
+          <w:rFonts w:ascii="Consolas" w:hAnsi="Consolas"/>
+          <w:sz w:val="24"/>
+          <w:szCs w:val="24"/>
+          <w:highlight w:val="yellow"/>
+        </w:rPr>
+        <w:t>Communicating one microservice with another microservice</w:t>
+      </w:r>
     </w:p>
     <w:p>
       <w:pPr>
@@ -13068,6 +15340,95 @@
     </w:lvl>
   </w:abstractNum>
   <w:abstractNum w:abstractNumId="7">
+    <w:nsid w:val="4270060C"/>
+    <w:multiLevelType w:val="hybridMultilevel"/>
+    <w:tmpl w:val="1C821254"/>
+    <w:lvl w:ilvl="0" w:tplc="4009000F">
+      <w:start w:val="1"/>
+      <w:numFmt w:val="decimal"/>
+      <w:lvlText w:val="%1."/>
+      <w:lvlJc w:val="left"/>
+      <w:pPr>
+        <w:ind w:left="720" w:hanging="360"/>
+      </w:pPr>
+      <w:rPr>
+        <w:rFonts w:hint="default"/>
+      </w:rPr>
+    </w:lvl>
+    <w:lvl w:ilvl="1" w:tplc="40090019" w:tentative="1">
+      <w:start w:val="1"/>
+      <w:numFmt w:val="lowerLetter"/>
+      <w:lvlText w:val="%2."/>
+      <w:lvlJc w:val="left"/>
+      <w:pPr>
+        <w:ind w:left="1440" w:hanging="360"/>
+      </w:pPr>
+    </w:lvl>
+    <w:lvl w:ilvl="2" w:tplc="4009001B" w:tentative="1">
+      <w:start w:val="1"/>
+      <w:numFmt w:val="lowerRoman"/>
+      <w:lvlText w:val="%3."/>
+      <w:lvlJc w:val="right"/>
+      <w:pPr>
+        <w:ind w:left="2160" w:hanging="180"/>
+      </w:pPr>
+    </w:lvl>
+    <w:lvl w:ilvl="3" w:tplc="4009000F" w:tentative="1">
+      <w:start w:val="1"/>
+      <w:numFmt w:val="decimal"/>
+      <w:lvlText w:val="%4."/>
+      <w:lvlJc w:val="left"/>
+      <w:pPr>
+        <w:ind w:left="2880" w:hanging="360"/>
+      </w:pPr>
+    </w:lvl>
+    <w:lvl w:ilvl="4" w:tplc="40090019" w:tentative="1">
+      <w:start w:val="1"/>
+      <w:numFmt w:val="lowerLetter"/>
+      <w:lvlText w:val="%5."/>
+      <w:lvlJc w:val="left"/>
+      <w:pPr>
+        <w:ind w:left="3600" w:hanging="360"/>
+      </w:pPr>
+    </w:lvl>
+    <w:lvl w:ilvl="5" w:tplc="4009001B" w:tentative="1">
+      <w:start w:val="1"/>
+      <w:numFmt w:val="lowerRoman"/>
+      <w:lvlText w:val="%6."/>
+      <w:lvlJc w:val="right"/>
+      <w:pPr>
+        <w:ind w:left="4320" w:hanging="180"/>
+      </w:pPr>
+    </w:lvl>
+    <w:lvl w:ilvl="6" w:tplc="4009000F" w:tentative="1">
+      <w:start w:val="1"/>
+      <w:numFmt w:val="decimal"/>
+      <w:lvlText w:val="%7."/>
+      <w:lvlJc w:val="left"/>
+      <w:pPr>
+        <w:ind w:left="5040" w:hanging="360"/>
+      </w:pPr>
+    </w:lvl>
+    <w:lvl w:ilvl="7" w:tplc="40090019" w:tentative="1">
+      <w:start w:val="1"/>
+      <w:numFmt w:val="lowerLetter"/>
+      <w:lvlText w:val="%8."/>
+      <w:lvlJc w:val="left"/>
+      <w:pPr>
+        <w:ind w:left="5760" w:hanging="360"/>
+      </w:pPr>
+    </w:lvl>
+    <w:lvl w:ilvl="8" w:tplc="4009001B" w:tentative="1">
+      <w:start w:val="1"/>
+      <w:numFmt w:val="lowerRoman"/>
+      <w:lvlText w:val="%9."/>
+      <w:lvlJc w:val="right"/>
+      <w:pPr>
+        <w:ind w:left="6480" w:hanging="180"/>
+      </w:pPr>
+    </w:lvl>
+  </w:abstractNum>
+  <w:abstractNum w:abstractNumId="8">
     <w:nsid w:val="4A7F2B53"/>
     <w:multiLevelType w:val="hybridMultilevel"/>
     <w:tmpl w:val="73D65D10"/>
@@ -13156,7 +15517,7 @@
       </w:pPr>
     </w:lvl>
   </w:abstractNum>
-  <w:abstractNum w:abstractNumId="8">
+  <w:abstractNum w:abstractNumId="9">
     <w:nsid w:val="4A920CFF"/>
     <w:multiLevelType w:val="hybridMultilevel"/>
     <w:tmpl w:val="5B4CE644"/>
@@ -13245,7 +15606,96 @@
       </w:pPr>
     </w:lvl>
   </w:abstractNum>
-  <w:abstractNum w:abstractNumId="9">
+  <w:abstractNum w:abstractNumId="10">
+    <w:nsid w:val="58A73794"/>
+    <w:multiLevelType w:val="hybridMultilevel"/>
+    <w:tmpl w:val="54F49550"/>
+    <w:lvl w:ilvl="0" w:tplc="4009000F">
+      <w:start w:val="1"/>
+      <w:numFmt w:val="decimal"/>
+      <w:lvlText w:val="%1."/>
+      <w:lvlJc w:val="left"/>
+      <w:pPr>
+        <w:ind w:left="720" w:hanging="360"/>
+      </w:pPr>
+      <w:rPr>
+        <w:rFonts w:hint="default"/>
+      </w:rPr>
+    </w:lvl>
+    <w:lvl w:ilvl="1" w:tplc="40090019">
+      <w:start w:val="1"/>
+      <w:numFmt w:val="lowerLetter"/>
+      <w:lvlText w:val="%2."/>
+      <w:lvlJc w:val="left"/>
+      <w:pPr>
+        <w:ind w:left="1440" w:hanging="360"/>
+      </w:pPr>
+    </w:lvl>
+    <w:lvl w:ilvl="2" w:tplc="4009001B" w:tentative="1">
+      <w:start w:val="1"/>
+      <w:numFmt w:val="lowerRoman"/>
+      <w:lvlText w:val="%3."/>
+      <w:lvlJc w:val="right"/>
+      <w:pPr>
+        <w:ind w:left="2160" w:hanging="180"/>
+      </w:pPr>
+    </w:lvl>
+    <w:lvl w:ilvl="3" w:tplc="4009000F" w:tentative="1">
+      <w:start w:val="1"/>
+      <w:numFmt w:val="decimal"/>
+      <w:lvlText w:val="%4."/>
+      <w:lvlJc w:val="left"/>
+      <w:pPr>
+        <w:ind w:left="2880" w:hanging="360"/>
+      </w:pPr>
+    </w:lvl>
+    <w:lvl w:ilvl="4" w:tplc="40090019" w:tentative="1">
+      <w:start w:val="1"/>
+      <w:numFmt w:val="lowerLetter"/>
+      <w:lvlText w:val="%5."/>
+      <w:lvlJc w:val="left"/>
+      <w:pPr>
+        <w:ind w:left="3600" w:hanging="360"/>
+      </w:pPr>
+    </w:lvl>
+    <w:lvl w:ilvl="5" w:tplc="4009001B" w:tentative="1">
+      <w:start w:val="1"/>
+      <w:numFmt w:val="lowerRoman"/>
+      <w:lvlText w:val="%6."/>
+      <w:lvlJc w:val="right"/>
+      <w:pPr>
+        <w:ind w:left="4320" w:hanging="180"/>
+      </w:pPr>
+    </w:lvl>
+    <w:lvl w:ilvl="6" w:tplc="4009000F" w:tentative="1">
+      <w:start w:val="1"/>
+      <w:numFmt w:val="decimal"/>
+      <w:lvlText w:val="%7."/>
+      <w:lvlJc w:val="left"/>
+      <w:pPr>
+        <w:ind w:left="5040" w:hanging="360"/>
+      </w:pPr>
+    </w:lvl>
+    <w:lvl w:ilvl="7" w:tplc="40090019" w:tentative="1">
+      <w:start w:val="1"/>
+      <w:numFmt w:val="lowerLetter"/>
+      <w:lvlText w:val="%8."/>
+      <w:lvlJc w:val="left"/>
+      <w:pPr>
+        <w:ind w:left="5760" w:hanging="360"/>
+      </w:pPr>
+    </w:lvl>
+    <w:lvl w:ilvl="8" w:tplc="4009001B" w:tentative="1">
+      <w:start w:val="1"/>
+      <w:numFmt w:val="lowerRoman"/>
+      <w:lvlText w:val="%9."/>
+      <w:lvlJc w:val="right"/>
+      <w:pPr>
+        <w:ind w:left="6480" w:hanging="180"/>
+      </w:pPr>
+    </w:lvl>
+  </w:abstractNum>
+  <w:abstractNum w:abstractNumId="11">
     <w:nsid w:val="59A90003"/>
     <w:multiLevelType w:val="hybridMultilevel"/>
     <w:tmpl w:val="616C0BD4"/>
@@ -13358,7 +15808,7 @@
       </w:rPr>
     </w:lvl>
   </w:abstractNum>
-  <w:abstractNum w:abstractNumId="10">
+  <w:abstractNum w:abstractNumId="12">
     <w:nsid w:val="5A675A89"/>
     <w:multiLevelType w:val="hybridMultilevel"/>
     <w:tmpl w:val="EC9EEBD8"/>
@@ -13471,7 +15921,7 @@
       </w:rPr>
     </w:lvl>
   </w:abstractNum>
-  <w:abstractNum w:abstractNumId="11">
+  <w:abstractNum w:abstractNumId="13">
     <w:nsid w:val="6E1A2823"/>
     <w:multiLevelType w:val="hybridMultilevel"/>
     <w:tmpl w:val="F768F714"/>
@@ -13584,7 +16034,7 @@
       </w:rPr>
     </w:lvl>
   </w:abstractNum>
-  <w:abstractNum w:abstractNumId="12">
+  <w:abstractNum w:abstractNumId="14">
     <w:nsid w:val="70C15F39"/>
     <w:multiLevelType w:val="hybridMultilevel"/>
     <w:tmpl w:val="95E63512"/>
@@ -13673,7 +16123,7 @@
       </w:pPr>
     </w:lvl>
   </w:abstractNum>
-  <w:abstractNum w:abstractNumId="13">
+  <w:abstractNum w:abstractNumId="15">
     <w:nsid w:val="74D2656B"/>
     <w:multiLevelType w:val="hybridMultilevel"/>
     <w:tmpl w:val="E1F039BE"/>
@@ -13762,7 +16212,7 @@
       </w:pPr>
     </w:lvl>
   </w:abstractNum>
-  <w:abstractNum w:abstractNumId="14">
+  <w:abstractNum w:abstractNumId="16">
     <w:nsid w:val="7D8E07FC"/>
     <w:multiLevelType w:val="hybridMultilevel"/>
     <w:tmpl w:val="0D16474E"/>
@@ -13876,28 +16326,28 @@
     </w:lvl>
   </w:abstractNum>
   <w:num w:numId="1">
-    <w:abstractNumId w:val="10"/>
+    <w:abstractNumId w:val="12"/>
   </w:num>
   <w:num w:numId="2">
-    <w:abstractNumId w:val="12"/>
+    <w:abstractNumId w:val="14"/>
   </w:num>
   <w:num w:numId="3">
     <w:abstractNumId w:val="6"/>
   </w:num>
   <w:num w:numId="4">
-    <w:abstractNumId w:val="14"/>
+    <w:abstractNumId w:val="16"/>
   </w:num>
   <w:num w:numId="5">
-    <w:abstractNumId w:val="9"/>
+    <w:abstractNumId w:val="11"/>
   </w:num>
   <w:num w:numId="6">
     <w:abstractNumId w:val="1"/>
   </w:num>
   <w:num w:numId="7">
-    <w:abstractNumId w:val="8"/>
+    <w:abstractNumId w:val="9"/>
   </w:num>
   <w:num w:numId="8">
-    <w:abstractNumId w:val="7"/>
+    <w:abstractNumId w:val="8"/>
   </w:num>
   <w:num w:numId="9">
     <w:abstractNumId w:val="0"/>
@@ -13909,16 +16359,22 @@
     <w:abstractNumId w:val="5"/>
   </w:num>
   <w:num w:numId="12">
-    <w:abstractNumId w:val="11"/>
+    <w:abstractNumId w:val="13"/>
   </w:num>
   <w:num w:numId="13">
     <w:abstractNumId w:val="2"/>
   </w:num>
   <w:num w:numId="14">
-    <w:abstractNumId w:val="13"/>
+    <w:abstractNumId w:val="15"/>
   </w:num>
   <w:num w:numId="15">
     <w:abstractNumId w:val="3"/>
+  </w:num>
+  <w:num w:numId="16">
+    <w:abstractNumId w:val="10"/>
+  </w:num>
+  <w:num w:numId="17">
+    <w:abstractNumId w:val="7"/>
   </w:num>
 </w:numbering>
 </file>
@@ -14151,6 +16607,17 @@
       <w:rFonts w:ascii="Tahoma" w:hAnsi="Tahoma" w:cs="Tahoma"/>
       <w:sz w:val="16"/>
       <w:szCs w:val="16"/>
+    </w:rPr>
+  </w:style>
+  <w:style w:type="character" w:styleId="Hyperlink">
+    <w:name w:val="Hyperlink"/>
+    <w:basedOn w:val="DefaultParagraphFont"/>
+    <w:uiPriority w:val="99"/>
+    <w:unhideWhenUsed/>
+    <w:rsid w:val="00AC2D7D"/>
+    <w:rPr>
+      <w:color w:val="0000FF" w:themeColor="hyperlink"/>
+      <w:u w:val="single"/>
     </w:rPr>
   </w:style>
 </w:styles>

</xml_diff>

<commit_message>
zuul gate way demo and feign client demo
</commit_message>
<xml_diff>
--- a/Spring Cloud.docx
+++ b/Spring Cloud.docx
@@ -17419,6 +17419,1630 @@
           <w:szCs w:val="24"/>
         </w:rPr>
       </w:pPr>
+      <w:r>
+        <w:rPr>
+          <w:rFonts w:ascii="Consolas" w:hAnsi="Consolas"/>
+          <w:sz w:val="24"/>
+          <w:szCs w:val="24"/>
+          <w:highlight w:val="yellow"/>
+        </w:rPr>
+        <w:t>Feign Client:</w:t>
+      </w:r>
+    </w:p>
+    <w:p>
+      <w:pPr>
+        <w:rPr>
+          <w:rFonts w:ascii="Consolas" w:hAnsi="Consolas"/>
+          <w:sz w:val="24"/>
+          <w:szCs w:val="24"/>
+        </w:rPr>
+      </w:pPr>
+      <w:r>
+        <w:rPr>
+          <w:rFonts w:ascii="Consolas" w:hAnsi="Consolas"/>
+          <w:sz w:val="24"/>
+          <w:szCs w:val="24"/>
+        </w:rPr>
+        <w:t>It is used to call the external microservice but is by default backed by client-side load balance &amp; it is more reusable with other clients who wants to call remote service.</w:t>
+      </w:r>
+    </w:p>
+    <w:p>
+      <w:pPr>
+        <w:rPr>
+          <w:rFonts w:ascii="Consolas" w:hAnsi="Consolas"/>
+          <w:sz w:val="24"/>
+          <w:szCs w:val="24"/>
+        </w:rPr>
+      </w:pPr>
+      <w:r>
+        <w:rPr>
+          <w:rFonts w:ascii="Consolas" w:hAnsi="Consolas"/>
+          <w:noProof/>
+          <w:sz w:val="24"/>
+          <w:szCs w:val="24"/>
+        </w:rPr>
+        <w:drawing>
+          <wp:inline distT="0" distB="0" distL="0" distR="0">
+            <wp:extent cx="5727700" cy="2699385"/>
+            <wp:effectExtent l="19050" t="0" r="6350" b="0"/>
+            <wp:docPr id="88" name="Picture 1"/>
+            <wp:cNvGraphicFramePr>
+              <a:graphicFrameLocks xmlns:a="http://schemas.openxmlformats.org/drawingml/2006/main" noChangeAspect="1"/>
+            </wp:cNvGraphicFramePr>
+            <a:graphic xmlns:a="http://schemas.openxmlformats.org/drawingml/2006/main">
+              <a:graphicData uri="http://schemas.openxmlformats.org/drawingml/2006/picture">
+                <pic:pic xmlns:pic="http://schemas.openxmlformats.org/drawingml/2006/picture">
+                  <pic:nvPicPr>
+                    <pic:cNvPr id="0" name="Picture 1"/>
+                    <pic:cNvPicPr>
+                      <a:picLocks noChangeAspect="1" noChangeArrowheads="1"/>
+                    </pic:cNvPicPr>
+                  </pic:nvPicPr>
+                  <pic:blipFill>
+                    <a:blip r:embed="rId97"/>
+                    <a:srcRect/>
+                    <a:stretch>
+                      <a:fillRect/>
+                    </a:stretch>
+                  </pic:blipFill>
+                  <pic:spPr bwMode="auto">
+                    <a:xfrm>
+                      <a:off x="0" y="0"/>
+                      <a:ext cx="5727700" cy="2699385"/>
+                    </a:xfrm>
+                    <a:prstGeom prst="rect">
+                      <a:avLst/>
+                    </a:prstGeom>
+                    <a:noFill/>
+                    <a:ln w="9525">
+                      <a:noFill/>
+                      <a:miter lim="800000"/>
+                      <a:headEnd/>
+                      <a:tailEnd/>
+                    </a:ln>
+                  </pic:spPr>
+                </pic:pic>
+              </a:graphicData>
+            </a:graphic>
+          </wp:inline>
+        </w:drawing>
+      </w:r>
+    </w:p>
+    <w:p>
+      <w:pPr>
+        <w:rPr>
+          <w:rFonts w:ascii="Consolas" w:hAnsi="Consolas"/>
+          <w:sz w:val="24"/>
+          <w:szCs w:val="24"/>
+        </w:rPr>
+      </w:pPr>
+    </w:p>
+    <w:p>
+      <w:pPr>
+        <w:rPr>
+          <w:rFonts w:ascii="Consolas" w:hAnsi="Consolas"/>
+          <w:sz w:val="24"/>
+          <w:szCs w:val="24"/>
+        </w:rPr>
+      </w:pPr>
+      <w:r>
+        <w:rPr>
+          <w:rFonts w:ascii="Consolas" w:hAnsi="Consolas"/>
+          <w:sz w:val="24"/>
+          <w:szCs w:val="24"/>
+          <w:highlight w:val="yellow"/>
+        </w:rPr>
+        <w:t>We need a dependency</w:t>
+      </w:r>
+    </w:p>
+    <w:p>
+      <w:pPr>
+        <w:rPr>
+          <w:rFonts w:ascii="Consolas" w:hAnsi="Consolas"/>
+          <w:sz w:val="24"/>
+          <w:szCs w:val="24"/>
+        </w:rPr>
+      </w:pPr>
+      <w:r>
+        <w:rPr>
+          <w:rFonts w:ascii="Consolas" w:hAnsi="Consolas"/>
+          <w:sz w:val="24"/>
+          <w:szCs w:val="24"/>
+        </w:rPr>
+        <w:t>OpenFeign Client</w:t>
+      </w:r>
+    </w:p>
+    <w:p>
+      <w:pPr>
+        <w:rPr>
+          <w:rFonts w:ascii="Consolas" w:hAnsi="Consolas"/>
+          <w:sz w:val="24"/>
+          <w:szCs w:val="24"/>
+        </w:rPr>
+      </w:pPr>
+      <w:r>
+        <w:rPr>
+          <w:rFonts w:ascii="Consolas" w:hAnsi="Consolas"/>
+          <w:sz w:val="24"/>
+          <w:szCs w:val="24"/>
+          <w:highlight w:val="yellow"/>
+        </w:rPr>
+        <w:t>We need to use</w:t>
+      </w:r>
+    </w:p>
+    <w:p>
+      <w:pPr>
+        <w:rPr>
+          <w:rFonts w:ascii="Consolas" w:hAnsi="Consolas"/>
+          <w:sz w:val="24"/>
+          <w:szCs w:val="24"/>
+        </w:rPr>
+      </w:pPr>
+      <w:r>
+        <w:rPr>
+          <w:rFonts w:ascii="Consolas" w:hAnsi="Consolas"/>
+          <w:sz w:val="24"/>
+          <w:szCs w:val="24"/>
+        </w:rPr>
+        <w:t>@EnableFeignClients: it scans for all the @FeignClient interfaces to provide a proxy implementations</w:t>
+      </w:r>
+    </w:p>
+    <w:p>
+      <w:pPr>
+        <w:rPr>
+          <w:rFonts w:ascii="Consolas" w:hAnsi="Consolas"/>
+          <w:sz w:val="24"/>
+          <w:szCs w:val="24"/>
+        </w:rPr>
+      </w:pPr>
+    </w:p>
+    <w:p>
+      <w:pPr>
+        <w:rPr>
+          <w:rFonts w:ascii="Consolas" w:hAnsi="Consolas"/>
+          <w:sz w:val="24"/>
+          <w:szCs w:val="24"/>
+        </w:rPr>
+      </w:pPr>
+      <w:r>
+        <w:rPr>
+          <w:rFonts w:ascii="Consolas" w:hAnsi="Consolas"/>
+          <w:sz w:val="24"/>
+          <w:szCs w:val="24"/>
+          <w:highlight w:val="yellow"/>
+        </w:rPr>
+        <w:t xml:space="preserve">Add one </w:t>
+      </w:r>
+      <w:r>
+        <w:rPr>
+          <w:rFonts w:ascii="Consolas" w:hAnsi="Consolas"/>
+          <w:sz w:val="24"/>
+          <w:szCs w:val="24"/>
+          <w:highlight w:val="yellow"/>
+        </w:rPr>
+        <w:t>method in AccountController</w:t>
+      </w:r>
+    </w:p>
+    <w:p>
+      <w:pPr>
+        <w:rPr>
+          <w:rFonts w:ascii="Consolas" w:hAnsi="Consolas"/>
+          <w:sz w:val="24"/>
+          <w:szCs w:val="24"/>
+        </w:rPr>
+      </w:pPr>
+      <w:r>
+        <w:rPr>
+          <w:rFonts w:ascii="Consolas" w:hAnsi="Consolas"/>
+          <w:noProof/>
+          <w:sz w:val="24"/>
+          <w:szCs w:val="24"/>
+        </w:rPr>
+        <w:drawing>
+          <wp:inline distT="0" distB="0" distL="0" distR="0">
+            <wp:extent cx="5727700" cy="2845435"/>
+            <wp:effectExtent l="19050" t="0" r="6350" b="0"/>
+            <wp:docPr id="93" name="Picture 2"/>
+            <wp:cNvGraphicFramePr>
+              <a:graphicFrameLocks xmlns:a="http://schemas.openxmlformats.org/drawingml/2006/main" noChangeAspect="1"/>
+            </wp:cNvGraphicFramePr>
+            <a:graphic xmlns:a="http://schemas.openxmlformats.org/drawingml/2006/main">
+              <a:graphicData uri="http://schemas.openxmlformats.org/drawingml/2006/picture">
+                <pic:pic xmlns:pic="http://schemas.openxmlformats.org/drawingml/2006/picture">
+                  <pic:nvPicPr>
+                    <pic:cNvPr id="0" name="Picture 2"/>
+                    <pic:cNvPicPr>
+                      <a:picLocks noChangeAspect="1" noChangeArrowheads="1"/>
+                    </pic:cNvPicPr>
+                  </pic:nvPicPr>
+                  <pic:blipFill>
+                    <a:blip r:embed="rId98"/>
+                    <a:srcRect/>
+                    <a:stretch>
+                      <a:fillRect/>
+                    </a:stretch>
+                  </pic:blipFill>
+                  <pic:spPr bwMode="auto">
+                    <a:xfrm>
+                      <a:off x="0" y="0"/>
+                      <a:ext cx="5727700" cy="2845435"/>
+                    </a:xfrm>
+                    <a:prstGeom prst="rect">
+                      <a:avLst/>
+                    </a:prstGeom>
+                    <a:noFill/>
+                    <a:ln w="9525">
+                      <a:noFill/>
+                      <a:miter lim="800000"/>
+                      <a:headEnd/>
+                      <a:tailEnd/>
+                    </a:ln>
+                  </pic:spPr>
+                </pic:pic>
+              </a:graphicData>
+            </a:graphic>
+          </wp:inline>
+        </w:drawing>
+      </w:r>
+    </w:p>
+    <w:p>
+      <w:pPr>
+        <w:rPr>
+          <w:rFonts w:ascii="Consolas" w:hAnsi="Consolas"/>
+          <w:sz w:val="24"/>
+          <w:szCs w:val="24"/>
+        </w:rPr>
+      </w:pPr>
+    </w:p>
+    <w:p>
+      <w:pPr>
+        <w:rPr>
+          <w:rFonts w:ascii="Consolas" w:hAnsi="Consolas"/>
+          <w:sz w:val="24"/>
+          <w:szCs w:val="24"/>
+        </w:rPr>
+      </w:pPr>
+      <w:r>
+        <w:rPr>
+          <w:rFonts w:ascii="Consolas" w:hAnsi="Consolas"/>
+          <w:sz w:val="24"/>
+          <w:szCs w:val="24"/>
+          <w:highlight w:val="yellow"/>
+        </w:rPr>
+        <w:t>We will call this greetings() from wallet service using FeignClient</w:t>
+      </w:r>
+    </w:p>
+    <w:p>
+      <w:pPr>
+        <w:rPr>
+          <w:rFonts w:ascii="Consolas" w:hAnsi="Consolas"/>
+          <w:sz w:val="24"/>
+          <w:szCs w:val="24"/>
+        </w:rPr>
+      </w:pPr>
+      <w:r>
+        <w:rPr>
+          <w:rFonts w:ascii="Consolas" w:hAnsi="Consolas"/>
+          <w:sz w:val="24"/>
+          <w:szCs w:val="24"/>
+        </w:rPr>
+        <w:t>Firstly we need to add OpenFeign dependency to wallet service project</w:t>
+      </w:r>
+    </w:p>
+    <w:p>
+      <w:pPr>
+        <w:rPr>
+          <w:rFonts w:ascii="Consolas" w:hAnsi="Consolas"/>
+          <w:sz w:val="24"/>
+          <w:szCs w:val="24"/>
+        </w:rPr>
+      </w:pPr>
+      <w:r>
+        <w:rPr>
+          <w:rFonts w:ascii="Consolas" w:hAnsi="Consolas"/>
+          <w:noProof/>
+          <w:sz w:val="24"/>
+          <w:szCs w:val="24"/>
+        </w:rPr>
+        <w:drawing>
+          <wp:inline distT="0" distB="0" distL="0" distR="0">
+            <wp:extent cx="5076825" cy="1060450"/>
+            <wp:effectExtent l="19050" t="0" r="9525" b="0"/>
+            <wp:docPr id="94" name="Picture 3"/>
+            <wp:cNvGraphicFramePr>
+              <a:graphicFrameLocks xmlns:a="http://schemas.openxmlformats.org/drawingml/2006/main" noChangeAspect="1"/>
+            </wp:cNvGraphicFramePr>
+            <a:graphic xmlns:a="http://schemas.openxmlformats.org/drawingml/2006/main">
+              <a:graphicData uri="http://schemas.openxmlformats.org/drawingml/2006/picture">
+                <pic:pic xmlns:pic="http://schemas.openxmlformats.org/drawingml/2006/picture">
+                  <pic:nvPicPr>
+                    <pic:cNvPr id="0" name="Picture 3"/>
+                    <pic:cNvPicPr>
+                      <a:picLocks noChangeAspect="1" noChangeArrowheads="1"/>
+                    </pic:cNvPicPr>
+                  </pic:nvPicPr>
+                  <pic:blipFill>
+                    <a:blip r:embed="rId99"/>
+                    <a:srcRect/>
+                    <a:stretch>
+                      <a:fillRect/>
+                    </a:stretch>
+                  </pic:blipFill>
+                  <pic:spPr bwMode="auto">
+                    <a:xfrm>
+                      <a:off x="0" y="0"/>
+                      <a:ext cx="5076825" cy="1060450"/>
+                    </a:xfrm>
+                    <a:prstGeom prst="rect">
+                      <a:avLst/>
+                    </a:prstGeom>
+                    <a:noFill/>
+                    <a:ln w="9525">
+                      <a:noFill/>
+                      <a:miter lim="800000"/>
+                      <a:headEnd/>
+                      <a:tailEnd/>
+                    </a:ln>
+                  </pic:spPr>
+                </pic:pic>
+              </a:graphicData>
+            </a:graphic>
+          </wp:inline>
+        </w:drawing>
+      </w:r>
+    </w:p>
+    <w:p>
+      <w:pPr>
+        <w:rPr>
+          <w:rFonts w:ascii="Consolas" w:hAnsi="Consolas"/>
+          <w:sz w:val="24"/>
+          <w:szCs w:val="24"/>
+        </w:rPr>
+      </w:pPr>
+      <w:r>
+        <w:rPr>
+          <w:rFonts w:ascii="Consolas" w:hAnsi="Consolas"/>
+          <w:sz w:val="24"/>
+          <w:szCs w:val="24"/>
+          <w:highlight w:val="yellow"/>
+        </w:rPr>
+        <w:t>Wallet-Service</w:t>
+      </w:r>
+      <w:r>
+        <w:rPr>
+          <w:rFonts w:ascii="Consolas" w:hAnsi="Consolas"/>
+          <w:sz w:val="24"/>
+          <w:szCs w:val="24"/>
+        </w:rPr>
+        <w:t xml:space="preserve"> </w:t>
+      </w:r>
+    </w:p>
+    <w:p>
+      <w:pPr>
+        <w:rPr>
+          <w:rFonts w:ascii="Consolas" w:hAnsi="Consolas"/>
+          <w:sz w:val="24"/>
+          <w:szCs w:val="24"/>
+        </w:rPr>
+      </w:pPr>
+      <w:r>
+        <w:rPr>
+          <w:rFonts w:ascii="Consolas" w:hAnsi="Consolas"/>
+          <w:sz w:val="24"/>
+          <w:szCs w:val="24"/>
+          <w:highlight w:val="yellow"/>
+        </w:rPr>
+        <w:t>pom.xml</w:t>
+      </w:r>
+    </w:p>
+    <w:p>
+      <w:pPr>
+        <w:rPr>
+          <w:rFonts w:ascii="Consolas" w:hAnsi="Consolas"/>
+          <w:sz w:val="24"/>
+          <w:szCs w:val="24"/>
+        </w:rPr>
+      </w:pPr>
+      <w:r>
+        <w:rPr>
+          <w:rFonts w:ascii="Consolas" w:hAnsi="Consolas"/>
+          <w:noProof/>
+          <w:sz w:val="24"/>
+          <w:szCs w:val="24"/>
+        </w:rPr>
+        <w:drawing>
+          <wp:inline distT="0" distB="0" distL="0" distR="0">
+            <wp:extent cx="5727700" cy="1609090"/>
+            <wp:effectExtent l="19050" t="0" r="6350" b="0"/>
+            <wp:docPr id="95" name="Picture 4"/>
+            <wp:cNvGraphicFramePr>
+              <a:graphicFrameLocks xmlns:a="http://schemas.openxmlformats.org/drawingml/2006/main" noChangeAspect="1"/>
+            </wp:cNvGraphicFramePr>
+            <a:graphic xmlns:a="http://schemas.openxmlformats.org/drawingml/2006/main">
+              <a:graphicData uri="http://schemas.openxmlformats.org/drawingml/2006/picture">
+                <pic:pic xmlns:pic="http://schemas.openxmlformats.org/drawingml/2006/picture">
+                  <pic:nvPicPr>
+                    <pic:cNvPr id="0" name="Picture 4"/>
+                    <pic:cNvPicPr>
+                      <a:picLocks noChangeAspect="1" noChangeArrowheads="1"/>
+                    </pic:cNvPicPr>
+                  </pic:nvPicPr>
+                  <pic:blipFill>
+                    <a:blip r:embed="rId100"/>
+                    <a:srcRect/>
+                    <a:stretch>
+                      <a:fillRect/>
+                    </a:stretch>
+                  </pic:blipFill>
+                  <pic:spPr bwMode="auto">
+                    <a:xfrm>
+                      <a:off x="0" y="0"/>
+                      <a:ext cx="5727700" cy="1609090"/>
+                    </a:xfrm>
+                    <a:prstGeom prst="rect">
+                      <a:avLst/>
+                    </a:prstGeom>
+                    <a:noFill/>
+                    <a:ln w="9525">
+                      <a:noFill/>
+                      <a:miter lim="800000"/>
+                      <a:headEnd/>
+                      <a:tailEnd/>
+                    </a:ln>
+                  </pic:spPr>
+                </pic:pic>
+              </a:graphicData>
+            </a:graphic>
+          </wp:inline>
+        </w:drawing>
+      </w:r>
+    </w:p>
+    <w:p>
+      <w:pPr>
+        <w:rPr>
+          <w:rFonts w:ascii="Consolas" w:hAnsi="Consolas"/>
+          <w:sz w:val="24"/>
+          <w:szCs w:val="24"/>
+        </w:rPr>
+      </w:pPr>
+    </w:p>
+    <w:p>
+      <w:pPr>
+        <w:rPr>
+          <w:rFonts w:ascii="Consolas" w:hAnsi="Consolas"/>
+          <w:sz w:val="24"/>
+          <w:szCs w:val="24"/>
+        </w:rPr>
+      </w:pPr>
+      <w:r>
+        <w:rPr>
+          <w:rFonts w:ascii="Consolas" w:hAnsi="Consolas"/>
+          <w:sz w:val="24"/>
+          <w:szCs w:val="24"/>
+        </w:rPr>
+        <w:lastRenderedPageBreak/>
+        <w:t>Add @EnableFeignClients: that scans all the @FeignClient interfaces to provide the proxy implementations</w:t>
+      </w:r>
+    </w:p>
+    <w:p>
+      <w:pPr>
+        <w:rPr>
+          <w:rFonts w:ascii="Consolas" w:hAnsi="Consolas"/>
+          <w:sz w:val="24"/>
+          <w:szCs w:val="24"/>
+        </w:rPr>
+      </w:pPr>
+      <w:r>
+        <w:rPr>
+          <w:rFonts w:ascii="Consolas" w:hAnsi="Consolas"/>
+          <w:noProof/>
+          <w:sz w:val="24"/>
+          <w:szCs w:val="24"/>
+        </w:rPr>
+        <w:drawing>
+          <wp:inline distT="0" distB="0" distL="0" distR="0">
+            <wp:extent cx="5727700" cy="3218815"/>
+            <wp:effectExtent l="19050" t="0" r="6350" b="0"/>
+            <wp:docPr id="96" name="Picture 5"/>
+            <wp:cNvGraphicFramePr>
+              <a:graphicFrameLocks xmlns:a="http://schemas.openxmlformats.org/drawingml/2006/main" noChangeAspect="1"/>
+            </wp:cNvGraphicFramePr>
+            <a:graphic xmlns:a="http://schemas.openxmlformats.org/drawingml/2006/main">
+              <a:graphicData uri="http://schemas.openxmlformats.org/drawingml/2006/picture">
+                <pic:pic xmlns:pic="http://schemas.openxmlformats.org/drawingml/2006/picture">
+                  <pic:nvPicPr>
+                    <pic:cNvPr id="0" name="Picture 5"/>
+                    <pic:cNvPicPr>
+                      <a:picLocks noChangeAspect="1" noChangeArrowheads="1"/>
+                    </pic:cNvPicPr>
+                  </pic:nvPicPr>
+                  <pic:blipFill>
+                    <a:blip r:embed="rId101"/>
+                    <a:srcRect/>
+                    <a:stretch>
+                      <a:fillRect/>
+                    </a:stretch>
+                  </pic:blipFill>
+                  <pic:spPr bwMode="auto">
+                    <a:xfrm>
+                      <a:off x="0" y="0"/>
+                      <a:ext cx="5727700" cy="3218815"/>
+                    </a:xfrm>
+                    <a:prstGeom prst="rect">
+                      <a:avLst/>
+                    </a:prstGeom>
+                    <a:noFill/>
+                    <a:ln w="9525">
+                      <a:noFill/>
+                      <a:miter lim="800000"/>
+                      <a:headEnd/>
+                      <a:tailEnd/>
+                    </a:ln>
+                  </pic:spPr>
+                </pic:pic>
+              </a:graphicData>
+            </a:graphic>
+          </wp:inline>
+        </w:drawing>
+      </w:r>
+    </w:p>
+    <w:p>
+      <w:pPr>
+        <w:rPr>
+          <w:rFonts w:ascii="Consolas" w:hAnsi="Consolas"/>
+          <w:sz w:val="24"/>
+          <w:szCs w:val="24"/>
+        </w:rPr>
+      </w:pPr>
+      <w:r>
+        <w:rPr>
+          <w:rFonts w:ascii="Consolas" w:hAnsi="Consolas"/>
+          <w:sz w:val="24"/>
+          <w:szCs w:val="24"/>
+        </w:rPr>
+        <w:t>Here RestTemplate is not necessary, we have an interface with a common uri that can access all the apis of a particular microservice</w:t>
+      </w:r>
+    </w:p>
+    <w:p>
+      <w:pPr>
+        <w:rPr>
+          <w:rFonts w:ascii="Consolas" w:hAnsi="Consolas"/>
+          <w:sz w:val="24"/>
+          <w:szCs w:val="24"/>
+        </w:rPr>
+      </w:pPr>
+      <w:r>
+        <w:rPr>
+          <w:rFonts w:ascii="Consolas" w:hAnsi="Consolas"/>
+          <w:sz w:val="24"/>
+          <w:szCs w:val="24"/>
+          <w:highlight w:val="yellow"/>
+        </w:rPr>
+        <w:t>WalletAccountClien</w:t>
+      </w:r>
+      <w:r>
+        <w:rPr>
+          <w:rFonts w:ascii="Consolas" w:hAnsi="Consolas"/>
+          <w:sz w:val="24"/>
+          <w:szCs w:val="24"/>
+          <w:highlight w:val="yellow"/>
+        </w:rPr>
+        <w:t>t.java</w:t>
+      </w:r>
+    </w:p>
+    <w:p>
+      <w:pPr>
+        <w:rPr>
+          <w:rFonts w:ascii="Consolas" w:hAnsi="Consolas"/>
+          <w:sz w:val="24"/>
+          <w:szCs w:val="24"/>
+        </w:rPr>
+      </w:pPr>
+      <w:r>
+        <w:rPr>
+          <w:rFonts w:ascii="Consolas" w:hAnsi="Consolas"/>
+          <w:noProof/>
+          <w:sz w:val="24"/>
+          <w:szCs w:val="24"/>
+        </w:rPr>
+        <w:drawing>
+          <wp:inline distT="0" distB="0" distL="0" distR="0">
+            <wp:extent cx="5720715" cy="1660525"/>
+            <wp:effectExtent l="19050" t="0" r="0" b="0"/>
+            <wp:docPr id="97" name="Picture 6"/>
+            <wp:cNvGraphicFramePr>
+              <a:graphicFrameLocks xmlns:a="http://schemas.openxmlformats.org/drawingml/2006/main" noChangeAspect="1"/>
+            </wp:cNvGraphicFramePr>
+            <a:graphic xmlns:a="http://schemas.openxmlformats.org/drawingml/2006/main">
+              <a:graphicData uri="http://schemas.openxmlformats.org/drawingml/2006/picture">
+                <pic:pic xmlns:pic="http://schemas.openxmlformats.org/drawingml/2006/picture">
+                  <pic:nvPicPr>
+                    <pic:cNvPr id="0" name="Picture 6"/>
+                    <pic:cNvPicPr>
+                      <a:picLocks noChangeAspect="1" noChangeArrowheads="1"/>
+                    </pic:cNvPicPr>
+                  </pic:nvPicPr>
+                  <pic:blipFill>
+                    <a:blip r:embed="rId102"/>
+                    <a:srcRect/>
+                    <a:stretch>
+                      <a:fillRect/>
+                    </a:stretch>
+                  </pic:blipFill>
+                  <pic:spPr bwMode="auto">
+                    <a:xfrm>
+                      <a:off x="0" y="0"/>
+                      <a:ext cx="5720715" cy="1660525"/>
+                    </a:xfrm>
+                    <a:prstGeom prst="rect">
+                      <a:avLst/>
+                    </a:prstGeom>
+                    <a:noFill/>
+                    <a:ln w="9525">
+                      <a:noFill/>
+                      <a:miter lim="800000"/>
+                      <a:headEnd/>
+                      <a:tailEnd/>
+                    </a:ln>
+                  </pic:spPr>
+                </pic:pic>
+              </a:graphicData>
+            </a:graphic>
+          </wp:inline>
+        </w:drawing>
+      </w:r>
+    </w:p>
+    <w:p>
+      <w:pPr>
+        <w:rPr>
+          <w:rFonts w:ascii="Consolas" w:hAnsi="Consolas"/>
+          <w:sz w:val="24"/>
+          <w:szCs w:val="24"/>
+        </w:rPr>
+      </w:pPr>
+      <w:r>
+        <w:rPr>
+          <w:rFonts w:ascii="Consolas" w:hAnsi="Consolas"/>
+          <w:sz w:val="24"/>
+          <w:szCs w:val="24"/>
+          <w:highlight w:val="yellow"/>
+        </w:rPr>
+        <w:t>WalletService.java</w:t>
+      </w:r>
+    </w:p>
+    <w:p>
+      <w:pPr>
+        <w:rPr>
+          <w:rFonts w:ascii="Consolas" w:hAnsi="Consolas"/>
+          <w:sz w:val="24"/>
+          <w:szCs w:val="24"/>
+        </w:rPr>
+      </w:pPr>
+      <w:r>
+        <w:rPr>
+          <w:rFonts w:ascii="Consolas" w:hAnsi="Consolas"/>
+          <w:noProof/>
+          <w:sz w:val="24"/>
+          <w:szCs w:val="24"/>
+        </w:rPr>
+        <w:lastRenderedPageBreak/>
+        <w:drawing>
+          <wp:inline distT="0" distB="0" distL="0" distR="0">
+            <wp:extent cx="5727700" cy="3057525"/>
+            <wp:effectExtent l="19050" t="0" r="6350" b="0"/>
+            <wp:docPr id="98" name="Picture 7"/>
+            <wp:cNvGraphicFramePr>
+              <a:graphicFrameLocks xmlns:a="http://schemas.openxmlformats.org/drawingml/2006/main" noChangeAspect="1"/>
+            </wp:cNvGraphicFramePr>
+            <a:graphic xmlns:a="http://schemas.openxmlformats.org/drawingml/2006/main">
+              <a:graphicData uri="http://schemas.openxmlformats.org/drawingml/2006/picture">
+                <pic:pic xmlns:pic="http://schemas.openxmlformats.org/drawingml/2006/picture">
+                  <pic:nvPicPr>
+                    <pic:cNvPr id="0" name="Picture 7"/>
+                    <pic:cNvPicPr>
+                      <a:picLocks noChangeAspect="1" noChangeArrowheads="1"/>
+                    </pic:cNvPicPr>
+                  </pic:nvPicPr>
+                  <pic:blipFill>
+                    <a:blip r:embed="rId103"/>
+                    <a:srcRect/>
+                    <a:stretch>
+                      <a:fillRect/>
+                    </a:stretch>
+                  </pic:blipFill>
+                  <pic:spPr bwMode="auto">
+                    <a:xfrm>
+                      <a:off x="0" y="0"/>
+                      <a:ext cx="5727700" cy="3057525"/>
+                    </a:xfrm>
+                    <a:prstGeom prst="rect">
+                      <a:avLst/>
+                    </a:prstGeom>
+                    <a:noFill/>
+                    <a:ln w="9525">
+                      <a:noFill/>
+                      <a:miter lim="800000"/>
+                      <a:headEnd/>
+                      <a:tailEnd/>
+                    </a:ln>
+                  </pic:spPr>
+                </pic:pic>
+              </a:graphicData>
+            </a:graphic>
+          </wp:inline>
+        </w:drawing>
+      </w:r>
+    </w:p>
+    <w:p>
+      <w:pPr>
+        <w:rPr>
+          <w:rFonts w:ascii="Consolas" w:hAnsi="Consolas"/>
+          <w:sz w:val="24"/>
+          <w:szCs w:val="24"/>
+        </w:rPr>
+      </w:pPr>
+      <w:r>
+        <w:rPr>
+          <w:rFonts w:ascii="Consolas" w:hAnsi="Consolas"/>
+          <w:sz w:val="24"/>
+          <w:szCs w:val="24"/>
+          <w:highlight w:val="yellow"/>
+        </w:rPr>
+        <w:t>WalletController.java</w:t>
+      </w:r>
+    </w:p>
+    <w:p>
+      <w:pPr>
+        <w:rPr>
+          <w:rFonts w:ascii="Consolas" w:hAnsi="Consolas"/>
+          <w:sz w:val="24"/>
+          <w:szCs w:val="24"/>
+        </w:rPr>
+      </w:pPr>
+      <w:r>
+        <w:rPr>
+          <w:rFonts w:ascii="Consolas" w:hAnsi="Consolas"/>
+          <w:noProof/>
+          <w:sz w:val="24"/>
+          <w:szCs w:val="24"/>
+        </w:rPr>
+        <w:drawing>
+          <wp:inline distT="0" distB="0" distL="0" distR="0">
+            <wp:extent cx="5727700" cy="2655570"/>
+            <wp:effectExtent l="19050" t="0" r="6350" b="0"/>
+            <wp:docPr id="99" name="Picture 8"/>
+            <wp:cNvGraphicFramePr>
+              <a:graphicFrameLocks xmlns:a="http://schemas.openxmlformats.org/drawingml/2006/main" noChangeAspect="1"/>
+            </wp:cNvGraphicFramePr>
+            <a:graphic xmlns:a="http://schemas.openxmlformats.org/drawingml/2006/main">
+              <a:graphicData uri="http://schemas.openxmlformats.org/drawingml/2006/picture">
+                <pic:pic xmlns:pic="http://schemas.openxmlformats.org/drawingml/2006/picture">
+                  <pic:nvPicPr>
+                    <pic:cNvPr id="0" name="Picture 8"/>
+                    <pic:cNvPicPr>
+                      <a:picLocks noChangeAspect="1" noChangeArrowheads="1"/>
+                    </pic:cNvPicPr>
+                  </pic:nvPicPr>
+                  <pic:blipFill>
+                    <a:blip r:embed="rId104"/>
+                    <a:srcRect/>
+                    <a:stretch>
+                      <a:fillRect/>
+                    </a:stretch>
+                  </pic:blipFill>
+                  <pic:spPr bwMode="auto">
+                    <a:xfrm>
+                      <a:off x="0" y="0"/>
+                      <a:ext cx="5727700" cy="2655570"/>
+                    </a:xfrm>
+                    <a:prstGeom prst="rect">
+                      <a:avLst/>
+                    </a:prstGeom>
+                    <a:noFill/>
+                    <a:ln w="9525">
+                      <a:noFill/>
+                      <a:miter lim="800000"/>
+                      <a:headEnd/>
+                      <a:tailEnd/>
+                    </a:ln>
+                  </pic:spPr>
+                </pic:pic>
+              </a:graphicData>
+            </a:graphic>
+          </wp:inline>
+        </w:drawing>
+      </w:r>
+    </w:p>
+    <w:p>
+      <w:pPr>
+        <w:rPr>
+          <w:rFonts w:ascii="Consolas" w:hAnsi="Consolas"/>
+          <w:sz w:val="24"/>
+          <w:szCs w:val="24"/>
+        </w:rPr>
+      </w:pPr>
+    </w:p>
+    <w:p>
+      <w:pPr>
+        <w:rPr>
+          <w:rFonts w:ascii="Consolas" w:hAnsi="Consolas"/>
+          <w:sz w:val="24"/>
+          <w:szCs w:val="24"/>
+        </w:rPr>
+      </w:pPr>
+      <w:r>
+        <w:rPr>
+          <w:rFonts w:ascii="Consolas" w:hAnsi="Consolas"/>
+          <w:sz w:val="24"/>
+          <w:szCs w:val="24"/>
+        </w:rPr>
+        <w:t xml:space="preserve">Here when you call wallet/name -&gt; it calls </w:t>
+      </w:r>
+      <w:r>
+        <w:rPr>
+          <w:rFonts w:ascii="Consolas" w:hAnsi="Consolas"/>
+          <w:sz w:val="24"/>
+          <w:szCs w:val="24"/>
+        </w:rPr>
+        <w:br/>
+        <w:t xml:space="preserve">ACCOUNT-SERVICE-APP/account/name </w:t>
+      </w:r>
+    </w:p>
+    <w:p>
+      <w:pPr>
+        <w:rPr>
+          <w:rFonts w:ascii="Consolas" w:hAnsi="Consolas"/>
+          <w:sz w:val="24"/>
+          <w:szCs w:val="24"/>
+        </w:rPr>
+      </w:pPr>
+      <w:r>
+        <w:rPr>
+          <w:rFonts w:ascii="Consolas" w:hAnsi="Consolas"/>
+          <w:noProof/>
+          <w:sz w:val="24"/>
+          <w:szCs w:val="24"/>
+        </w:rPr>
+        <w:drawing>
+          <wp:inline distT="0" distB="0" distL="0" distR="0">
+            <wp:extent cx="3350260" cy="1360805"/>
+            <wp:effectExtent l="19050" t="0" r="2540" b="0"/>
+            <wp:docPr id="100" name="Picture 9"/>
+            <wp:cNvGraphicFramePr>
+              <a:graphicFrameLocks xmlns:a="http://schemas.openxmlformats.org/drawingml/2006/main" noChangeAspect="1"/>
+            </wp:cNvGraphicFramePr>
+            <a:graphic xmlns:a="http://schemas.openxmlformats.org/drawingml/2006/main">
+              <a:graphicData uri="http://schemas.openxmlformats.org/drawingml/2006/picture">
+                <pic:pic xmlns:pic="http://schemas.openxmlformats.org/drawingml/2006/picture">
+                  <pic:nvPicPr>
+                    <pic:cNvPr id="0" name="Picture 9"/>
+                    <pic:cNvPicPr>
+                      <a:picLocks noChangeAspect="1" noChangeArrowheads="1"/>
+                    </pic:cNvPicPr>
+                  </pic:nvPicPr>
+                  <pic:blipFill>
+                    <a:blip r:embed="rId105"/>
+                    <a:srcRect/>
+                    <a:stretch>
+                      <a:fillRect/>
+                    </a:stretch>
+                  </pic:blipFill>
+                  <pic:spPr bwMode="auto">
+                    <a:xfrm>
+                      <a:off x="0" y="0"/>
+                      <a:ext cx="3350260" cy="1360805"/>
+                    </a:xfrm>
+                    <a:prstGeom prst="rect">
+                      <a:avLst/>
+                    </a:prstGeom>
+                    <a:noFill/>
+                    <a:ln w="9525">
+                      <a:noFill/>
+                      <a:miter lim="800000"/>
+                      <a:headEnd/>
+                      <a:tailEnd/>
+                    </a:ln>
+                  </pic:spPr>
+                </pic:pic>
+              </a:graphicData>
+            </a:graphic>
+          </wp:inline>
+        </w:drawing>
+      </w:r>
+    </w:p>
+    <w:p>
+      <w:pPr>
+        <w:rPr>
+          <w:rFonts w:ascii="Consolas" w:hAnsi="Consolas"/>
+          <w:sz w:val="24"/>
+          <w:szCs w:val="24"/>
+        </w:rPr>
+      </w:pPr>
+    </w:p>
+    <w:p>
+      <w:pPr>
+        <w:rPr>
+          <w:rFonts w:ascii="Consolas" w:hAnsi="Consolas"/>
+          <w:sz w:val="24"/>
+          <w:szCs w:val="24"/>
+        </w:rPr>
+      </w:pPr>
+      <w:r>
+        <w:rPr>
+          <w:rFonts w:ascii="Consolas" w:hAnsi="Consolas"/>
+          <w:sz w:val="24"/>
+          <w:szCs w:val="24"/>
+          <w:highlight w:val="yellow"/>
+        </w:rPr>
+        <w:t>API Gateway</w:t>
+      </w:r>
+    </w:p>
+    <w:p>
+      <w:pPr>
+        <w:rPr>
+          <w:rFonts w:ascii="Consolas" w:hAnsi="Consolas"/>
+          <w:sz w:val="24"/>
+          <w:szCs w:val="24"/>
+        </w:rPr>
+      </w:pPr>
+      <w:r>
+        <w:rPr>
+          <w:rFonts w:ascii="Consolas" w:hAnsi="Consolas"/>
+          <w:sz w:val="24"/>
+          <w:szCs w:val="24"/>
+        </w:rPr>
+        <w:t>Zuul: It is used to add reverse proxy features to the clients who are trying to communicate with the microservices</w:t>
+      </w:r>
+    </w:p>
+    <w:p>
+      <w:pPr>
+        <w:rPr>
+          <w:rFonts w:ascii="Consolas" w:hAnsi="Consolas"/>
+          <w:sz w:val="24"/>
+          <w:szCs w:val="24"/>
+        </w:rPr>
+      </w:pPr>
+      <w:r>
+        <w:rPr>
+          <w:rFonts w:ascii="Consolas" w:hAnsi="Consolas"/>
+          <w:sz w:val="24"/>
+          <w:szCs w:val="24"/>
+        </w:rPr>
+        <w:t>You can make all the requests pass through the API gateway and apply some of the common capabilities like logging, tracking &amp; so on.</w:t>
+      </w:r>
+    </w:p>
+    <w:p>
+      <w:pPr>
+        <w:rPr>
+          <w:rFonts w:ascii="Consolas" w:hAnsi="Consolas"/>
+          <w:sz w:val="24"/>
+          <w:szCs w:val="24"/>
+        </w:rPr>
+      </w:pPr>
+      <w:r>
+        <w:rPr>
+          <w:rFonts w:ascii="Consolas" w:hAnsi="Consolas"/>
+          <w:sz w:val="24"/>
+          <w:szCs w:val="24"/>
+        </w:rPr>
+        <w:t>Zuul is the library provided by the Netflix to implement API gateway.</w:t>
+      </w:r>
+    </w:p>
+    <w:p>
+      <w:pPr>
+        <w:rPr>
+          <w:rFonts w:ascii="Consolas" w:hAnsi="Consolas"/>
+          <w:sz w:val="24"/>
+          <w:szCs w:val="24"/>
+        </w:rPr>
+      </w:pPr>
+      <w:r>
+        <w:rPr>
+          <w:rFonts w:ascii="Consolas" w:hAnsi="Consolas"/>
+          <w:sz w:val="24"/>
+          <w:szCs w:val="24"/>
+        </w:rPr>
+        <w:t>You can register the Zuul with Service Discovery so that it apply the routes to the microservices that are registered with the service discovery.</w:t>
+      </w:r>
+    </w:p>
+    <w:p>
+      <w:pPr>
+        <w:rPr>
+          <w:rFonts w:ascii="Consolas" w:hAnsi="Consolas"/>
+          <w:sz w:val="24"/>
+          <w:szCs w:val="24"/>
+        </w:rPr>
+      </w:pPr>
+      <w:r>
+        <w:rPr>
+          <w:rFonts w:ascii="Consolas" w:hAnsi="Consolas"/>
+          <w:sz w:val="24"/>
+          <w:szCs w:val="24"/>
+        </w:rPr>
+        <w:t>With the help of Zuul clients don’t directly communicate with other microservices</w:t>
+      </w:r>
+    </w:p>
+    <w:p>
+      <w:pPr>
+        <w:rPr>
+          <w:rFonts w:ascii="Consolas" w:hAnsi="Consolas"/>
+          <w:sz w:val="24"/>
+          <w:szCs w:val="24"/>
+        </w:rPr>
+      </w:pPr>
+      <w:r>
+        <w:rPr>
+          <w:rFonts w:ascii="Consolas" w:hAnsi="Consolas"/>
+          <w:sz w:val="24"/>
+          <w:szCs w:val="24"/>
+        </w:rPr>
+        <w:t>Zuul gives you a single end point which can be used by all the clients.</w:t>
+      </w:r>
+    </w:p>
+    <w:p>
+      <w:pPr>
+        <w:rPr>
+          <w:rFonts w:ascii="Consolas" w:hAnsi="Consolas"/>
+          <w:sz w:val="24"/>
+          <w:szCs w:val="24"/>
+        </w:rPr>
+      </w:pPr>
+      <w:r>
+        <w:rPr>
+          <w:rFonts w:ascii="Consolas" w:hAnsi="Consolas"/>
+          <w:sz w:val="24"/>
+          <w:szCs w:val="24"/>
+        </w:rPr>
+        <w:t>The dependencies we need is:</w:t>
+      </w:r>
+    </w:p>
+    <w:p>
+      <w:pPr>
+        <w:pStyle w:val="ListParagraph"/>
+        <w:numPr>
+          <w:ilvl w:val="0"/>
+          <w:numId w:val="15"/>
+        </w:numPr>
+        <w:rPr>
+          <w:rFonts w:ascii="Consolas" w:hAnsi="Consolas"/>
+          <w:sz w:val="24"/>
+          <w:szCs w:val="24"/>
+        </w:rPr>
+      </w:pPr>
+      <w:r>
+        <w:rPr>
+          <w:rFonts w:ascii="Consolas" w:hAnsi="Consolas"/>
+          <w:sz w:val="24"/>
+          <w:szCs w:val="24"/>
+        </w:rPr>
+        <w:t>Zuul</w:t>
+      </w:r>
+    </w:p>
+    <w:p>
+      <w:pPr>
+        <w:pStyle w:val="ListParagraph"/>
+        <w:numPr>
+          <w:ilvl w:val="0"/>
+          <w:numId w:val="15"/>
+        </w:numPr>
+        <w:rPr>
+          <w:rFonts w:ascii="Consolas" w:hAnsi="Consolas"/>
+          <w:sz w:val="24"/>
+          <w:szCs w:val="24"/>
+        </w:rPr>
+      </w:pPr>
+      <w:r>
+        <w:rPr>
+          <w:rFonts w:ascii="Consolas" w:hAnsi="Consolas"/>
+          <w:sz w:val="24"/>
+          <w:szCs w:val="24"/>
+        </w:rPr>
+        <w:t>Eureka Client: register with eureka &amp; fetch registry</w:t>
+      </w:r>
+    </w:p>
+    <w:p>
+      <w:pPr>
+        <w:pStyle w:val="ListParagraph"/>
+        <w:numPr>
+          <w:ilvl w:val="0"/>
+          <w:numId w:val="15"/>
+        </w:numPr>
+        <w:rPr>
+          <w:rFonts w:ascii="Consolas" w:hAnsi="Consolas"/>
+          <w:sz w:val="24"/>
+          <w:szCs w:val="24"/>
+        </w:rPr>
+      </w:pPr>
+      <w:r>
+        <w:rPr>
+          <w:rFonts w:ascii="Consolas" w:hAnsi="Consolas"/>
+          <w:sz w:val="24"/>
+          <w:szCs w:val="24"/>
+        </w:rPr>
+        <w:t xml:space="preserve">Actuators: routes will be available </w:t>
+      </w:r>
+    </w:p>
+    <w:p>
+      <w:pPr>
+        <w:ind w:left="360"/>
+        <w:rPr>
+          <w:rFonts w:ascii="Consolas" w:hAnsi="Consolas"/>
+          <w:sz w:val="24"/>
+          <w:szCs w:val="24"/>
+        </w:rPr>
+      </w:pPr>
+    </w:p>
+    <w:p>
+      <w:pPr>
+        <w:rPr>
+          <w:rFonts w:ascii="Consolas" w:hAnsi="Consolas"/>
+          <w:sz w:val="24"/>
+          <w:szCs w:val="24"/>
+        </w:rPr>
+      </w:pPr>
+      <w:r>
+        <w:rPr>
+          <w:rFonts w:ascii="Consolas" w:hAnsi="Consolas"/>
+          <w:noProof/>
+          <w:sz w:val="24"/>
+          <w:szCs w:val="24"/>
+        </w:rPr>
+        <w:drawing>
+          <wp:inline distT="0" distB="0" distL="0" distR="0">
+            <wp:extent cx="5727700" cy="2720975"/>
+            <wp:effectExtent l="19050" t="0" r="6350" b="0"/>
+            <wp:docPr id="101" name="Picture 10"/>
+            <wp:cNvGraphicFramePr>
+              <a:graphicFrameLocks xmlns:a="http://schemas.openxmlformats.org/drawingml/2006/main" noChangeAspect="1"/>
+            </wp:cNvGraphicFramePr>
+            <a:graphic xmlns:a="http://schemas.openxmlformats.org/drawingml/2006/main">
+              <a:graphicData uri="http://schemas.openxmlformats.org/drawingml/2006/picture">
+                <pic:pic xmlns:pic="http://schemas.openxmlformats.org/drawingml/2006/picture">
+                  <pic:nvPicPr>
+                    <pic:cNvPr id="0" name="Picture 10"/>
+                    <pic:cNvPicPr>
+                      <a:picLocks noChangeAspect="1" noChangeArrowheads="1"/>
+                    </pic:cNvPicPr>
+                  </pic:nvPicPr>
+                  <pic:blipFill>
+                    <a:blip r:embed="rId106"/>
+                    <a:srcRect/>
+                    <a:stretch>
+                      <a:fillRect/>
+                    </a:stretch>
+                  </pic:blipFill>
+                  <pic:spPr bwMode="auto">
+                    <a:xfrm>
+                      <a:off x="0" y="0"/>
+                      <a:ext cx="5727700" cy="2720975"/>
+                    </a:xfrm>
+                    <a:prstGeom prst="rect">
+                      <a:avLst/>
+                    </a:prstGeom>
+                    <a:noFill/>
+                    <a:ln w="9525">
+                      <a:noFill/>
+                      <a:miter lim="800000"/>
+                      <a:headEnd/>
+                      <a:tailEnd/>
+                    </a:ln>
+                  </pic:spPr>
+                </pic:pic>
+              </a:graphicData>
+            </a:graphic>
+          </wp:inline>
+        </w:drawing>
+      </w:r>
+    </w:p>
+    <w:p>
+      <w:pPr>
+        <w:rPr>
+          <w:rFonts w:ascii="Consolas" w:hAnsi="Consolas"/>
+          <w:sz w:val="24"/>
+          <w:szCs w:val="24"/>
+        </w:rPr>
+      </w:pPr>
+    </w:p>
+    <w:p>
+      <w:pPr>
+        <w:rPr>
+          <w:rFonts w:ascii="Consolas" w:hAnsi="Consolas"/>
+          <w:sz w:val="24"/>
+          <w:szCs w:val="24"/>
+        </w:rPr>
+      </w:pPr>
+      <w:r>
+        <w:rPr>
+          <w:rFonts w:ascii="Consolas" w:hAnsi="Consolas"/>
+          <w:sz w:val="24"/>
+          <w:szCs w:val="24"/>
+          <w:highlight w:val="yellow"/>
+        </w:rPr>
+        <w:lastRenderedPageBreak/>
+        <w:t>ZuulService</w:t>
+      </w:r>
+    </w:p>
+    <w:p>
+      <w:pPr>
+        <w:rPr>
+          <w:rFonts w:ascii="Consolas" w:hAnsi="Consolas"/>
+          <w:sz w:val="24"/>
+          <w:szCs w:val="24"/>
+        </w:rPr>
+      </w:pPr>
+      <w:r>
+        <w:rPr>
+          <w:rFonts w:ascii="Consolas" w:hAnsi="Consolas"/>
+          <w:noProof/>
+          <w:sz w:val="24"/>
+          <w:szCs w:val="24"/>
+        </w:rPr>
+        <w:drawing>
+          <wp:inline distT="0" distB="0" distL="0" distR="0">
+            <wp:extent cx="5727700" cy="2472690"/>
+            <wp:effectExtent l="19050" t="0" r="6350" b="0"/>
+            <wp:docPr id="102" name="Picture 11"/>
+            <wp:cNvGraphicFramePr>
+              <a:graphicFrameLocks xmlns:a="http://schemas.openxmlformats.org/drawingml/2006/main" noChangeAspect="1"/>
+            </wp:cNvGraphicFramePr>
+            <a:graphic xmlns:a="http://schemas.openxmlformats.org/drawingml/2006/main">
+              <a:graphicData uri="http://schemas.openxmlformats.org/drawingml/2006/picture">
+                <pic:pic xmlns:pic="http://schemas.openxmlformats.org/drawingml/2006/picture">
+                  <pic:nvPicPr>
+                    <pic:cNvPr id="0" name="Picture 11"/>
+                    <pic:cNvPicPr>
+                      <a:picLocks noChangeAspect="1" noChangeArrowheads="1"/>
+                    </pic:cNvPicPr>
+                  </pic:nvPicPr>
+                  <pic:blipFill>
+                    <a:blip r:embed="rId107"/>
+                    <a:srcRect/>
+                    <a:stretch>
+                      <a:fillRect/>
+                    </a:stretch>
+                  </pic:blipFill>
+                  <pic:spPr bwMode="auto">
+                    <a:xfrm>
+                      <a:off x="0" y="0"/>
+                      <a:ext cx="5727700" cy="2472690"/>
+                    </a:xfrm>
+                    <a:prstGeom prst="rect">
+                      <a:avLst/>
+                    </a:prstGeom>
+                    <a:noFill/>
+                    <a:ln w="9525">
+                      <a:noFill/>
+                      <a:miter lim="800000"/>
+                      <a:headEnd/>
+                      <a:tailEnd/>
+                    </a:ln>
+                  </pic:spPr>
+                </pic:pic>
+              </a:graphicData>
+            </a:graphic>
+          </wp:inline>
+        </w:drawing>
+      </w:r>
+    </w:p>
+    <w:p>
+      <w:pPr>
+        <w:rPr>
+          <w:rFonts w:ascii="Consolas" w:hAnsi="Consolas"/>
+          <w:sz w:val="24"/>
+          <w:szCs w:val="24"/>
+        </w:rPr>
+      </w:pPr>
+      <w:r>
+        <w:rPr>
+          <w:rFonts w:ascii="Consolas" w:hAnsi="Consolas"/>
+          <w:sz w:val="24"/>
+          <w:szCs w:val="24"/>
+          <w:highlight w:val="yellow"/>
+        </w:rPr>
+        <w:t>bootstrap.yml</w:t>
+      </w:r>
+    </w:p>
+    <w:p>
+      <w:pPr>
+        <w:rPr>
+          <w:rFonts w:ascii="Consolas" w:hAnsi="Consolas"/>
+          <w:sz w:val="24"/>
+          <w:szCs w:val="24"/>
+        </w:rPr>
+      </w:pPr>
+      <w:r>
+        <w:rPr>
+          <w:rFonts w:ascii="Consolas" w:hAnsi="Consolas"/>
+          <w:noProof/>
+          <w:sz w:val="24"/>
+          <w:szCs w:val="24"/>
+        </w:rPr>
+        <w:drawing>
+          <wp:inline distT="0" distB="0" distL="0" distR="0">
+            <wp:extent cx="2677160" cy="1492250"/>
+            <wp:effectExtent l="19050" t="0" r="8890" b="0"/>
+            <wp:docPr id="103" name="Picture 12"/>
+            <wp:cNvGraphicFramePr>
+              <a:graphicFrameLocks xmlns:a="http://schemas.openxmlformats.org/drawingml/2006/main" noChangeAspect="1"/>
+            </wp:cNvGraphicFramePr>
+            <a:graphic xmlns:a="http://schemas.openxmlformats.org/drawingml/2006/main">
+              <a:graphicData uri="http://schemas.openxmlformats.org/drawingml/2006/picture">
+                <pic:pic xmlns:pic="http://schemas.openxmlformats.org/drawingml/2006/picture">
+                  <pic:nvPicPr>
+                    <pic:cNvPr id="0" name="Picture 12"/>
+                    <pic:cNvPicPr>
+                      <a:picLocks noChangeAspect="1" noChangeArrowheads="1"/>
+                    </pic:cNvPicPr>
+                  </pic:nvPicPr>
+                  <pic:blipFill>
+                    <a:blip r:embed="rId108"/>
+                    <a:srcRect/>
+                    <a:stretch>
+                      <a:fillRect/>
+                    </a:stretch>
+                  </pic:blipFill>
+                  <pic:spPr bwMode="auto">
+                    <a:xfrm>
+                      <a:off x="0" y="0"/>
+                      <a:ext cx="2677160" cy="1492250"/>
+                    </a:xfrm>
+                    <a:prstGeom prst="rect">
+                      <a:avLst/>
+                    </a:prstGeom>
+                    <a:noFill/>
+                    <a:ln w="9525">
+                      <a:noFill/>
+                      <a:miter lim="800000"/>
+                      <a:headEnd/>
+                      <a:tailEnd/>
+                    </a:ln>
+                  </pic:spPr>
+                </pic:pic>
+              </a:graphicData>
+            </a:graphic>
+          </wp:inline>
+        </w:drawing>
+      </w:r>
+    </w:p>
+    <w:p>
+      <w:pPr>
+        <w:rPr>
+          <w:rFonts w:ascii="Consolas" w:hAnsi="Consolas"/>
+          <w:sz w:val="24"/>
+          <w:szCs w:val="24"/>
+        </w:rPr>
+      </w:pPr>
+      <w:r>
+        <w:rPr>
+          <w:rFonts w:ascii="Consolas" w:hAnsi="Consolas"/>
+          <w:sz w:val="24"/>
+          <w:szCs w:val="24"/>
+          <w:highlight w:val="yellow"/>
+        </w:rPr>
+        <w:t>application.yml</w:t>
+      </w:r>
+    </w:p>
+    <w:p>
+      <w:pPr>
+        <w:rPr>
+          <w:rFonts w:ascii="Consolas" w:hAnsi="Consolas"/>
+          <w:sz w:val="24"/>
+          <w:szCs w:val="24"/>
+        </w:rPr>
+      </w:pPr>
+      <w:r>
+        <w:rPr>
+          <w:rFonts w:ascii="Consolas" w:hAnsi="Consolas"/>
+          <w:noProof/>
+          <w:sz w:val="24"/>
+          <w:szCs w:val="24"/>
+        </w:rPr>
+        <w:drawing>
+          <wp:inline distT="0" distB="0" distL="0" distR="0">
+            <wp:extent cx="3723640" cy="3057525"/>
+            <wp:effectExtent l="19050" t="0" r="0" b="0"/>
+            <wp:docPr id="105" name="Picture 14"/>
+            <wp:cNvGraphicFramePr>
+              <a:graphicFrameLocks xmlns:a="http://schemas.openxmlformats.org/drawingml/2006/main" noChangeAspect="1"/>
+            </wp:cNvGraphicFramePr>
+            <a:graphic xmlns:a="http://schemas.openxmlformats.org/drawingml/2006/main">
+              <a:graphicData uri="http://schemas.openxmlformats.org/drawingml/2006/picture">
+                <pic:pic xmlns:pic="http://schemas.openxmlformats.org/drawingml/2006/picture">
+                  <pic:nvPicPr>
+                    <pic:cNvPr id="0" name="Picture 14"/>
+                    <pic:cNvPicPr>
+                      <a:picLocks noChangeAspect="1" noChangeArrowheads="1"/>
+                    </pic:cNvPicPr>
+                  </pic:nvPicPr>
+                  <pic:blipFill>
+                    <a:blip r:embed="rId109"/>
+                    <a:srcRect/>
+                    <a:stretch>
+                      <a:fillRect/>
+                    </a:stretch>
+                  </pic:blipFill>
+                  <pic:spPr bwMode="auto">
+                    <a:xfrm>
+                      <a:off x="0" y="0"/>
+                      <a:ext cx="3723640" cy="3057525"/>
+                    </a:xfrm>
+                    <a:prstGeom prst="rect">
+                      <a:avLst/>
+                    </a:prstGeom>
+                    <a:noFill/>
+                    <a:ln w="9525">
+                      <a:noFill/>
+                      <a:miter lim="800000"/>
+                      <a:headEnd/>
+                      <a:tailEnd/>
+                    </a:ln>
+                  </pic:spPr>
+                </pic:pic>
+              </a:graphicData>
+            </a:graphic>
+          </wp:inline>
+        </w:drawing>
+      </w:r>
+    </w:p>
+    <w:p>
+      <w:pPr>
+        <w:rPr>
+          <w:rFonts w:ascii="Consolas" w:hAnsi="Consolas"/>
+          <w:sz w:val="24"/>
+          <w:szCs w:val="24"/>
+        </w:rPr>
+      </w:pPr>
+      <w:r>
+        <w:rPr>
+          <w:rFonts w:ascii="Consolas" w:hAnsi="Consolas"/>
+          <w:sz w:val="24"/>
+          <w:szCs w:val="24"/>
+        </w:rPr>
+        <w:t>Actuator gives routes endpoint to see all the routes.</w:t>
+      </w:r>
+    </w:p>
+    <w:p>
+      <w:pPr>
+        <w:rPr>
+          <w:rFonts w:ascii="Consolas" w:hAnsi="Consolas"/>
+          <w:sz w:val="24"/>
+          <w:szCs w:val="24"/>
+        </w:rPr>
+      </w:pPr>
+    </w:p>
+    <w:p>
+      <w:pPr>
+        <w:rPr>
+          <w:rFonts w:ascii="Consolas" w:hAnsi="Consolas"/>
+          <w:sz w:val="24"/>
+          <w:szCs w:val="24"/>
+        </w:rPr>
+      </w:pPr>
+      <w:r>
+        <w:rPr>
+          <w:rFonts w:ascii="Consolas" w:hAnsi="Consolas"/>
+          <w:sz w:val="24"/>
+          <w:szCs w:val="24"/>
+          <w:highlight w:val="yellow"/>
+        </w:rPr>
+        <w:t>application.yml</w:t>
+      </w:r>
+    </w:p>
+    <w:p>
+      <w:pPr>
+        <w:rPr>
+          <w:rFonts w:ascii="Consolas" w:hAnsi="Consolas"/>
+          <w:sz w:val="24"/>
+          <w:szCs w:val="24"/>
+        </w:rPr>
+      </w:pPr>
+      <w:r>
+        <w:rPr>
+          <w:rFonts w:ascii="Consolas" w:hAnsi="Consolas"/>
+          <w:noProof/>
+          <w:sz w:val="24"/>
+          <w:szCs w:val="24"/>
+        </w:rPr>
+        <w:drawing>
+          <wp:inline distT="0" distB="0" distL="0" distR="0">
+            <wp:extent cx="4352290" cy="3269615"/>
+            <wp:effectExtent l="19050" t="0" r="0" b="0"/>
+            <wp:docPr id="106" name="Picture 15"/>
+            <wp:cNvGraphicFramePr>
+              <a:graphicFrameLocks xmlns:a="http://schemas.openxmlformats.org/drawingml/2006/main" noChangeAspect="1"/>
+            </wp:cNvGraphicFramePr>
+            <a:graphic xmlns:a="http://schemas.openxmlformats.org/drawingml/2006/main">
+              <a:graphicData uri="http://schemas.openxmlformats.org/drawingml/2006/picture">
+                <pic:pic xmlns:pic="http://schemas.openxmlformats.org/drawingml/2006/picture">
+                  <pic:nvPicPr>
+                    <pic:cNvPr id="0" name="Picture 15"/>
+                    <pic:cNvPicPr>
+                      <a:picLocks noChangeAspect="1" noChangeArrowheads="1"/>
+                    </pic:cNvPicPr>
+                  </pic:nvPicPr>
+                  <pic:blipFill>
+                    <a:blip r:embed="rId110"/>
+                    <a:srcRect/>
+                    <a:stretch>
+                      <a:fillRect/>
+                    </a:stretch>
+                  </pic:blipFill>
+                  <pic:spPr bwMode="auto">
+                    <a:xfrm>
+                      <a:off x="0" y="0"/>
+                      <a:ext cx="4352290" cy="3269615"/>
+                    </a:xfrm>
+                    <a:prstGeom prst="rect">
+                      <a:avLst/>
+                    </a:prstGeom>
+                    <a:noFill/>
+                    <a:ln w="9525">
+                      <a:noFill/>
+                      <a:miter lim="800000"/>
+                      <a:headEnd/>
+                      <a:tailEnd/>
+                    </a:ln>
+                  </pic:spPr>
+                </pic:pic>
+              </a:graphicData>
+            </a:graphic>
+          </wp:inline>
+        </w:drawing>
+      </w:r>
+    </w:p>
+    <w:p>
+      <w:pPr>
+        <w:rPr>
+          <w:rFonts w:ascii="Consolas" w:hAnsi="Consolas"/>
+          <w:sz w:val="24"/>
+          <w:szCs w:val="24"/>
+        </w:rPr>
+      </w:pPr>
+      <w:r>
+        <w:rPr>
+          <w:rFonts w:ascii="Consolas" w:hAnsi="Consolas"/>
+          <w:sz w:val="24"/>
+          <w:szCs w:val="24"/>
+        </w:rPr>
+        <w:t>All the end users applications must talk to the microservice through common gate way i.e., zuul api gateway</w:t>
+      </w:r>
+    </w:p>
+    <w:p>
+      <w:pPr>
+        <w:rPr>
+          <w:rFonts w:ascii="Consolas" w:hAnsi="Consolas"/>
+          <w:sz w:val="24"/>
+          <w:szCs w:val="24"/>
+        </w:rPr>
+      </w:pPr>
+      <w:r>
+        <w:rPr>
+          <w:rFonts w:ascii="Consolas" w:hAnsi="Consolas"/>
+          <w:sz w:val="24"/>
+          <w:szCs w:val="24"/>
+        </w:rPr>
+        <w:t>Ex: If wallet has to talk to account then wallet must use</w:t>
+      </w:r>
+    </w:p>
+    <w:p>
+      <w:pPr>
+        <w:rPr>
+          <w:rFonts w:ascii="Consolas" w:hAnsi="Consolas"/>
+          <w:sz w:val="24"/>
+          <w:szCs w:val="24"/>
+        </w:rPr>
+      </w:pPr>
+      <w:hyperlink r:id="rId111" w:history="1">
+        <w:r>
+          <w:rPr>
+            <w:rStyle w:val="Hyperlink"/>
+            <w:rFonts w:ascii="Consolas" w:hAnsi="Consolas"/>
+            <w:sz w:val="24"/>
+            <w:szCs w:val="24"/>
+          </w:rPr>
+          <w:t>http://zuul-service/api/wallet/wallet/name</w:t>
+        </w:r>
+      </w:hyperlink>
     </w:p>
     <w:p>
       <w:pPr>

</xml_diff>